<commit_message>
Criação da E3 entre outros documentos
</commit_message>
<xml_diff>
--- a/Requisitos/Especificação de Caso de Uso.docx
+++ b/Requisitos/Especificação de Caso de Uso.docx
@@ -950,21 +950,7 @@
         <w:rPr>
           <w:lang w:val="pt-BR"/>
         </w:rPr>
-        <w:t xml:space="preserve"> ao usuário a informação de localização do seu veículo, através de </w:t>
-      </w:r>
-      <w:proofErr w:type="gramStart"/>
-      <w:r>
-        <w:rPr>
-          <w:lang w:val="pt-BR"/>
-        </w:rPr>
-        <w:t>coordenadas</w:t>
-      </w:r>
-      <w:proofErr w:type="gramEnd"/>
-      <w:r>
-        <w:rPr>
-          <w:lang w:val="pt-BR"/>
-        </w:rPr>
-        <w:t xml:space="preserve"> de latitude e longitude apresentadas em um mapa do Google.</w:t>
+        <w:t xml:space="preserve"> ao usuário a informação de localização do seu veículo, através de coordenadas de latitude e longitude apresentadas em um mapa do Google.</w:t>
       </w:r>
     </w:p>
     <w:p>
@@ -7446,91 +7432,75 @@
         <w:rPr>
           <w:lang w:val="pt-BR"/>
         </w:rPr>
-        <w:t>4.1</w:t>
-      </w:r>
+        <w:t xml:space="preserve">4.1 </w:t>
+      </w:r>
+      <w:r>
+        <w:rPr>
+          <w:lang w:val="pt-BR"/>
+        </w:rPr>
+        <w:t>O caso de uso inicia quando o usuário gerente seleciona a opção “Cadastro” na tela principal do sistema [RN001];</w:t>
+      </w:r>
+    </w:p>
+    <w:p>
+      <w:pPr>
+        <w:pStyle w:val="Corpodetexto"/>
+        <w:ind w:left="0"/>
+        <w:rPr>
+          <w:lang w:val="pt-BR"/>
+        </w:rPr>
+      </w:pPr>
+      <w:r>
+        <w:rPr>
+          <w:lang w:val="pt-BR"/>
+        </w:rPr>
+        <w:t xml:space="preserve">4.2 </w:t>
+      </w:r>
+      <w:r>
+        <w:rPr>
+          <w:lang w:val="pt-BR"/>
+        </w:rPr>
+        <w:t>O ator seleciona a opção “Veículo</w:t>
+      </w:r>
+      <w:r>
+        <w:rPr>
+          <w:lang w:val="pt-BR"/>
+        </w:rPr>
+        <w:t xml:space="preserve"> Instalado</w:t>
+      </w:r>
+      <w:r>
+        <w:rPr>
+          <w:lang w:val="pt-BR"/>
+        </w:rPr>
+        <w:t>”;</w:t>
+      </w:r>
+    </w:p>
+    <w:p>
+      <w:pPr>
+        <w:pStyle w:val="Corpodetexto"/>
+        <w:ind w:left="0"/>
+        <w:rPr>
+          <w:lang w:val="pt-BR"/>
+        </w:rPr>
+      </w:pPr>
       <w:proofErr w:type="gramStart"/>
       <w:r>
         <w:rPr>
           <w:lang w:val="pt-BR"/>
         </w:rPr>
-        <w:t xml:space="preserve">  </w:t>
+        <w:t xml:space="preserve">4.3 </w:t>
+      </w:r>
+      <w:r>
+        <w:rPr>
+          <w:lang w:val="pt-BR"/>
+        </w:rPr>
+        <w:t>Sistema</w:t>
       </w:r>
       <w:proofErr w:type="gramEnd"/>
       <w:r>
         <w:rPr>
           <w:lang w:val="pt-BR"/>
         </w:rPr>
-        <w:t>O caso de uso inicia quando o usuário gerente seleciona a opção “Cadastro” na tela principal do sistema [RN001];</w:t>
-      </w:r>
-    </w:p>
-    <w:p>
-      <w:pPr>
-        <w:pStyle w:val="Corpodetexto"/>
-        <w:ind w:left="0"/>
-        <w:rPr>
-          <w:lang w:val="pt-BR"/>
-        </w:rPr>
-      </w:pPr>
-      <w:r>
-        <w:rPr>
-          <w:lang w:val="pt-BR"/>
-        </w:rPr>
-        <w:t>4.2</w:t>
-      </w:r>
-      <w:proofErr w:type="gramStart"/>
-      <w:r>
-        <w:rPr>
-          <w:lang w:val="pt-BR"/>
-        </w:rPr>
-        <w:t xml:space="preserve">  </w:t>
-      </w:r>
-      <w:proofErr w:type="gramEnd"/>
-      <w:r>
-        <w:rPr>
-          <w:lang w:val="pt-BR"/>
-        </w:rPr>
-        <w:t>O ator seleciona a opção “Veículo</w:t>
-      </w:r>
-      <w:r>
-        <w:rPr>
-          <w:lang w:val="pt-BR"/>
-        </w:rPr>
-        <w:t xml:space="preserve"> Instalado</w:t>
-      </w:r>
-      <w:r>
-        <w:rPr>
-          <w:lang w:val="pt-BR"/>
-        </w:rPr>
-        <w:t>”;</w:t>
-      </w:r>
-    </w:p>
-    <w:p>
-      <w:pPr>
-        <w:pStyle w:val="Corpodetexto"/>
-        <w:ind w:left="0"/>
-        <w:rPr>
-          <w:lang w:val="pt-BR"/>
-        </w:rPr>
-      </w:pPr>
-      <w:r>
-        <w:rPr>
-          <w:lang w:val="pt-BR"/>
-        </w:rPr>
-        <w:t>4.3</w:t>
-      </w:r>
-      <w:proofErr w:type="gramStart"/>
-      <w:r>
-        <w:rPr>
-          <w:lang w:val="pt-BR"/>
-        </w:rPr>
-        <w:t xml:space="preserve">  </w:t>
-      </w:r>
-      <w:proofErr w:type="gramEnd"/>
-      <w:r>
-        <w:rPr>
-          <w:lang w:val="pt-BR"/>
-        </w:rPr>
-        <w:t>Sistema exibe a tela Cliente e uma caixa de texto com a mensagem “Selecione um cliente”;</w:t>
+        <w:t xml:space="preserve"> exibe a tela Cliente e uma caixa de texto com a mensagem “Selecione um cliente”;</w:t>
       </w:r>
     </w:p>
     <w:p>
@@ -8374,9 +8344,6 @@
     <w:p>
       <w:pPr>
         <w:pStyle w:val="Corpodetexto"/>
-        <w:rPr>
-          <w:lang w:val="pt-BR"/>
-        </w:rPr>
       </w:pPr>
       <w:r>
         <w:rPr>
@@ -8395,6 +8362,1088 @@
       <w:r>
         <w:t>NÃO EXISTE</w:t>
       </w:r>
+    </w:p>
+    <w:p>
+      <w:pPr>
+        <w:pStyle w:val="Ttulo"/>
+        <w:rPr>
+          <w:sz w:val="28"/>
+          <w:szCs w:val="28"/>
+          <w:lang w:val="pt-BR"/>
+        </w:rPr>
+      </w:pPr>
+      <w:r>
+        <w:rPr>
+          <w:sz w:val="28"/>
+          <w:szCs w:val="28"/>
+          <w:lang w:val="pt-BR"/>
+        </w:rPr>
+        <w:lastRenderedPageBreak/>
+        <w:t>Sistema de Ra</w:t>
+      </w:r>
+      <w:r>
+        <w:rPr>
+          <w:sz w:val="28"/>
+          <w:szCs w:val="28"/>
+          <w:lang w:val="pt-BR"/>
+        </w:rPr>
+        <w:t xml:space="preserve">streamento          </w:t>
+      </w:r>
+      <w:r>
+        <w:rPr>
+          <w:sz w:val="28"/>
+          <w:szCs w:val="28"/>
+          <w:lang w:val="pt-BR"/>
+        </w:rPr>
+        <w:br/>
+        <w:t xml:space="preserve">Caso de Uso: </w:t>
+      </w:r>
+      <w:r>
+        <w:rPr>
+          <w:lang w:val="pt-BR"/>
+        </w:rPr>
+        <w:t xml:space="preserve">Cad. </w:t>
+      </w:r>
+      <w:proofErr w:type="spellStart"/>
+      <w:proofErr w:type="gramStart"/>
+      <w:r>
+        <w:rPr>
+          <w:lang w:val="pt-BR"/>
+        </w:rPr>
+        <w:t>Auxiliar_Equipamento</w:t>
+      </w:r>
+      <w:proofErr w:type="spellEnd"/>
+      <w:proofErr w:type="gramEnd"/>
+    </w:p>
+    <w:p>
+      <w:pPr>
+        <w:pStyle w:val="Ttulo1"/>
+        <w:numPr>
+          <w:ilvl w:val="0"/>
+          <w:numId w:val="0"/>
+        </w:numPr>
+        <w:rPr>
+          <w:lang w:val="pt-BR"/>
+        </w:rPr>
+      </w:pPr>
+      <w:proofErr w:type="gramStart"/>
+      <w:r>
+        <w:rPr>
+          <w:lang w:val="pt-BR"/>
+        </w:rPr>
+        <w:t>1</w:t>
+      </w:r>
+      <w:proofErr w:type="gramEnd"/>
+      <w:r>
+        <w:rPr>
+          <w:lang w:val="pt-BR"/>
+        </w:rPr>
+        <w:t xml:space="preserve">     </w:t>
+      </w:r>
+      <w:r>
+        <w:rPr>
+          <w:lang w:val="pt-BR"/>
+        </w:rPr>
+        <w:t>Descrição Resumida</w:t>
+      </w:r>
+    </w:p>
+    <w:p>
+      <w:pPr>
+        <w:pStyle w:val="Corpodetexto"/>
+        <w:rPr>
+          <w:lang w:val="pt-BR"/>
+        </w:rPr>
+      </w:pPr>
+      <w:proofErr w:type="gramStart"/>
+      <w:r>
+        <w:rPr>
+          <w:lang w:val="pt-BR"/>
+        </w:rPr>
+        <w:t xml:space="preserve">Este caso de uso tem por objetivo descrever os procedimentos </w:t>
+      </w:r>
+      <w:r>
+        <w:rPr>
+          <w:lang w:val="pt-BR"/>
+        </w:rPr>
+        <w:t>para ‘Cadastro auxiliar de Equipamento</w:t>
+      </w:r>
+      <w:r>
+        <w:rPr>
+          <w:lang w:val="pt-BR"/>
+        </w:rPr>
+        <w:t>”</w:t>
+      </w:r>
+      <w:proofErr w:type="gramEnd"/>
+      <w:r>
+        <w:rPr>
+          <w:lang w:val="pt-BR"/>
+        </w:rPr>
+        <w:t xml:space="preserve"> que estará associado a um cliente.</w:t>
+      </w:r>
+    </w:p>
+    <w:p>
+      <w:pPr>
+        <w:pStyle w:val="Ttulo1"/>
+        <w:numPr>
+          <w:ilvl w:val="0"/>
+          <w:numId w:val="21"/>
+        </w:numPr>
+      </w:pPr>
+      <w:proofErr w:type="spellStart"/>
+      <w:r>
+        <w:t>Descrição</w:t>
+      </w:r>
+      <w:proofErr w:type="spellEnd"/>
+      <w:r>
+        <w:t xml:space="preserve"> dos </w:t>
+      </w:r>
+      <w:proofErr w:type="spellStart"/>
+      <w:r>
+        <w:t>Atores</w:t>
+      </w:r>
+      <w:proofErr w:type="spellEnd"/>
+    </w:p>
+    <w:p>
+      <w:pPr>
+        <w:rPr>
+          <w:sz w:val="20"/>
+          <w:szCs w:val="20"/>
+          <w:lang w:val="pt-BR"/>
+        </w:rPr>
+      </w:pPr>
+      <w:r>
+        <w:rPr>
+          <w:lang w:val="pt-BR"/>
+        </w:rPr>
+        <w:t xml:space="preserve">             </w:t>
+      </w:r>
+      <w:r>
+        <w:rPr>
+          <w:sz w:val="20"/>
+          <w:szCs w:val="20"/>
+          <w:lang w:val="pt-BR"/>
+        </w:rPr>
+        <w:t>Usuário Gerente do Sistema de Rastreamento</w:t>
+      </w:r>
+    </w:p>
+    <w:p>
+      <w:pPr>
+        <w:pStyle w:val="Ttulo1"/>
+        <w:rPr>
+          <w:lang w:val="pt-BR"/>
+        </w:rPr>
+      </w:pPr>
+      <w:r>
+        <w:rPr>
+          <w:lang w:val="pt-BR"/>
+        </w:rPr>
+        <w:t>Pré-condições</w:t>
+      </w:r>
+    </w:p>
+    <w:p>
+      <w:pPr>
+        <w:pStyle w:val="Corpodetexto"/>
+        <w:ind w:left="0" w:firstLine="720"/>
+        <w:rPr>
+          <w:lang w:val="pt-BR"/>
+        </w:rPr>
+      </w:pPr>
+      <w:r>
+        <w:rPr>
+          <w:lang w:val="pt-BR"/>
+        </w:rPr>
+        <w:t xml:space="preserve">Usuário Gerente </w:t>
+      </w:r>
+      <w:proofErr w:type="spellStart"/>
+      <w:r>
+        <w:rPr>
+          <w:lang w:val="pt-BR"/>
+        </w:rPr>
+        <w:t>logado</w:t>
+      </w:r>
+      <w:proofErr w:type="spellEnd"/>
+      <w:r>
+        <w:rPr>
+          <w:lang w:val="pt-BR"/>
+        </w:rPr>
+        <w:t xml:space="preserve"> no Sistema de Rastreamento.</w:t>
+      </w:r>
+    </w:p>
+    <w:p>
+      <w:pPr>
+        <w:pStyle w:val="Ttulo1"/>
+        <w:rPr>
+          <w:lang w:val="pt-BR"/>
+        </w:rPr>
+      </w:pPr>
+      <w:r>
+        <w:rPr>
+          <w:lang w:val="pt-BR"/>
+        </w:rPr>
+        <w:t>Fluxo Principal</w:t>
+      </w:r>
+    </w:p>
+    <w:p>
+      <w:pPr>
+        <w:pStyle w:val="Corpodetexto"/>
+        <w:ind w:left="0"/>
+        <w:rPr>
+          <w:lang w:val="pt-BR"/>
+        </w:rPr>
+      </w:pPr>
+      <w:r>
+        <w:rPr>
+          <w:lang w:val="pt-BR"/>
+        </w:rPr>
+        <w:t xml:space="preserve">11.1 </w:t>
+      </w:r>
+      <w:r>
+        <w:rPr>
+          <w:lang w:val="pt-BR"/>
+        </w:rPr>
+        <w:t>O caso de uso inicia quando o usuário gerente seleciona a opção “Cadastro</w:t>
+      </w:r>
+      <w:r>
+        <w:rPr>
+          <w:lang w:val="pt-BR"/>
+        </w:rPr>
+        <w:t xml:space="preserve"> </w:t>
+      </w:r>
+      <w:proofErr w:type="spellStart"/>
+      <w:r>
+        <w:rPr>
+          <w:lang w:val="pt-BR"/>
+        </w:rPr>
+        <w:t>auxil</w:t>
+      </w:r>
+      <w:r>
+        <w:rPr>
+          <w:lang w:val="pt-BR"/>
+        </w:rPr>
+        <w:t>ar_equipamento</w:t>
+      </w:r>
+      <w:proofErr w:type="spellEnd"/>
+      <w:r>
+        <w:rPr>
+          <w:lang w:val="pt-BR"/>
+        </w:rPr>
+        <w:t>” na tela principal do sistema [RN001];</w:t>
+      </w:r>
+    </w:p>
+    <w:p>
+      <w:pPr>
+        <w:pStyle w:val="Corpodetexto"/>
+        <w:ind w:left="0"/>
+        <w:rPr>
+          <w:lang w:val="pt-BR"/>
+        </w:rPr>
+      </w:pPr>
+      <w:r>
+        <w:rPr>
+          <w:lang w:val="pt-BR"/>
+        </w:rPr>
+        <w:t xml:space="preserve">11.2 </w:t>
+      </w:r>
+      <w:r>
+        <w:rPr>
+          <w:lang w:val="pt-BR"/>
+        </w:rPr>
+        <w:t>O ator seleci</w:t>
+      </w:r>
+      <w:r>
+        <w:rPr>
+          <w:lang w:val="pt-BR"/>
+        </w:rPr>
+        <w:t>ona a opção “Incluir</w:t>
+      </w:r>
+      <w:r>
+        <w:rPr>
+          <w:lang w:val="pt-BR"/>
+        </w:rPr>
+        <w:t>”;</w:t>
+      </w:r>
+    </w:p>
+    <w:p>
+      <w:pPr>
+        <w:pStyle w:val="Corpodetexto"/>
+        <w:ind w:left="0"/>
+        <w:rPr>
+          <w:lang w:val="pt-BR"/>
+        </w:rPr>
+      </w:pPr>
+      <w:proofErr w:type="gramStart"/>
+      <w:r>
+        <w:rPr>
+          <w:lang w:val="pt-BR"/>
+        </w:rPr>
+        <w:t xml:space="preserve">11.3 </w:t>
+      </w:r>
+      <w:r>
+        <w:rPr>
+          <w:lang w:val="pt-BR"/>
+        </w:rPr>
+        <w:t>Sistema</w:t>
+      </w:r>
+      <w:proofErr w:type="gramEnd"/>
+      <w:r>
+        <w:rPr>
+          <w:lang w:val="pt-BR"/>
+        </w:rPr>
+        <w:t xml:space="preserve"> exibe a tela “Incluir Equipamento”</w:t>
+      </w:r>
+      <w:r>
+        <w:rPr>
+          <w:lang w:val="pt-BR"/>
+        </w:rPr>
+        <w:t>;</w:t>
+      </w:r>
+    </w:p>
+    <w:p>
+      <w:pPr>
+        <w:pStyle w:val="Corpodetexto"/>
+        <w:ind w:left="0"/>
+        <w:rPr>
+          <w:lang w:val="pt-BR" w:eastAsia="pt-BR"/>
+        </w:rPr>
+      </w:pPr>
+      <w:r>
+        <w:rPr>
+          <w:lang w:val="pt-BR"/>
+        </w:rPr>
+        <w:t>11.4</w:t>
+      </w:r>
+      <w:r>
+        <w:rPr>
+          <w:lang w:val="pt-BR"/>
+        </w:rPr>
+        <w:t xml:space="preserve"> </w:t>
+      </w:r>
+      <w:r>
+        <w:rPr>
+          <w:lang w:val="pt-BR" w:eastAsia="pt-BR"/>
+        </w:rPr>
+        <w:t>O ator</w:t>
+      </w:r>
+      <w:r>
+        <w:rPr>
+          <w:lang w:val="pt-BR" w:eastAsia="pt-BR"/>
+        </w:rPr>
+        <w:t xml:space="preserve"> digita os dados necessários para realizar o cadastro:</w:t>
+      </w:r>
+      <w:r>
+        <w:rPr>
+          <w:lang w:val="pt-BR" w:eastAsia="pt-BR"/>
+        </w:rPr>
+        <w:t xml:space="preserve"> [RN009</w:t>
+      </w:r>
+      <w:r>
+        <w:rPr>
+          <w:lang w:val="pt-BR" w:eastAsia="pt-BR"/>
+        </w:rPr>
+        <w:t>];</w:t>
+      </w:r>
+    </w:p>
+    <w:p>
+      <w:pPr>
+        <w:numPr>
+          <w:ilvl w:val="2"/>
+          <w:numId w:val="16"/>
+        </w:numPr>
+        <w:shd w:val="clear" w:color="auto" w:fill="FFFFFF"/>
+        <w:tabs>
+          <w:tab w:val="left" w:pos="1985"/>
+        </w:tabs>
+        <w:suppressAutoHyphens/>
+        <w:ind w:left="1560" w:hanging="284"/>
+        <w:jc w:val="both"/>
+        <w:rPr>
+          <w:color w:val="000000"/>
+          <w:sz w:val="20"/>
+          <w:szCs w:val="20"/>
+          <w:lang w:val="pt-BR"/>
+        </w:rPr>
+      </w:pPr>
+      <w:r>
+        <w:rPr>
+          <w:sz w:val="20"/>
+          <w:szCs w:val="20"/>
+          <w:lang w:val="pt-BR" w:eastAsia="pt-BR"/>
+        </w:rPr>
+        <w:t xml:space="preserve">Serial </w:t>
+      </w:r>
+      <w:proofErr w:type="spellStart"/>
+      <w:r>
+        <w:rPr>
+          <w:sz w:val="20"/>
+          <w:szCs w:val="20"/>
+          <w:lang w:val="pt-BR" w:eastAsia="pt-BR"/>
+        </w:rPr>
+        <w:t>number</w:t>
+      </w:r>
+      <w:proofErr w:type="spellEnd"/>
+      <w:r>
+        <w:rPr>
+          <w:sz w:val="20"/>
+          <w:szCs w:val="20"/>
+          <w:lang w:val="pt-BR" w:eastAsia="pt-BR"/>
+        </w:rPr>
+        <w:t xml:space="preserve">: </w:t>
+      </w:r>
+      <w:r>
+        <w:rPr>
+          <w:color w:val="FF0000"/>
+          <w:sz w:val="20"/>
+          <w:szCs w:val="20"/>
+          <w:lang w:val="pt-BR" w:eastAsia="pt-BR"/>
+        </w:rPr>
+        <w:t>----Texto Livre</w:t>
+      </w:r>
+      <w:proofErr w:type="gramStart"/>
+      <w:r>
+        <w:rPr>
+          <w:color w:val="FF0000"/>
+          <w:sz w:val="20"/>
+          <w:szCs w:val="20"/>
+          <w:lang w:val="pt-BR" w:eastAsia="pt-BR"/>
+        </w:rPr>
+        <w:t xml:space="preserve"> mas</w:t>
+      </w:r>
+      <w:proofErr w:type="gramEnd"/>
+      <w:r>
+        <w:rPr>
+          <w:color w:val="FF0000"/>
+          <w:sz w:val="20"/>
+          <w:szCs w:val="20"/>
+          <w:lang w:val="pt-BR" w:eastAsia="pt-BR"/>
+        </w:rPr>
+        <w:t xml:space="preserve"> não pode ser igual a algum existente</w:t>
+      </w:r>
+    </w:p>
+    <w:p>
+      <w:pPr>
+        <w:numPr>
+          <w:ilvl w:val="2"/>
+          <w:numId w:val="16"/>
+        </w:numPr>
+        <w:shd w:val="clear" w:color="auto" w:fill="FFFFFF"/>
+        <w:tabs>
+          <w:tab w:val="left" w:pos="1985"/>
+        </w:tabs>
+        <w:suppressAutoHyphens/>
+        <w:ind w:left="1560" w:hanging="284"/>
+        <w:jc w:val="both"/>
+        <w:rPr>
+          <w:color w:val="FF0000"/>
+          <w:sz w:val="20"/>
+          <w:szCs w:val="20"/>
+          <w:lang w:val="pt-BR"/>
+        </w:rPr>
+      </w:pPr>
+      <w:proofErr w:type="spellStart"/>
+      <w:r>
+        <w:rPr>
+          <w:color w:val="000000"/>
+          <w:sz w:val="20"/>
+          <w:szCs w:val="20"/>
+          <w:lang w:val="pt-BR"/>
+        </w:rPr>
+        <w:t>Imei</w:t>
+      </w:r>
+      <w:proofErr w:type="spellEnd"/>
+      <w:r>
+        <w:rPr>
+          <w:color w:val="000000"/>
+          <w:sz w:val="20"/>
+          <w:szCs w:val="20"/>
+          <w:lang w:val="pt-BR"/>
+        </w:rPr>
+        <w:t xml:space="preserve">: </w:t>
+      </w:r>
+      <w:r>
+        <w:rPr>
+          <w:color w:val="FF0000"/>
+          <w:sz w:val="20"/>
+          <w:szCs w:val="20"/>
+          <w:lang w:val="pt-BR"/>
+        </w:rPr>
+        <w:t>----Texto Livre</w:t>
+      </w:r>
+      <w:proofErr w:type="gramStart"/>
+      <w:r>
+        <w:rPr>
+          <w:color w:val="FF0000"/>
+          <w:sz w:val="20"/>
+          <w:szCs w:val="20"/>
+          <w:lang w:val="pt-BR"/>
+        </w:rPr>
+        <w:t xml:space="preserve"> mas</w:t>
+      </w:r>
+      <w:proofErr w:type="gramEnd"/>
+      <w:r>
+        <w:rPr>
+          <w:color w:val="FF0000"/>
+          <w:sz w:val="20"/>
+          <w:szCs w:val="20"/>
+          <w:lang w:val="pt-BR"/>
+        </w:rPr>
+        <w:t xml:space="preserve"> não pode ser igual a algum existente</w:t>
+      </w:r>
+    </w:p>
+    <w:p>
+      <w:pPr>
+        <w:numPr>
+          <w:ilvl w:val="2"/>
+          <w:numId w:val="16"/>
+        </w:numPr>
+        <w:shd w:val="clear" w:color="auto" w:fill="FFFFFF"/>
+        <w:tabs>
+          <w:tab w:val="left" w:pos="1985"/>
+        </w:tabs>
+        <w:suppressAutoHyphens/>
+        <w:ind w:left="1560" w:hanging="284"/>
+        <w:jc w:val="both"/>
+        <w:rPr>
+          <w:color w:val="FF0000"/>
+          <w:sz w:val="20"/>
+          <w:szCs w:val="20"/>
+          <w:lang w:val="pt-BR"/>
+        </w:rPr>
+      </w:pPr>
+      <w:r>
+        <w:rPr>
+          <w:color w:val="000000"/>
+          <w:sz w:val="20"/>
+          <w:szCs w:val="20"/>
+          <w:lang w:val="pt-BR"/>
+        </w:rPr>
+        <w:t>Tipo Equipamento</w:t>
+      </w:r>
+      <w:r>
+        <w:rPr>
+          <w:color w:val="000000"/>
+          <w:sz w:val="20"/>
+          <w:szCs w:val="20"/>
+          <w:lang w:val="pt-BR"/>
+        </w:rPr>
+        <w:t xml:space="preserve">: </w:t>
+      </w:r>
+      <w:r>
+        <w:rPr>
+          <w:sz w:val="20"/>
+          <w:szCs w:val="20"/>
+          <w:lang w:val="pt-BR" w:eastAsia="pt-BR"/>
+        </w:rPr>
+        <w:t>[RN010</w:t>
+      </w:r>
+      <w:r>
+        <w:rPr>
+          <w:sz w:val="20"/>
+          <w:szCs w:val="20"/>
+          <w:lang w:val="pt-BR" w:eastAsia="pt-BR"/>
+        </w:rPr>
+        <w:t>]</w:t>
+      </w:r>
+      <w:r>
+        <w:rPr>
+          <w:sz w:val="20"/>
+          <w:szCs w:val="20"/>
+          <w:lang w:val="pt-BR" w:eastAsia="pt-BR"/>
+        </w:rPr>
+        <w:t>;</w:t>
+      </w:r>
+      <w:proofErr w:type="gramStart"/>
+      <w:r>
+        <w:rPr>
+          <w:sz w:val="20"/>
+          <w:szCs w:val="20"/>
+          <w:lang w:val="pt-BR" w:eastAsia="pt-BR"/>
+        </w:rPr>
+        <w:t xml:space="preserve">  </w:t>
+      </w:r>
+      <w:proofErr w:type="gramEnd"/>
+      <w:r>
+        <w:rPr>
+          <w:color w:val="FF0000"/>
+          <w:sz w:val="20"/>
+          <w:szCs w:val="20"/>
+          <w:lang w:val="pt-BR" w:eastAsia="pt-BR"/>
+        </w:rPr>
+        <w:t>-----Obrigatório</w:t>
+      </w:r>
+    </w:p>
+    <w:p>
+      <w:pPr>
+        <w:numPr>
+          <w:ilvl w:val="2"/>
+          <w:numId w:val="16"/>
+        </w:numPr>
+        <w:shd w:val="clear" w:color="auto" w:fill="FFFFFF"/>
+        <w:tabs>
+          <w:tab w:val="left" w:pos="1985"/>
+        </w:tabs>
+        <w:suppressAutoHyphens/>
+        <w:ind w:left="1560" w:hanging="284"/>
+        <w:jc w:val="both"/>
+        <w:rPr>
+          <w:color w:val="000000"/>
+          <w:sz w:val="20"/>
+          <w:szCs w:val="20"/>
+          <w:lang w:val="pt-BR"/>
+        </w:rPr>
+      </w:pPr>
+      <w:r>
+        <w:rPr>
+          <w:color w:val="000000"/>
+          <w:sz w:val="20"/>
+          <w:szCs w:val="20"/>
+          <w:lang w:val="pt-BR"/>
+        </w:rPr>
+        <w:t xml:space="preserve">Chip GSM </w:t>
+      </w:r>
+      <w:r>
+        <w:rPr>
+          <w:sz w:val="20"/>
+          <w:szCs w:val="20"/>
+          <w:lang w:val="pt-BR" w:eastAsia="pt-BR"/>
+        </w:rPr>
+        <w:t>[RN011</w:t>
+      </w:r>
+      <w:r>
+        <w:rPr>
+          <w:sz w:val="20"/>
+          <w:szCs w:val="20"/>
+          <w:lang w:val="pt-BR" w:eastAsia="pt-BR"/>
+        </w:rPr>
+        <w:t>]</w:t>
+      </w:r>
+      <w:r>
+        <w:rPr>
+          <w:sz w:val="20"/>
+          <w:szCs w:val="20"/>
+          <w:lang w:val="pt-BR"/>
+        </w:rPr>
+        <w:t xml:space="preserve">: </w:t>
+      </w:r>
+      <w:r>
+        <w:rPr>
+          <w:color w:val="FF0000"/>
+          <w:sz w:val="20"/>
+          <w:szCs w:val="20"/>
+          <w:lang w:val="pt-BR"/>
+        </w:rPr>
+        <w:t>------Não obrigatório</w:t>
+      </w:r>
+    </w:p>
+    <w:p>
+      <w:pPr>
+        <w:numPr>
+          <w:ilvl w:val="2"/>
+          <w:numId w:val="16"/>
+        </w:numPr>
+        <w:shd w:val="clear" w:color="auto" w:fill="FFFFFF"/>
+        <w:tabs>
+          <w:tab w:val="left" w:pos="1985"/>
+        </w:tabs>
+        <w:suppressAutoHyphens/>
+        <w:ind w:left="1560" w:hanging="284"/>
+        <w:jc w:val="both"/>
+        <w:rPr>
+          <w:color w:val="000000"/>
+          <w:sz w:val="20"/>
+          <w:szCs w:val="20"/>
+          <w:lang w:val="pt-BR"/>
+        </w:rPr>
+      </w:pPr>
+      <w:r>
+        <w:rPr>
+          <w:color w:val="000000"/>
+          <w:sz w:val="20"/>
+          <w:szCs w:val="20"/>
+          <w:lang w:val="pt-BR"/>
+        </w:rPr>
+        <w:t>Cata de compra</w:t>
+      </w:r>
+      <w:r>
+        <w:rPr>
+          <w:color w:val="000000"/>
+          <w:sz w:val="20"/>
+          <w:szCs w:val="20"/>
+          <w:lang w:val="pt-BR"/>
+        </w:rPr>
+        <w:t xml:space="preserve">: </w:t>
+      </w:r>
+      <w:r>
+        <w:rPr>
+          <w:color w:val="FF0000"/>
+          <w:sz w:val="20"/>
+          <w:szCs w:val="20"/>
+          <w:lang w:val="pt-BR"/>
+        </w:rPr>
+        <w:t>-----Não obrigatório</w:t>
+      </w:r>
+    </w:p>
+    <w:p>
+      <w:pPr>
+        <w:numPr>
+          <w:ilvl w:val="2"/>
+          <w:numId w:val="16"/>
+        </w:numPr>
+        <w:shd w:val="clear" w:color="auto" w:fill="FFFFFF"/>
+        <w:tabs>
+          <w:tab w:val="left" w:pos="1985"/>
+        </w:tabs>
+        <w:suppressAutoHyphens/>
+        <w:ind w:left="1560" w:hanging="284"/>
+        <w:jc w:val="both"/>
+        <w:rPr>
+          <w:color w:val="000000"/>
+          <w:sz w:val="20"/>
+          <w:szCs w:val="20"/>
+          <w:lang w:val="pt-BR"/>
+        </w:rPr>
+      </w:pPr>
+      <w:r>
+        <w:rPr>
+          <w:color w:val="000000"/>
+          <w:sz w:val="20"/>
+          <w:szCs w:val="20"/>
+          <w:lang w:val="pt-BR"/>
+        </w:rPr>
+        <w:t>Observação:</w:t>
+      </w:r>
+      <w:r>
+        <w:rPr>
+          <w:color w:val="000000"/>
+          <w:sz w:val="20"/>
+          <w:szCs w:val="20"/>
+          <w:lang w:val="pt-BR"/>
+        </w:rPr>
+        <w:t xml:space="preserve"> </w:t>
+      </w:r>
+      <w:r>
+        <w:rPr>
+          <w:color w:val="FF0000"/>
+          <w:sz w:val="20"/>
+          <w:szCs w:val="20"/>
+          <w:lang w:val="pt-BR"/>
+        </w:rPr>
+        <w:t>-----Não obrigatório</w:t>
+      </w:r>
+    </w:p>
+    <w:p>
+      <w:pPr>
+        <w:shd w:val="clear" w:color="auto" w:fill="FFFFFF"/>
+        <w:tabs>
+          <w:tab w:val="left" w:pos="1985"/>
+        </w:tabs>
+        <w:suppressAutoHyphens/>
+        <w:ind w:left="1560"/>
+        <w:jc w:val="both"/>
+        <w:rPr>
+          <w:color w:val="000000"/>
+          <w:sz w:val="20"/>
+          <w:szCs w:val="20"/>
+          <w:lang w:val="pt-BR"/>
+        </w:rPr>
+      </w:pPr>
+    </w:p>
+    <w:p>
+      <w:pPr>
+        <w:pStyle w:val="Corpodetexto"/>
+        <w:ind w:left="0"/>
+        <w:rPr>
+          <w:lang w:val="pt-BR"/>
+        </w:rPr>
+      </w:pPr>
+      <w:r>
+        <w:rPr>
+          <w:lang w:val="pt-BR"/>
+        </w:rPr>
+        <w:t>11.5</w:t>
+      </w:r>
+      <w:r>
+        <w:rPr>
+          <w:lang w:val="pt-BR"/>
+        </w:rPr>
+        <w:t xml:space="preserve"> O ator clica em “Incluir” para que o </w:t>
+      </w:r>
+      <w:r>
+        <w:rPr>
+          <w:rFonts w:ascii="Calibri" w:hAnsi="Calibri" w:cs="Calibri"/>
+          <w:lang w:val="pt-BR" w:eastAsia="pt-BR"/>
+        </w:rPr>
+        <w:t>sistema valide os dados inseridos</w:t>
+      </w:r>
+      <w:r>
+        <w:rPr>
+          <w:lang w:val="pt-BR"/>
+        </w:rPr>
+        <w:t xml:space="preserve"> [FA002];</w:t>
+      </w:r>
+    </w:p>
+    <w:p>
+      <w:pPr>
+        <w:pStyle w:val="Corpodetexto"/>
+        <w:ind w:left="0"/>
+        <w:rPr>
+          <w:lang w:val="pt-BR"/>
+        </w:rPr>
+      </w:pPr>
+      <w:r>
+        <w:rPr>
+          <w:lang w:val="pt-BR"/>
+        </w:rPr>
+        <w:t>11.6</w:t>
+      </w:r>
+      <w:r>
+        <w:rPr>
+          <w:lang w:val="pt-BR"/>
+        </w:rPr>
+        <w:t xml:space="preserve"> O sistema exibe o Equipamento Instalado</w:t>
+      </w:r>
+      <w:r>
+        <w:rPr>
+          <w:lang w:val="pt-BR"/>
+        </w:rPr>
+        <w:t xml:space="preserve"> no sistema de rastreamento.</w:t>
+      </w:r>
+    </w:p>
+    <w:p>
+      <w:pPr>
+        <w:pStyle w:val="Corpodetexto"/>
+        <w:ind w:left="0"/>
+        <w:rPr>
+          <w:lang w:val="pt-BR"/>
+        </w:rPr>
+      </w:pPr>
+      <w:r>
+        <w:rPr>
+          <w:lang w:val="pt-BR"/>
+        </w:rPr>
+        <w:t>11.7</w:t>
+      </w:r>
+      <w:r>
+        <w:rPr>
+          <w:lang w:val="pt-BR"/>
+        </w:rPr>
+        <w:t xml:space="preserve"> </w:t>
+      </w:r>
+      <w:r>
+        <w:rPr>
+          <w:lang w:val="pt-BR"/>
+        </w:rPr>
+        <w:t>O caso de uso é encerrado.</w:t>
+      </w:r>
+    </w:p>
+    <w:p>
+      <w:pPr>
+        <w:pStyle w:val="Ttulo1"/>
+        <w:rPr>
+          <w:lang w:val="pt-BR"/>
+        </w:rPr>
+      </w:pPr>
+      <w:r>
+        <w:rPr>
+          <w:lang w:val="pt-BR"/>
+        </w:rPr>
+        <w:t>Fluxos Alternativos</w:t>
+      </w:r>
+    </w:p>
+    <w:p>
+      <w:pPr>
+        <w:pStyle w:val="Ttulo2"/>
+        <w:autoSpaceDE w:val="0"/>
+        <w:autoSpaceDN w:val="0"/>
+        <w:adjustRightInd w:val="0"/>
+        <w:rPr>
+          <w:rFonts w:ascii="Calibri,Bold" w:hAnsi="Calibri,Bold" w:cs="Calibri,Bold"/>
+          <w:bCs/>
+          <w:lang w:val="pt-BR" w:eastAsia="pt-BR"/>
+        </w:rPr>
+      </w:pPr>
+      <w:r>
+        <w:rPr>
+          <w:lang w:val="pt-BR"/>
+        </w:rPr>
+        <w:t xml:space="preserve">Fluxo Alternativo [FA001] </w:t>
+      </w:r>
+    </w:p>
+    <w:p>
+      <w:pPr>
+        <w:pStyle w:val="Ttulo3"/>
+        <w:rPr>
+          <w:rFonts w:ascii="Times New Roman" w:hAnsi="Times New Roman"/>
+          <w:lang w:val="pt-BR" w:eastAsia="pt-BR"/>
+        </w:rPr>
+      </w:pPr>
+      <w:r>
+        <w:rPr>
+          <w:rFonts w:ascii="Times New Roman" w:hAnsi="Times New Roman"/>
+          <w:lang w:val="pt-BR" w:eastAsia="pt-BR"/>
+        </w:rPr>
+        <w:t>No passo 11.4</w:t>
+      </w:r>
+      <w:r>
+        <w:rPr>
+          <w:rFonts w:ascii="Times New Roman" w:hAnsi="Times New Roman"/>
+          <w:lang w:val="pt-BR" w:eastAsia="pt-BR"/>
+        </w:rPr>
+        <w:t xml:space="preserve"> do</w:t>
+      </w:r>
+      <w:r>
+        <w:rPr>
+          <w:rFonts w:ascii="Times New Roman" w:hAnsi="Times New Roman"/>
+          <w:lang w:val="pt-BR" w:eastAsia="pt-BR"/>
+        </w:rPr>
+        <w:t xml:space="preserve"> fluxo principal, o ator pode cancelar o cadastro clicando no botão “voltar”.</w:t>
+      </w:r>
+    </w:p>
+    <w:p>
+      <w:pPr>
+        <w:pStyle w:val="Ttulo3"/>
+        <w:rPr>
+          <w:rFonts w:ascii="Times New Roman" w:hAnsi="Times New Roman"/>
+          <w:lang w:val="pt-BR"/>
+        </w:rPr>
+      </w:pPr>
+      <w:r>
+        <w:rPr>
+          <w:rFonts w:ascii="Times New Roman" w:hAnsi="Times New Roman"/>
+          <w:lang w:val="pt-BR"/>
+        </w:rPr>
+        <w:t xml:space="preserve">Subfluxos </w:t>
+      </w:r>
+    </w:p>
+    <w:p>
+      <w:pPr>
+        <w:pStyle w:val="Corpodetexto"/>
+        <w:rPr>
+          <w:lang w:val="pt-BR"/>
+        </w:rPr>
+      </w:pPr>
+      <w:r>
+        <w:rPr>
+          <w:lang w:val="pt-BR"/>
+        </w:rPr>
+        <w:t>12</w:t>
+      </w:r>
+      <w:r>
+        <w:rPr>
+          <w:lang w:val="pt-BR"/>
+        </w:rPr>
+        <w:t>.1</w:t>
+      </w:r>
+      <w:r>
+        <w:rPr>
+          <w:lang w:val="pt-BR"/>
+        </w:rPr>
+        <w:t>.2.1</w:t>
+      </w:r>
+      <w:r>
+        <w:rPr>
+          <w:lang w:val="pt-BR"/>
+        </w:rPr>
+        <w:t xml:space="preserve"> NÃO EXISTE</w:t>
+      </w:r>
+    </w:p>
+    <w:p>
+      <w:pPr>
+        <w:pStyle w:val="Ttulo1"/>
+        <w:rPr>
+          <w:lang w:val="pt-BR"/>
+        </w:rPr>
+      </w:pPr>
+      <w:r>
+        <w:rPr>
+          <w:lang w:val="pt-BR"/>
+        </w:rPr>
+        <w:t>Pós-condições</w:t>
+      </w:r>
+    </w:p>
+    <w:p>
+      <w:pPr>
+        <w:pStyle w:val="Corpodetexto"/>
+        <w:ind w:left="0" w:firstLine="720"/>
+        <w:rPr>
+          <w:lang w:val="pt-BR"/>
+        </w:rPr>
+      </w:pPr>
+      <w:proofErr w:type="gramStart"/>
+      <w:r>
+        <w:rPr>
+          <w:lang w:val="pt-BR"/>
+        </w:rPr>
+        <w:t>13</w:t>
+      </w:r>
+      <w:r>
+        <w:rPr>
+          <w:lang w:val="pt-BR"/>
+        </w:rPr>
+        <w:t>.1 Equipamento</w:t>
+      </w:r>
+      <w:proofErr w:type="gramEnd"/>
+      <w:r>
+        <w:rPr>
+          <w:lang w:val="pt-BR"/>
+        </w:rPr>
+        <w:t xml:space="preserve"> inserido na aplicação Sistema de Rastreamento.</w:t>
+      </w:r>
+    </w:p>
+    <w:p>
+      <w:pPr>
+        <w:pStyle w:val="Ttulo1"/>
+        <w:rPr>
+          <w:lang w:val="pt-BR"/>
+        </w:rPr>
+      </w:pPr>
+      <w:r>
+        <w:rPr>
+          <w:lang w:val="pt-BR"/>
+        </w:rPr>
+        <w:t>Requisitos Adicionais</w:t>
+      </w:r>
+    </w:p>
+    <w:p>
+      <w:pPr>
+        <w:pStyle w:val="Corpodetexto"/>
+        <w:rPr>
+          <w:lang w:val="pt-BR"/>
+        </w:rPr>
+      </w:pPr>
+      <w:r>
+        <w:rPr>
+          <w:lang w:val="pt-BR"/>
+        </w:rPr>
+        <w:t>14</w:t>
+      </w:r>
+      <w:r>
+        <w:rPr>
+          <w:lang w:val="pt-BR"/>
+        </w:rPr>
+        <w:t>.1</w:t>
+      </w:r>
+      <w:r>
+        <w:rPr>
+          <w:lang w:val="pt-BR"/>
+        </w:rPr>
+        <w:t xml:space="preserve"> NÃO </w:t>
+      </w:r>
+      <w:proofErr w:type="gramStart"/>
+      <w:r>
+        <w:rPr>
+          <w:lang w:val="pt-BR"/>
+        </w:rPr>
+        <w:t>EXISTE</w:t>
+      </w:r>
+      <w:proofErr w:type="gramEnd"/>
+    </w:p>
+    <w:p>
+      <w:pPr>
+        <w:pStyle w:val="Corpodetexto"/>
+        <w:rPr>
+          <w:lang w:val="pt-BR"/>
+        </w:rPr>
+      </w:pPr>
     </w:p>
     <w:sectPr>
       <w:headerReference w:type="default" r:id="rId8"/>
@@ -8545,7 +9594,7 @@
               <w:noProof/>
               <w:sz w:val="20"/>
             </w:rPr>
-            <w:t>8</w:t>
+            <w:t>9</w:t>
           </w:r>
           <w:r>
             <w:rPr>
@@ -8599,7 +9648,7 @@
               <w:sz w:val="20"/>
               <w:szCs w:val="20"/>
             </w:rPr>
-            <w:t>8</w:t>
+            <w:t>9</w:t>
           </w:r>
           <w:r>
             <w:rPr>
@@ -8839,7 +9888,7 @@
   <w:abstractNum w:abstractNumId="0">
     <w:nsid w:val="FFFFFFFB"/>
     <w:multiLevelType w:val="multilevel"/>
-    <w:tmpl w:val="04090025"/>
+    <w:tmpl w:val="34786132"/>
     <w:lvl w:ilvl="0">
       <w:start w:val="1"/>
       <w:numFmt w:val="decimal"/>
@@ -8878,6 +9927,9 @@
         </w:tabs>
         <w:ind w:left="720" w:hanging="720"/>
       </w:pPr>
+      <w:rPr>
+        <w:rFonts w:ascii="Times New Roman" w:hAnsi="Times New Roman" w:cs="Times New Roman" w:hint="default"/>
+      </w:rPr>
     </w:lvl>
     <w:lvl w:ilvl="3">
       <w:start w:val="1"/>
@@ -11533,7 +12585,7 @@
 </file>
 
 <file path=customXml/itemProps1.xml><?xml version="1.0" encoding="utf-8"?>
-<ds:datastoreItem xmlns:ds="http://schemas.openxmlformats.org/officeDocument/2006/customXml" ds:itemID="{8CF4F0FF-D481-49AA-B465-8F0C95AB5971}">
+<ds:datastoreItem xmlns:ds="http://schemas.openxmlformats.org/officeDocument/2006/customXml" ds:itemID="{F28D51A9-4440-44B1-AD41-3912E8D33B8E}">
   <ds:schemaRefs>
     <ds:schemaRef ds:uri="http://schemas.openxmlformats.org/officeDocument/2006/bibliography"/>
   </ds:schemaRefs>

</xml_diff>

<commit_message>
Nova Espec. Caso de Uso, entre outros.
</commit_message>
<xml_diff>
--- a/Requisitos/Especificação de Caso de Uso.docx
+++ b/Requisitos/Especificação de Caso de Uso.docx
@@ -8344,6 +8344,9 @@
     <w:p>
       <w:pPr>
         <w:pStyle w:val="Corpodetexto"/>
+        <w:rPr>
+          <w:lang w:val="pt-BR"/>
+        </w:rPr>
       </w:pPr>
       <w:r>
         <w:rPr>
@@ -8352,14 +8355,23 @@
         <w:t>8</w:t>
       </w:r>
       <w:r>
+        <w:rPr>
+          <w:lang w:val="pt-BR"/>
+        </w:rPr>
         <w:t>.1</w:t>
       </w:r>
       <w:proofErr w:type="gramStart"/>
       <w:r>
+        <w:rPr>
+          <w:lang w:val="pt-BR"/>
+        </w:rPr>
         <w:t xml:space="preserve">  </w:t>
       </w:r>
       <w:proofErr w:type="gramEnd"/>
       <w:r>
+        <w:rPr>
+          <w:lang w:val="pt-BR"/>
+        </w:rPr>
         <w:t>NÃO EXISTE</w:t>
       </w:r>
     </w:p>
@@ -8486,7 +8498,7 @@
         <w:pStyle w:val="Ttulo1"/>
         <w:numPr>
           <w:ilvl w:val="0"/>
-          <w:numId w:val="21"/>
+          <w:numId w:val="22"/>
         </w:numPr>
       </w:pPr>
       <w:proofErr w:type="spellStart"/>
@@ -8529,6 +8541,10 @@
     <w:p>
       <w:pPr>
         <w:pStyle w:val="Ttulo1"/>
+        <w:numPr>
+          <w:ilvl w:val="0"/>
+          <w:numId w:val="22"/>
+        </w:numPr>
         <w:rPr>
           <w:lang w:val="pt-BR"/>
         </w:rPr>
@@ -8595,7 +8611,13 @@
         <w:rPr>
           <w:lang w:val="pt-BR"/>
         </w:rPr>
-        <w:t xml:space="preserve">11.1 </w:t>
+        <w:t>4</w:t>
+      </w:r>
+      <w:r>
+        <w:rPr>
+          <w:lang w:val="pt-BR"/>
+        </w:rPr>
+        <w:t xml:space="preserve">.1 </w:t>
       </w:r>
       <w:r>
         <w:rPr>
@@ -8627,7 +8649,19 @@
         <w:rPr>
           <w:lang w:val="pt-BR"/>
         </w:rPr>
-        <w:t>” na tela principal do sistema [RN001];</w:t>
+        <w:t>” na t</w:t>
+      </w:r>
+      <w:r>
+        <w:rPr>
+          <w:lang w:val="pt-BR"/>
+        </w:rPr>
+        <w:t>ela principal do sistema</w:t>
+      </w:r>
+      <w:r>
+        <w:rPr>
+          <w:lang w:val="pt-BR"/>
+        </w:rPr>
+        <w:t>;</w:t>
       </w:r>
     </w:p>
     <w:p>
@@ -8642,7 +8676,13 @@
         <w:rPr>
           <w:lang w:val="pt-BR"/>
         </w:rPr>
-        <w:t xml:space="preserve">11.2 </w:t>
+        <w:t>4</w:t>
+      </w:r>
+      <w:r>
+        <w:rPr>
+          <w:lang w:val="pt-BR"/>
+        </w:rPr>
+        <w:t xml:space="preserve">.2 </w:t>
       </w:r>
       <w:r>
         <w:rPr>
@@ -8676,7 +8716,13 @@
         <w:rPr>
           <w:lang w:val="pt-BR"/>
         </w:rPr>
-        <w:t xml:space="preserve">11.3 </w:t>
+        <w:t>4</w:t>
+      </w:r>
+      <w:r>
+        <w:rPr>
+          <w:lang w:val="pt-BR"/>
+        </w:rPr>
+        <w:t xml:space="preserve">.3 </w:t>
       </w:r>
       <w:r>
         <w:rPr>
@@ -8710,7 +8756,13 @@
         <w:rPr>
           <w:lang w:val="pt-BR"/>
         </w:rPr>
-        <w:t>11.4</w:t>
+        <w:t>4</w:t>
+      </w:r>
+      <w:r>
+        <w:rPr>
+          <w:lang w:val="pt-BR"/>
+        </w:rPr>
+        <w:t>.4</w:t>
       </w:r>
       <w:r>
         <w:rPr>
@@ -9159,7 +9211,13 @@
         <w:rPr>
           <w:lang w:val="pt-BR"/>
         </w:rPr>
-        <w:t>11.5</w:t>
+        <w:t>4</w:t>
+      </w:r>
+      <w:r>
+        <w:rPr>
+          <w:lang w:val="pt-BR"/>
+        </w:rPr>
+        <w:t>.5</w:t>
       </w:r>
       <w:r>
         <w:rPr>
@@ -9178,7 +9236,13 @@
         <w:rPr>
           <w:lang w:val="pt-BR"/>
         </w:rPr>
-        <w:t xml:space="preserve"> [FA002];</w:t>
+        <w:t xml:space="preserve"> [FA001</w:t>
+      </w:r>
+      <w:r>
+        <w:rPr>
+          <w:lang w:val="pt-BR"/>
+        </w:rPr>
+        <w:t>];</w:t>
       </w:r>
     </w:p>
     <w:p>
@@ -9193,7 +9257,13 @@
         <w:rPr>
           <w:lang w:val="pt-BR"/>
         </w:rPr>
-        <w:t>11.6</w:t>
+        <w:t>4</w:t>
+      </w:r>
+      <w:r>
+        <w:rPr>
+          <w:lang w:val="pt-BR"/>
+        </w:rPr>
+        <w:t>.6</w:t>
       </w:r>
       <w:r>
         <w:rPr>
@@ -9220,7 +9290,13 @@
         <w:rPr>
           <w:lang w:val="pt-BR"/>
         </w:rPr>
-        <w:t>11.7</w:t>
+        <w:t>4</w:t>
+      </w:r>
+      <w:r>
+        <w:rPr>
+          <w:lang w:val="pt-BR"/>
+        </w:rPr>
+        <w:t>.7</w:t>
       </w:r>
       <w:r>
         <w:rPr>
@@ -9281,13 +9357,20 @@
           <w:rFonts w:ascii="Times New Roman" w:hAnsi="Times New Roman"/>
           <w:lang w:val="pt-BR" w:eastAsia="pt-BR"/>
         </w:rPr>
-        <w:t>No passo 11.4</w:t>
+        <w:t>No passo 4</w:t>
       </w:r>
       <w:r>
         <w:rPr>
           <w:rFonts w:ascii="Times New Roman" w:hAnsi="Times New Roman"/>
           <w:lang w:val="pt-BR" w:eastAsia="pt-BR"/>
         </w:rPr>
+        <w:t>.4</w:t>
+      </w:r>
+      <w:r>
+        <w:rPr>
+          <w:rFonts w:ascii="Times New Roman" w:hAnsi="Times New Roman"/>
+          <w:lang w:val="pt-BR" w:eastAsia="pt-BR"/>
+        </w:rPr>
         <w:t xml:space="preserve"> do</w:t>
       </w:r>
       <w:r>
@@ -9373,7 +9456,7 @@
         <w:rPr>
           <w:lang w:val="pt-BR"/>
         </w:rPr>
-        <w:t>13</w:t>
+        <w:t>6</w:t>
       </w:r>
       <w:r>
         <w:rPr>
@@ -9414,7 +9497,7 @@
         <w:rPr>
           <w:lang w:val="pt-BR"/>
         </w:rPr>
-        <w:t>14</w:t>
+        <w:t>7</w:t>
       </w:r>
       <w:r>
         <w:rPr>
@@ -9436,6 +9519,965 @@
         <w:t>EXISTE</w:t>
       </w:r>
       <w:proofErr w:type="gramEnd"/>
+    </w:p>
+    <w:p>
+      <w:pPr>
+        <w:pStyle w:val="Corpodetexto"/>
+        <w:rPr>
+          <w:lang w:val="pt-BR"/>
+        </w:rPr>
+      </w:pPr>
+    </w:p>
+    <w:p>
+      <w:pPr>
+        <w:pStyle w:val="Corpodetexto"/>
+        <w:rPr>
+          <w:lang w:val="pt-BR"/>
+        </w:rPr>
+      </w:pPr>
+    </w:p>
+    <w:p>
+      <w:pPr>
+        <w:pStyle w:val="Corpodetexto"/>
+        <w:rPr>
+          <w:lang w:val="pt-BR"/>
+        </w:rPr>
+      </w:pPr>
+    </w:p>
+    <w:p>
+      <w:pPr>
+        <w:pStyle w:val="Corpodetexto"/>
+        <w:rPr>
+          <w:lang w:val="pt-BR"/>
+        </w:rPr>
+      </w:pPr>
+    </w:p>
+    <w:p>
+      <w:pPr>
+        <w:pStyle w:val="Corpodetexto"/>
+        <w:rPr>
+          <w:lang w:val="pt-BR"/>
+        </w:rPr>
+      </w:pPr>
+    </w:p>
+    <w:p>
+      <w:pPr>
+        <w:pStyle w:val="Corpodetexto"/>
+        <w:rPr>
+          <w:lang w:val="pt-BR"/>
+        </w:rPr>
+      </w:pPr>
+    </w:p>
+    <w:p>
+      <w:pPr>
+        <w:pStyle w:val="Ttulo"/>
+        <w:rPr>
+          <w:sz w:val="28"/>
+          <w:szCs w:val="28"/>
+          <w:lang w:val="pt-BR"/>
+        </w:rPr>
+      </w:pPr>
+      <w:r>
+        <w:rPr>
+          <w:sz w:val="28"/>
+          <w:szCs w:val="28"/>
+          <w:lang w:val="pt-BR"/>
+        </w:rPr>
+        <w:lastRenderedPageBreak/>
+        <w:t>Sistema de Ra</w:t>
+      </w:r>
+      <w:r>
+        <w:rPr>
+          <w:sz w:val="28"/>
+          <w:szCs w:val="28"/>
+          <w:lang w:val="pt-BR"/>
+        </w:rPr>
+        <w:t xml:space="preserve">streamento          </w:t>
+      </w:r>
+      <w:r>
+        <w:rPr>
+          <w:sz w:val="28"/>
+          <w:szCs w:val="28"/>
+          <w:lang w:val="pt-BR"/>
+        </w:rPr>
+        <w:br/>
+        <w:t xml:space="preserve">Caso de Uso: </w:t>
+      </w:r>
+      <w:r>
+        <w:rPr>
+          <w:lang w:val="pt-BR"/>
+        </w:rPr>
+        <w:t xml:space="preserve">Cad. </w:t>
+      </w:r>
+      <w:proofErr w:type="spellStart"/>
+      <w:proofErr w:type="gramStart"/>
+      <w:r>
+        <w:rPr>
+          <w:lang w:val="pt-BR"/>
+        </w:rPr>
+        <w:t>Auxiliar_Tipo</w:t>
+      </w:r>
+      <w:proofErr w:type="spellEnd"/>
+      <w:proofErr w:type="gramEnd"/>
+      <w:r>
+        <w:rPr>
+          <w:lang w:val="pt-BR"/>
+        </w:rPr>
+        <w:t xml:space="preserve"> do equipamento</w:t>
+      </w:r>
+    </w:p>
+    <w:p>
+      <w:pPr>
+        <w:pStyle w:val="Ttulo1"/>
+        <w:numPr>
+          <w:ilvl w:val="0"/>
+          <w:numId w:val="0"/>
+        </w:numPr>
+        <w:rPr>
+          <w:lang w:val="pt-BR"/>
+        </w:rPr>
+      </w:pPr>
+      <w:proofErr w:type="gramStart"/>
+      <w:r>
+        <w:rPr>
+          <w:lang w:val="pt-BR"/>
+        </w:rPr>
+        <w:t>1</w:t>
+      </w:r>
+      <w:proofErr w:type="gramEnd"/>
+      <w:r>
+        <w:rPr>
+          <w:lang w:val="pt-BR"/>
+        </w:rPr>
+        <w:t xml:space="preserve">     </w:t>
+      </w:r>
+      <w:r>
+        <w:rPr>
+          <w:lang w:val="pt-BR"/>
+        </w:rPr>
+        <w:t>Descrição Resumida</w:t>
+      </w:r>
+    </w:p>
+    <w:p>
+      <w:pPr>
+        <w:pStyle w:val="Corpodetexto"/>
+        <w:rPr>
+          <w:lang w:val="pt-BR"/>
+        </w:rPr>
+      </w:pPr>
+      <w:proofErr w:type="gramStart"/>
+      <w:r>
+        <w:rPr>
+          <w:lang w:val="pt-BR"/>
+        </w:rPr>
+        <w:t xml:space="preserve">Este caso de uso tem por objetivo descrever os procedimentos </w:t>
+      </w:r>
+      <w:r>
+        <w:rPr>
+          <w:lang w:val="pt-BR"/>
+        </w:rPr>
+        <w:t>para ‘</w:t>
+      </w:r>
+      <w:r>
+        <w:rPr>
+          <w:lang w:val="pt-BR"/>
+        </w:rPr>
+        <w:t>Cadastro auxiliar t</w:t>
+      </w:r>
+      <w:r>
+        <w:rPr>
+          <w:lang w:val="pt-BR"/>
+        </w:rPr>
+        <w:t>ipo do equipamento</w:t>
+      </w:r>
+      <w:r>
+        <w:rPr>
+          <w:lang w:val="pt-BR"/>
+        </w:rPr>
+        <w:t>”</w:t>
+      </w:r>
+      <w:proofErr w:type="gramEnd"/>
+      <w:r>
+        <w:rPr>
+          <w:lang w:val="pt-BR"/>
+        </w:rPr>
+        <w:t xml:space="preserve"> que estará associado a um cliente.</w:t>
+      </w:r>
+    </w:p>
+    <w:p>
+      <w:pPr>
+        <w:pStyle w:val="Ttulo1"/>
+        <w:numPr>
+          <w:ilvl w:val="0"/>
+          <w:numId w:val="23"/>
+        </w:numPr>
+      </w:pPr>
+      <w:proofErr w:type="spellStart"/>
+      <w:r>
+        <w:t>Descrição</w:t>
+      </w:r>
+      <w:proofErr w:type="spellEnd"/>
+      <w:r>
+        <w:t xml:space="preserve"> dos </w:t>
+      </w:r>
+      <w:proofErr w:type="spellStart"/>
+      <w:r>
+        <w:t>Atores</w:t>
+      </w:r>
+      <w:proofErr w:type="spellEnd"/>
+    </w:p>
+    <w:p>
+      <w:pPr>
+        <w:rPr>
+          <w:sz w:val="20"/>
+          <w:szCs w:val="20"/>
+          <w:lang w:val="pt-BR"/>
+        </w:rPr>
+      </w:pPr>
+      <w:r>
+        <w:rPr>
+          <w:lang w:val="pt-BR"/>
+        </w:rPr>
+        <w:t xml:space="preserve">             </w:t>
+      </w:r>
+      <w:r>
+        <w:rPr>
+          <w:sz w:val="20"/>
+          <w:szCs w:val="20"/>
+          <w:lang w:val="pt-BR"/>
+        </w:rPr>
+        <w:t>Usuário Gerente do Sistema de Rastreamento</w:t>
+      </w:r>
+    </w:p>
+    <w:p>
+      <w:pPr>
+        <w:pStyle w:val="Ttulo1"/>
+        <w:numPr>
+          <w:ilvl w:val="0"/>
+          <w:numId w:val="23"/>
+        </w:numPr>
+        <w:rPr>
+          <w:lang w:val="pt-BR"/>
+        </w:rPr>
+      </w:pPr>
+      <w:r>
+        <w:rPr>
+          <w:lang w:val="pt-BR"/>
+        </w:rPr>
+        <w:t>Pré-condições</w:t>
+      </w:r>
+    </w:p>
+    <w:p>
+      <w:pPr>
+        <w:pStyle w:val="Corpodetexto"/>
+        <w:ind w:left="0" w:firstLine="720"/>
+        <w:rPr>
+          <w:lang w:val="pt-BR"/>
+        </w:rPr>
+      </w:pPr>
+      <w:r>
+        <w:rPr>
+          <w:lang w:val="pt-BR"/>
+        </w:rPr>
+        <w:t xml:space="preserve">Usuário Gerente </w:t>
+      </w:r>
+      <w:proofErr w:type="spellStart"/>
+      <w:r>
+        <w:rPr>
+          <w:lang w:val="pt-BR"/>
+        </w:rPr>
+        <w:t>logado</w:t>
+      </w:r>
+      <w:proofErr w:type="spellEnd"/>
+      <w:r>
+        <w:rPr>
+          <w:lang w:val="pt-BR"/>
+        </w:rPr>
+        <w:t xml:space="preserve"> no Sistema de Rastreamento.</w:t>
+      </w:r>
+    </w:p>
+    <w:p>
+      <w:pPr>
+        <w:pStyle w:val="Ttulo1"/>
+        <w:rPr>
+          <w:lang w:val="pt-BR"/>
+        </w:rPr>
+      </w:pPr>
+      <w:r>
+        <w:rPr>
+          <w:lang w:val="pt-BR"/>
+        </w:rPr>
+        <w:t>Fluxo Principal</w:t>
+      </w:r>
+    </w:p>
+    <w:p>
+      <w:pPr>
+        <w:pStyle w:val="Corpodetexto"/>
+        <w:ind w:left="0"/>
+        <w:rPr>
+          <w:lang w:val="pt-BR"/>
+        </w:rPr>
+      </w:pPr>
+      <w:r>
+        <w:rPr>
+          <w:lang w:val="pt-BR"/>
+        </w:rPr>
+        <w:t>4</w:t>
+      </w:r>
+      <w:r>
+        <w:rPr>
+          <w:lang w:val="pt-BR"/>
+        </w:rPr>
+        <w:t>.1 O caso de uso inicia quando o usuário gerente seleciona a opção “</w:t>
+      </w:r>
+      <w:r>
+        <w:rPr>
+          <w:lang w:val="pt-BR"/>
+        </w:rPr>
+        <w:t xml:space="preserve">Cad. </w:t>
+      </w:r>
+      <w:proofErr w:type="spellStart"/>
+      <w:r>
+        <w:rPr>
+          <w:lang w:val="pt-BR"/>
+        </w:rPr>
+        <w:t>Auxiliar_Tipo</w:t>
+      </w:r>
+      <w:proofErr w:type="spellEnd"/>
+      <w:r>
+        <w:rPr>
+          <w:lang w:val="pt-BR"/>
+        </w:rPr>
+        <w:t xml:space="preserve"> do equipamento</w:t>
+      </w:r>
+      <w:r>
+        <w:rPr>
+          <w:lang w:val="pt-BR"/>
+        </w:rPr>
+        <w:t>” na t</w:t>
+      </w:r>
+      <w:r>
+        <w:rPr>
+          <w:lang w:val="pt-BR"/>
+        </w:rPr>
+        <w:t>ela principal do sistema</w:t>
+      </w:r>
+      <w:r>
+        <w:rPr>
+          <w:lang w:val="pt-BR"/>
+        </w:rPr>
+        <w:t>;</w:t>
+      </w:r>
+    </w:p>
+    <w:p>
+      <w:pPr>
+        <w:pStyle w:val="Corpodetexto"/>
+        <w:ind w:left="0"/>
+        <w:rPr>
+          <w:lang w:val="pt-BR"/>
+        </w:rPr>
+      </w:pPr>
+      <w:r>
+        <w:rPr>
+          <w:lang w:val="pt-BR"/>
+        </w:rPr>
+        <w:t>4</w:t>
+      </w:r>
+      <w:r>
+        <w:rPr>
+          <w:lang w:val="pt-BR"/>
+        </w:rPr>
+        <w:t>.2 O ator seleciona a opção “Incluir”;</w:t>
+      </w:r>
+    </w:p>
+    <w:p>
+      <w:pPr>
+        <w:pStyle w:val="Corpodetexto"/>
+        <w:ind w:left="0"/>
+        <w:rPr>
+          <w:lang w:val="pt-BR"/>
+        </w:rPr>
+      </w:pPr>
+      <w:proofErr w:type="gramStart"/>
+      <w:r>
+        <w:rPr>
+          <w:lang w:val="pt-BR"/>
+        </w:rPr>
+        <w:t>4</w:t>
+      </w:r>
+      <w:r>
+        <w:rPr>
+          <w:lang w:val="pt-BR"/>
+        </w:rPr>
+        <w:t>.3 Sistema</w:t>
+      </w:r>
+      <w:proofErr w:type="gramEnd"/>
+      <w:r>
+        <w:rPr>
+          <w:lang w:val="pt-BR"/>
+        </w:rPr>
+        <w:t xml:space="preserve"> exibe a tela “Incluir </w:t>
+      </w:r>
+      <w:r>
+        <w:rPr>
+          <w:lang w:val="pt-BR"/>
+        </w:rPr>
+        <w:t xml:space="preserve">Tipo do </w:t>
+      </w:r>
+      <w:r>
+        <w:rPr>
+          <w:lang w:val="pt-BR"/>
+        </w:rPr>
+        <w:t>Equipamento”;</w:t>
+      </w:r>
+    </w:p>
+    <w:p>
+      <w:pPr>
+        <w:pStyle w:val="Corpodetexto"/>
+        <w:ind w:left="0"/>
+        <w:rPr>
+          <w:lang w:val="pt-BR" w:eastAsia="pt-BR"/>
+        </w:rPr>
+      </w:pPr>
+      <w:r>
+        <w:rPr>
+          <w:lang w:val="pt-BR"/>
+        </w:rPr>
+        <w:t>4</w:t>
+      </w:r>
+      <w:r>
+        <w:rPr>
+          <w:lang w:val="pt-BR"/>
+        </w:rPr>
+        <w:t xml:space="preserve">.4 </w:t>
+      </w:r>
+      <w:r>
+        <w:rPr>
+          <w:lang w:val="pt-BR" w:eastAsia="pt-BR"/>
+        </w:rPr>
+        <w:t>O ator</w:t>
+      </w:r>
+      <w:r>
+        <w:rPr>
+          <w:lang w:val="pt-BR" w:eastAsia="pt-BR"/>
+        </w:rPr>
+        <w:t xml:space="preserve"> digita os dados necessários para realizar o cadastro:</w:t>
+      </w:r>
+      <w:r>
+        <w:rPr>
+          <w:lang w:val="pt-BR" w:eastAsia="pt-BR"/>
+        </w:rPr>
+        <w:t xml:space="preserve"> [RN010</w:t>
+      </w:r>
+      <w:r>
+        <w:rPr>
+          <w:lang w:val="pt-BR" w:eastAsia="pt-BR"/>
+        </w:rPr>
+        <w:t>];</w:t>
+      </w:r>
+    </w:p>
+    <w:p>
+      <w:pPr>
+        <w:numPr>
+          <w:ilvl w:val="2"/>
+          <w:numId w:val="16"/>
+        </w:numPr>
+        <w:shd w:val="clear" w:color="auto" w:fill="FFFFFF"/>
+        <w:tabs>
+          <w:tab w:val="left" w:pos="1985"/>
+        </w:tabs>
+        <w:suppressAutoHyphens/>
+        <w:ind w:left="1560" w:hanging="284"/>
+        <w:jc w:val="both"/>
+        <w:rPr>
+          <w:color w:val="000000"/>
+          <w:sz w:val="20"/>
+          <w:szCs w:val="20"/>
+          <w:lang w:val="pt-BR"/>
+        </w:rPr>
+      </w:pPr>
+      <w:r>
+        <w:rPr>
+          <w:sz w:val="20"/>
+          <w:szCs w:val="20"/>
+          <w:lang w:val="pt-BR" w:eastAsia="pt-BR"/>
+        </w:rPr>
+        <w:t>Descrição</w:t>
+      </w:r>
+      <w:r>
+        <w:rPr>
+          <w:sz w:val="20"/>
+          <w:szCs w:val="20"/>
+          <w:lang w:val="pt-BR" w:eastAsia="pt-BR"/>
+        </w:rPr>
+        <w:t xml:space="preserve">: </w:t>
+      </w:r>
+      <w:r>
+        <w:rPr>
+          <w:color w:val="FF0000"/>
+          <w:sz w:val="20"/>
+          <w:szCs w:val="20"/>
+          <w:lang w:val="pt-BR" w:eastAsia="pt-BR"/>
+        </w:rPr>
+        <w:t>----Texto Livre</w:t>
+      </w:r>
+      <w:r>
+        <w:rPr>
+          <w:color w:val="FF0000"/>
+          <w:sz w:val="20"/>
+          <w:szCs w:val="20"/>
+          <w:lang w:val="pt-BR" w:eastAsia="pt-BR"/>
+        </w:rPr>
+        <w:t>, contudo</w:t>
+      </w:r>
+      <w:r>
+        <w:rPr>
+          <w:color w:val="FF0000"/>
+          <w:sz w:val="20"/>
+          <w:szCs w:val="20"/>
+          <w:lang w:val="pt-BR" w:eastAsia="pt-BR"/>
+        </w:rPr>
+        <w:t xml:space="preserve"> não pode ser igual a algum </w:t>
+      </w:r>
+      <w:proofErr w:type="gramStart"/>
+      <w:r>
+        <w:rPr>
+          <w:color w:val="FF0000"/>
+          <w:sz w:val="20"/>
+          <w:szCs w:val="20"/>
+          <w:lang w:val="pt-BR" w:eastAsia="pt-BR"/>
+        </w:rPr>
+        <w:t>existente</w:t>
+      </w:r>
+      <w:proofErr w:type="gramEnd"/>
+    </w:p>
+    <w:p>
+      <w:pPr>
+        <w:numPr>
+          <w:ilvl w:val="2"/>
+          <w:numId w:val="16"/>
+        </w:numPr>
+        <w:shd w:val="clear" w:color="auto" w:fill="FFFFFF"/>
+        <w:tabs>
+          <w:tab w:val="left" w:pos="1985"/>
+        </w:tabs>
+        <w:suppressAutoHyphens/>
+        <w:ind w:left="1560" w:hanging="284"/>
+        <w:jc w:val="both"/>
+        <w:rPr>
+          <w:color w:val="FF0000"/>
+          <w:sz w:val="20"/>
+          <w:szCs w:val="20"/>
+          <w:lang w:val="pt-BR"/>
+        </w:rPr>
+      </w:pPr>
+      <w:r>
+        <w:rPr>
+          <w:color w:val="000000"/>
+          <w:sz w:val="20"/>
+          <w:szCs w:val="20"/>
+          <w:lang w:val="pt-BR"/>
+        </w:rPr>
+        <w:t>Fornecedor</w:t>
+      </w:r>
+      <w:r>
+        <w:rPr>
+          <w:color w:val="000000"/>
+          <w:sz w:val="20"/>
+          <w:szCs w:val="20"/>
+          <w:lang w:val="pt-BR"/>
+        </w:rPr>
+        <w:t xml:space="preserve">: </w:t>
+      </w:r>
+      <w:r>
+        <w:rPr>
+          <w:color w:val="FF0000"/>
+          <w:sz w:val="20"/>
+          <w:szCs w:val="20"/>
+          <w:lang w:val="pt-BR"/>
+        </w:rPr>
+        <w:t>----Texto Livre</w:t>
+      </w:r>
+      <w:r>
+        <w:rPr>
+          <w:color w:val="FF0000"/>
+          <w:sz w:val="20"/>
+          <w:szCs w:val="20"/>
+          <w:lang w:val="pt-BR"/>
+        </w:rPr>
+        <w:t>, contudo</w:t>
+      </w:r>
+      <w:r>
+        <w:rPr>
+          <w:color w:val="FF0000"/>
+          <w:sz w:val="20"/>
+          <w:szCs w:val="20"/>
+          <w:lang w:val="pt-BR"/>
+        </w:rPr>
+        <w:t xml:space="preserve"> não pode ser igual a algum </w:t>
+      </w:r>
+      <w:proofErr w:type="gramStart"/>
+      <w:r>
+        <w:rPr>
+          <w:color w:val="FF0000"/>
+          <w:sz w:val="20"/>
+          <w:szCs w:val="20"/>
+          <w:lang w:val="pt-BR"/>
+        </w:rPr>
+        <w:t>existente</w:t>
+      </w:r>
+      <w:proofErr w:type="gramEnd"/>
+    </w:p>
+    <w:p>
+      <w:pPr>
+        <w:numPr>
+          <w:ilvl w:val="2"/>
+          <w:numId w:val="16"/>
+        </w:numPr>
+        <w:shd w:val="clear" w:color="auto" w:fill="FFFFFF"/>
+        <w:tabs>
+          <w:tab w:val="left" w:pos="1985"/>
+        </w:tabs>
+        <w:suppressAutoHyphens/>
+        <w:ind w:left="1560" w:hanging="284"/>
+        <w:jc w:val="both"/>
+        <w:rPr>
+          <w:color w:val="000000"/>
+          <w:sz w:val="20"/>
+          <w:szCs w:val="20"/>
+          <w:lang w:val="pt-BR"/>
+        </w:rPr>
+      </w:pPr>
+      <w:r>
+        <w:rPr>
+          <w:color w:val="000000"/>
+          <w:sz w:val="20"/>
+          <w:szCs w:val="20"/>
+          <w:lang w:val="pt-BR"/>
+        </w:rPr>
+        <w:t>Observação</w:t>
+      </w:r>
+      <w:r>
+        <w:rPr>
+          <w:color w:val="000000"/>
+          <w:sz w:val="20"/>
+          <w:szCs w:val="20"/>
+          <w:lang w:val="pt-BR"/>
+        </w:rPr>
+        <w:t xml:space="preserve">: </w:t>
+      </w:r>
+      <w:r>
+        <w:rPr>
+          <w:color w:val="FF0000"/>
+          <w:sz w:val="20"/>
+          <w:szCs w:val="20"/>
+          <w:lang w:val="pt-BR"/>
+        </w:rPr>
+        <w:t>-----Não obrigatório</w:t>
+      </w:r>
+    </w:p>
+    <w:p>
+      <w:pPr>
+        <w:pStyle w:val="Corpodetexto"/>
+        <w:ind w:left="0"/>
+        <w:rPr>
+          <w:lang w:val="pt-BR"/>
+        </w:rPr>
+      </w:pPr>
+      <w:r>
+        <w:rPr>
+          <w:lang w:val="pt-BR"/>
+        </w:rPr>
+        <w:t>4</w:t>
+      </w:r>
+      <w:r>
+        <w:rPr>
+          <w:lang w:val="pt-BR"/>
+        </w:rPr>
+        <w:t xml:space="preserve">.5 O ator clica em “Incluir” para que o </w:t>
+      </w:r>
+      <w:r>
+        <w:rPr>
+          <w:rFonts w:ascii="Calibri" w:hAnsi="Calibri" w:cs="Calibri"/>
+          <w:lang w:val="pt-BR" w:eastAsia="pt-BR"/>
+        </w:rPr>
+        <w:t>sistema valide os dados inseridos</w:t>
+      </w:r>
+      <w:r>
+        <w:rPr>
+          <w:lang w:val="pt-BR"/>
+        </w:rPr>
+        <w:t xml:space="preserve"> [FA001</w:t>
+      </w:r>
+      <w:r>
+        <w:rPr>
+          <w:lang w:val="pt-BR"/>
+        </w:rPr>
+        <w:t>];</w:t>
+      </w:r>
+    </w:p>
+    <w:p>
+      <w:pPr>
+        <w:pStyle w:val="Corpodetexto"/>
+        <w:ind w:left="0"/>
+        <w:rPr>
+          <w:lang w:val="pt-BR"/>
+        </w:rPr>
+      </w:pPr>
+      <w:r>
+        <w:rPr>
+          <w:lang w:val="pt-BR"/>
+        </w:rPr>
+        <w:t>4</w:t>
+      </w:r>
+      <w:r>
+        <w:rPr>
+          <w:lang w:val="pt-BR"/>
+        </w:rPr>
+        <w:t>.6 O sistema exibe o Equipamento Instalado no sistema de rastreamento.</w:t>
+      </w:r>
+    </w:p>
+    <w:p>
+      <w:pPr>
+        <w:pStyle w:val="Corpodetexto"/>
+        <w:ind w:left="0"/>
+        <w:rPr>
+          <w:lang w:val="pt-BR"/>
+        </w:rPr>
+      </w:pPr>
+      <w:r>
+        <w:rPr>
+          <w:lang w:val="pt-BR"/>
+        </w:rPr>
+        <w:t>4</w:t>
+      </w:r>
+      <w:r>
+        <w:rPr>
+          <w:lang w:val="pt-BR"/>
+        </w:rPr>
+        <w:t xml:space="preserve">.7 </w:t>
+      </w:r>
+      <w:r>
+        <w:rPr>
+          <w:lang w:val="pt-BR"/>
+        </w:rPr>
+        <w:t>O caso de uso é encerrado.</w:t>
+      </w:r>
+    </w:p>
+    <w:p>
+      <w:pPr>
+        <w:pStyle w:val="Ttulo1"/>
+        <w:rPr>
+          <w:lang w:val="pt-BR"/>
+        </w:rPr>
+      </w:pPr>
+      <w:r>
+        <w:rPr>
+          <w:lang w:val="pt-BR"/>
+        </w:rPr>
+        <w:t>Fluxos Alternativos</w:t>
+      </w:r>
+    </w:p>
+    <w:p>
+      <w:pPr>
+        <w:pStyle w:val="Ttulo2"/>
+        <w:autoSpaceDE w:val="0"/>
+        <w:autoSpaceDN w:val="0"/>
+        <w:adjustRightInd w:val="0"/>
+        <w:rPr>
+          <w:rFonts w:ascii="Calibri,Bold" w:hAnsi="Calibri,Bold" w:cs="Calibri,Bold"/>
+          <w:bCs/>
+          <w:lang w:val="pt-BR" w:eastAsia="pt-BR"/>
+        </w:rPr>
+      </w:pPr>
+      <w:r>
+        <w:rPr>
+          <w:lang w:val="pt-BR"/>
+        </w:rPr>
+        <w:t xml:space="preserve">Fluxo Alternativo [FA001] </w:t>
+      </w:r>
+    </w:p>
+    <w:p>
+      <w:pPr>
+        <w:pStyle w:val="Ttulo3"/>
+        <w:rPr>
+          <w:rFonts w:ascii="Times New Roman" w:hAnsi="Times New Roman"/>
+          <w:lang w:val="pt-BR" w:eastAsia="pt-BR"/>
+        </w:rPr>
+      </w:pPr>
+      <w:r>
+        <w:rPr>
+          <w:rFonts w:ascii="Times New Roman" w:hAnsi="Times New Roman"/>
+          <w:lang w:val="pt-BR" w:eastAsia="pt-BR"/>
+        </w:rPr>
+        <w:t>No passo 4</w:t>
+      </w:r>
+      <w:r>
+        <w:rPr>
+          <w:rFonts w:ascii="Times New Roman" w:hAnsi="Times New Roman"/>
+          <w:lang w:val="pt-BR" w:eastAsia="pt-BR"/>
+        </w:rPr>
+        <w:t>.4 do fluxo principal, o ator pode cancelar o cadastro clicando no botão “voltar”.</w:t>
+      </w:r>
+    </w:p>
+    <w:p>
+      <w:pPr>
+        <w:pStyle w:val="Ttulo3"/>
+        <w:rPr>
+          <w:rFonts w:ascii="Times New Roman" w:hAnsi="Times New Roman"/>
+          <w:lang w:val="pt-BR"/>
+        </w:rPr>
+      </w:pPr>
+      <w:r>
+        <w:rPr>
+          <w:rFonts w:ascii="Times New Roman" w:hAnsi="Times New Roman"/>
+          <w:lang w:val="pt-BR"/>
+        </w:rPr>
+        <w:t xml:space="preserve">Subfluxos </w:t>
+      </w:r>
+    </w:p>
+    <w:p>
+      <w:pPr>
+        <w:pStyle w:val="Corpodetexto"/>
+        <w:rPr>
+          <w:lang w:val="pt-BR"/>
+        </w:rPr>
+      </w:pPr>
+      <w:r>
+        <w:rPr>
+          <w:lang w:val="pt-BR"/>
+        </w:rPr>
+        <w:t>12</w:t>
+      </w:r>
+      <w:r>
+        <w:rPr>
+          <w:lang w:val="pt-BR"/>
+        </w:rPr>
+        <w:t>.1</w:t>
+      </w:r>
+      <w:r>
+        <w:rPr>
+          <w:lang w:val="pt-BR"/>
+        </w:rPr>
+        <w:t>.2.1</w:t>
+      </w:r>
+      <w:r>
+        <w:rPr>
+          <w:lang w:val="pt-BR"/>
+        </w:rPr>
+        <w:t xml:space="preserve"> NÃO EXISTE</w:t>
+      </w:r>
+    </w:p>
+    <w:p>
+      <w:pPr>
+        <w:pStyle w:val="Ttulo1"/>
+        <w:rPr>
+          <w:lang w:val="pt-BR"/>
+        </w:rPr>
+      </w:pPr>
+      <w:r>
+        <w:rPr>
+          <w:lang w:val="pt-BR"/>
+        </w:rPr>
+        <w:t>Pós-condições</w:t>
+      </w:r>
+    </w:p>
+    <w:p>
+      <w:pPr>
+        <w:pStyle w:val="Corpodetexto"/>
+        <w:ind w:left="0" w:firstLine="720"/>
+        <w:rPr>
+          <w:lang w:val="pt-BR"/>
+        </w:rPr>
+      </w:pPr>
+      <w:proofErr w:type="gramStart"/>
+      <w:r>
+        <w:rPr>
+          <w:lang w:val="pt-BR"/>
+        </w:rPr>
+        <w:t>6</w:t>
+      </w:r>
+      <w:r>
+        <w:rPr>
+          <w:lang w:val="pt-BR"/>
+        </w:rPr>
+        <w:t xml:space="preserve">.1 </w:t>
+      </w:r>
+      <w:r>
+        <w:rPr>
+          <w:lang w:val="pt-BR"/>
+        </w:rPr>
+        <w:t>Tipo</w:t>
+      </w:r>
+      <w:proofErr w:type="gramEnd"/>
+      <w:r>
+        <w:rPr>
+          <w:lang w:val="pt-BR"/>
+        </w:rPr>
+        <w:t xml:space="preserve"> do </w:t>
+      </w:r>
+      <w:r>
+        <w:rPr>
+          <w:lang w:val="pt-BR"/>
+        </w:rPr>
+        <w:t>Equipamento inserido na aplicação Sistema de Rastreamento.</w:t>
+      </w:r>
+    </w:p>
+    <w:p>
+      <w:pPr>
+        <w:pStyle w:val="Ttulo1"/>
+        <w:rPr>
+          <w:lang w:val="pt-BR"/>
+        </w:rPr>
+      </w:pPr>
+      <w:r>
+        <w:rPr>
+          <w:lang w:val="pt-BR"/>
+        </w:rPr>
+        <w:t>Requisitos Adicionais</w:t>
+      </w:r>
+    </w:p>
+    <w:p>
+      <w:pPr>
+        <w:pStyle w:val="Corpodetexto"/>
+        <w:rPr>
+          <w:lang w:val="pt-BR"/>
+        </w:rPr>
+      </w:pPr>
+      <w:r>
+        <w:rPr>
+          <w:lang w:val="pt-BR"/>
+        </w:rPr>
+        <w:t>7</w:t>
+      </w:r>
+      <w:r>
+        <w:rPr>
+          <w:lang w:val="pt-BR"/>
+        </w:rPr>
+        <w:t>.1</w:t>
+      </w:r>
+      <w:r>
+        <w:rPr>
+          <w:lang w:val="pt-BR"/>
+        </w:rPr>
+        <w:t xml:space="preserve"> NÃO </w:t>
+      </w:r>
+      <w:proofErr w:type="gramStart"/>
+      <w:r>
+        <w:rPr>
+          <w:lang w:val="pt-BR"/>
+        </w:rPr>
+        <w:t>EXISTE</w:t>
+      </w:r>
+      <w:proofErr w:type="gramEnd"/>
+    </w:p>
+    <w:p>
+      <w:pPr>
+        <w:pStyle w:val="Corpodetexto"/>
+        <w:rPr>
+          <w:lang w:val="pt-BR"/>
+        </w:rPr>
+      </w:pPr>
     </w:p>
     <w:p>
       <w:pPr>
@@ -9594,7 +10636,7 @@
               <w:noProof/>
               <w:sz w:val="20"/>
             </w:rPr>
-            <w:t>9</w:t>
+            <w:t>10</w:t>
           </w:r>
           <w:r>
             <w:rPr>
@@ -9648,7 +10690,7 @@
               <w:sz w:val="20"/>
               <w:szCs w:val="20"/>
             </w:rPr>
-            <w:t>9</w:t>
+            <w:t>10</w:t>
           </w:r>
           <w:r>
             <w:rPr>
@@ -11318,6 +12360,18 @@
     </w:lvlOverride>
   </w:num>
   <w:num w:numId="21">
+    <w:abstractNumId w:val="0"/>
+    <w:lvlOverride w:ilvl="0">
+      <w:startOverride w:val="2"/>
+    </w:lvlOverride>
+  </w:num>
+  <w:num w:numId="22">
+    <w:abstractNumId w:val="0"/>
+    <w:lvlOverride w:ilvl="0">
+      <w:startOverride w:val="2"/>
+    </w:lvlOverride>
+  </w:num>
+  <w:num w:numId="23">
     <w:abstractNumId w:val="0"/>
     <w:lvlOverride w:ilvl="0">
       <w:startOverride w:val="2"/>
@@ -12585,7 +13639,7 @@
 </file>
 
 <file path=customXml/itemProps1.xml><?xml version="1.0" encoding="utf-8"?>
-<ds:datastoreItem xmlns:ds="http://schemas.openxmlformats.org/officeDocument/2006/customXml" ds:itemID="{F28D51A9-4440-44B1-AD41-3912E8D33B8E}">
+<ds:datastoreItem xmlns:ds="http://schemas.openxmlformats.org/officeDocument/2006/customXml" ds:itemID="{E186E51A-ADD6-4884-AA95-4E2EDA9923FB}">
   <ds:schemaRefs>
     <ds:schemaRef ds:uri="http://schemas.openxmlformats.org/officeDocument/2006/bibliography"/>
   </ds:schemaRefs>

</xml_diff>

<commit_message>
Nova Espec. Caso de Uso Configuração das portas
</commit_message>
<xml_diff>
--- a/Requisitos/Especificação de Caso de Uso.docx
+++ b/Requisitos/Especificação de Caso de Uso.docx
@@ -10487,11 +10487,2268 @@
         </w:rPr>
       </w:pPr>
     </w:p>
+    <w:p>
+      <w:pPr>
+        <w:pStyle w:val="Corpodetexto"/>
+        <w:rPr>
+          <w:lang w:val="pt-BR"/>
+        </w:rPr>
+      </w:pPr>
+    </w:p>
+    <w:p>
+      <w:pPr>
+        <w:pStyle w:val="Corpodetexto"/>
+        <w:rPr>
+          <w:lang w:val="pt-BR"/>
+        </w:rPr>
+      </w:pPr>
+    </w:p>
+    <w:p>
+      <w:pPr>
+        <w:pStyle w:val="Corpodetexto"/>
+        <w:rPr>
+          <w:lang w:val="pt-BR"/>
+        </w:rPr>
+      </w:pPr>
+    </w:p>
+    <w:p>
+      <w:pPr>
+        <w:pStyle w:val="Corpodetexto"/>
+        <w:rPr>
+          <w:lang w:val="pt-BR"/>
+        </w:rPr>
+      </w:pPr>
+    </w:p>
+    <w:p>
+      <w:pPr>
+        <w:pStyle w:val="Corpodetexto"/>
+        <w:rPr>
+          <w:lang w:val="pt-BR"/>
+        </w:rPr>
+      </w:pPr>
+    </w:p>
+    <w:p>
+      <w:pPr>
+        <w:pStyle w:val="Corpodetexto"/>
+        <w:rPr>
+          <w:lang w:val="pt-BR"/>
+        </w:rPr>
+      </w:pPr>
+    </w:p>
+    <w:p>
+      <w:pPr>
+        <w:pStyle w:val="Ttulo"/>
+        <w:rPr>
+          <w:sz w:val="28"/>
+          <w:szCs w:val="28"/>
+          <w:lang w:val="pt-BR"/>
+        </w:rPr>
+      </w:pPr>
+    </w:p>
+    <w:p>
+      <w:pPr>
+        <w:pStyle w:val="Ttulo"/>
+        <w:rPr>
+          <w:lang w:val="pt-BR"/>
+        </w:rPr>
+      </w:pPr>
+      <w:r>
+        <w:rPr>
+          <w:sz w:val="28"/>
+          <w:szCs w:val="28"/>
+          <w:lang w:val="pt-BR"/>
+        </w:rPr>
+        <w:lastRenderedPageBreak/>
+        <w:t>Sistema de Ra</w:t>
+      </w:r>
+      <w:r>
+        <w:rPr>
+          <w:sz w:val="28"/>
+          <w:szCs w:val="28"/>
+          <w:lang w:val="pt-BR"/>
+        </w:rPr>
+        <w:t xml:space="preserve">streamento          </w:t>
+      </w:r>
+      <w:r>
+        <w:rPr>
+          <w:sz w:val="28"/>
+          <w:szCs w:val="28"/>
+          <w:lang w:val="pt-BR"/>
+        </w:rPr>
+        <w:br/>
+        <w:t xml:space="preserve">Caso de Uso: </w:t>
+      </w:r>
+      <w:r>
+        <w:rPr>
+          <w:lang w:val="pt-BR"/>
+        </w:rPr>
+        <w:t>C</w:t>
+      </w:r>
+      <w:r>
+        <w:rPr>
+          <w:lang w:val="pt-BR"/>
+        </w:rPr>
+        <w:t xml:space="preserve">ad. </w:t>
+      </w:r>
+      <w:proofErr w:type="spellStart"/>
+      <w:proofErr w:type="gramStart"/>
+      <w:r>
+        <w:rPr>
+          <w:lang w:val="pt-BR"/>
+        </w:rPr>
+        <w:t>Auxiliar_Configuração</w:t>
+      </w:r>
+      <w:proofErr w:type="spellEnd"/>
+      <w:proofErr w:type="gramEnd"/>
+      <w:r>
+        <w:rPr>
+          <w:lang w:val="pt-BR"/>
+        </w:rPr>
+        <w:t xml:space="preserve"> das portas</w:t>
+      </w:r>
+    </w:p>
+    <w:p>
+      <w:pPr>
+        <w:pStyle w:val="Ttulo"/>
+        <w:rPr>
+          <w:lang w:val="pt-BR"/>
+        </w:rPr>
+      </w:pPr>
+    </w:p>
+    <w:p>
+      <w:pPr>
+        <w:pStyle w:val="Ttulo1"/>
+        <w:numPr>
+          <w:ilvl w:val="0"/>
+          <w:numId w:val="0"/>
+        </w:numPr>
+        <w:rPr>
+          <w:lang w:val="pt-BR"/>
+        </w:rPr>
+      </w:pPr>
+      <w:proofErr w:type="gramStart"/>
+      <w:r>
+        <w:rPr>
+          <w:lang w:val="pt-BR"/>
+        </w:rPr>
+        <w:t>1</w:t>
+      </w:r>
+      <w:proofErr w:type="gramEnd"/>
+      <w:r>
+        <w:rPr>
+          <w:lang w:val="pt-BR"/>
+        </w:rPr>
+        <w:t xml:space="preserve">     </w:t>
+      </w:r>
+      <w:r>
+        <w:rPr>
+          <w:lang w:val="pt-BR"/>
+        </w:rPr>
+        <w:t>Descrição Resumida</w:t>
+      </w:r>
+    </w:p>
+    <w:p>
+      <w:pPr>
+        <w:pStyle w:val="Corpodetexto"/>
+        <w:spacing w:after="0"/>
+        <w:rPr>
+          <w:lang w:val="pt-BR"/>
+        </w:rPr>
+      </w:pPr>
+      <w:proofErr w:type="gramStart"/>
+      <w:r>
+        <w:rPr>
+          <w:lang w:val="pt-BR"/>
+        </w:rPr>
+        <w:t xml:space="preserve">Este caso de uso tem por objetivo descrever os procedimentos </w:t>
+      </w:r>
+      <w:r>
+        <w:rPr>
+          <w:lang w:val="pt-BR"/>
+        </w:rPr>
+        <w:t>para ‘Cadastro auxiliar configuração das portas”</w:t>
+      </w:r>
+      <w:proofErr w:type="gramEnd"/>
+      <w:r>
+        <w:rPr>
+          <w:lang w:val="pt-BR"/>
+        </w:rPr>
+        <w:t xml:space="preserve"> que será utilizado no momento em que for realizado o cadastrado de equipamento no sistema de rastreamento.</w:t>
+      </w:r>
+    </w:p>
+    <w:p>
+      <w:pPr>
+        <w:pStyle w:val="Ttulo1"/>
+        <w:numPr>
+          <w:ilvl w:val="0"/>
+          <w:numId w:val="23"/>
+        </w:numPr>
+      </w:pPr>
+      <w:proofErr w:type="spellStart"/>
+      <w:r>
+        <w:t>Descrição</w:t>
+      </w:r>
+      <w:proofErr w:type="spellEnd"/>
+      <w:r>
+        <w:t xml:space="preserve"> dos </w:t>
+      </w:r>
+      <w:proofErr w:type="spellStart"/>
+      <w:r>
+        <w:t>Atores</w:t>
+      </w:r>
+      <w:proofErr w:type="spellEnd"/>
+    </w:p>
+    <w:p>
+      <w:pPr>
+        <w:rPr>
+          <w:sz w:val="20"/>
+          <w:szCs w:val="20"/>
+          <w:lang w:val="pt-BR"/>
+        </w:rPr>
+      </w:pPr>
+      <w:r>
+        <w:rPr>
+          <w:lang w:val="pt-BR"/>
+        </w:rPr>
+        <w:t xml:space="preserve">             </w:t>
+      </w:r>
+      <w:r>
+        <w:rPr>
+          <w:sz w:val="20"/>
+          <w:szCs w:val="20"/>
+          <w:lang w:val="pt-BR"/>
+        </w:rPr>
+        <w:t>Usuário Gerente do Sistema de Rastreamento</w:t>
+      </w:r>
+    </w:p>
+    <w:p>
+      <w:pPr>
+        <w:pStyle w:val="Ttulo1"/>
+        <w:numPr>
+          <w:ilvl w:val="0"/>
+          <w:numId w:val="23"/>
+        </w:numPr>
+        <w:rPr>
+          <w:lang w:val="pt-BR"/>
+        </w:rPr>
+      </w:pPr>
+      <w:r>
+        <w:rPr>
+          <w:lang w:val="pt-BR"/>
+        </w:rPr>
+        <w:t>Pré-condições</w:t>
+      </w:r>
+    </w:p>
+    <w:p>
+      <w:pPr>
+        <w:pStyle w:val="Corpodetexto"/>
+        <w:ind w:left="0" w:firstLine="720"/>
+        <w:rPr>
+          <w:lang w:val="pt-BR"/>
+        </w:rPr>
+      </w:pPr>
+      <w:r>
+        <w:rPr>
+          <w:lang w:val="pt-BR"/>
+        </w:rPr>
+        <w:t xml:space="preserve">Usuário Gerente </w:t>
+      </w:r>
+      <w:proofErr w:type="spellStart"/>
+      <w:r>
+        <w:rPr>
+          <w:lang w:val="pt-BR"/>
+        </w:rPr>
+        <w:t>logado</w:t>
+      </w:r>
+      <w:proofErr w:type="spellEnd"/>
+      <w:r>
+        <w:rPr>
+          <w:lang w:val="pt-BR"/>
+        </w:rPr>
+        <w:t xml:space="preserve"> no Sistema de Rastreamento.</w:t>
+      </w:r>
+    </w:p>
+    <w:p>
+      <w:pPr>
+        <w:pStyle w:val="Ttulo1"/>
+        <w:rPr>
+          <w:lang w:val="pt-BR"/>
+        </w:rPr>
+      </w:pPr>
+      <w:r>
+        <w:rPr>
+          <w:lang w:val="pt-BR"/>
+        </w:rPr>
+        <w:t>Fluxo Principal</w:t>
+      </w:r>
+    </w:p>
+    <w:p>
+      <w:pPr>
+        <w:pStyle w:val="Corpodetexto"/>
+        <w:ind w:left="0"/>
+        <w:rPr>
+          <w:lang w:val="pt-BR"/>
+        </w:rPr>
+      </w:pPr>
+      <w:r>
+        <w:rPr>
+          <w:lang w:val="pt-BR"/>
+        </w:rPr>
+        <w:t>4.1 O caso de uso inicia quando o usuário gerente seleciona a opção “</w:t>
+      </w:r>
+      <w:r>
+        <w:rPr>
+          <w:lang w:val="pt-BR"/>
+        </w:rPr>
+        <w:t>C</w:t>
+      </w:r>
+      <w:r>
+        <w:rPr>
+          <w:lang w:val="pt-BR"/>
+        </w:rPr>
+        <w:t xml:space="preserve">ad. </w:t>
+      </w:r>
+      <w:proofErr w:type="spellStart"/>
+      <w:proofErr w:type="gramStart"/>
+      <w:r>
+        <w:rPr>
+          <w:lang w:val="pt-BR"/>
+        </w:rPr>
+        <w:t>Auxiliar_Configuração</w:t>
+      </w:r>
+      <w:proofErr w:type="spellEnd"/>
+      <w:proofErr w:type="gramEnd"/>
+      <w:r>
+        <w:rPr>
+          <w:lang w:val="pt-BR"/>
+        </w:rPr>
+        <w:t xml:space="preserve"> das portas</w:t>
+      </w:r>
+      <w:r>
+        <w:rPr>
+          <w:lang w:val="pt-BR"/>
+        </w:rPr>
+        <w:t>” na tela principal do sistema;</w:t>
+      </w:r>
+    </w:p>
+    <w:p>
+      <w:pPr>
+        <w:pStyle w:val="Corpodetexto"/>
+        <w:ind w:left="0"/>
+        <w:rPr>
+          <w:lang w:val="pt-BR"/>
+        </w:rPr>
+      </w:pPr>
+      <w:r>
+        <w:rPr>
+          <w:lang w:val="pt-BR"/>
+        </w:rPr>
+        <w:t>4.2 O ator seleciona a opção “Incluir”;</w:t>
+      </w:r>
+    </w:p>
+    <w:p>
+      <w:pPr>
+        <w:pStyle w:val="Corpodetexto"/>
+        <w:ind w:left="0"/>
+        <w:rPr>
+          <w:lang w:val="pt-BR"/>
+        </w:rPr>
+      </w:pPr>
+      <w:proofErr w:type="gramStart"/>
+      <w:r>
+        <w:rPr>
+          <w:lang w:val="pt-BR"/>
+        </w:rPr>
+        <w:t>4.</w:t>
+      </w:r>
+      <w:r>
+        <w:rPr>
+          <w:lang w:val="pt-BR"/>
+        </w:rPr>
+        <w:t>3 Sistema</w:t>
+      </w:r>
+      <w:proofErr w:type="gramEnd"/>
+      <w:r>
+        <w:rPr>
+          <w:lang w:val="pt-BR"/>
+        </w:rPr>
+        <w:t xml:space="preserve"> exibe a tela “</w:t>
+      </w:r>
+      <w:r>
+        <w:rPr>
+          <w:lang w:val="pt-BR"/>
+        </w:rPr>
+        <w:t>Incluir c</w:t>
+      </w:r>
+      <w:r>
+        <w:rPr>
+          <w:lang w:val="pt-BR"/>
+        </w:rPr>
+        <w:t>onfiguração das portas</w:t>
+      </w:r>
+      <w:r>
+        <w:rPr>
+          <w:lang w:val="pt-BR"/>
+        </w:rPr>
+        <w:t>”;</w:t>
+      </w:r>
+    </w:p>
+    <w:p>
+      <w:pPr>
+        <w:pStyle w:val="Corpodetexto"/>
+        <w:ind w:left="0"/>
+        <w:rPr>
+          <w:lang w:val="pt-BR" w:eastAsia="pt-BR"/>
+        </w:rPr>
+      </w:pPr>
+      <w:proofErr w:type="gramStart"/>
+      <w:r>
+        <w:rPr>
+          <w:lang w:val="pt-BR"/>
+        </w:rPr>
+        <w:t xml:space="preserve">4.4 </w:t>
+      </w:r>
+      <w:r>
+        <w:rPr>
+          <w:lang w:val="pt-BR"/>
+        </w:rPr>
+        <w:t>Na aba “Porta</w:t>
+      </w:r>
+      <w:proofErr w:type="gramEnd"/>
+      <w:r>
+        <w:rPr>
+          <w:lang w:val="pt-BR"/>
+        </w:rPr>
+        <w:t xml:space="preserve"> Entrada” o</w:t>
+      </w:r>
+      <w:r>
+        <w:rPr>
+          <w:lang w:val="pt-BR" w:eastAsia="pt-BR"/>
+        </w:rPr>
+        <w:t xml:space="preserve"> ator</w:t>
+      </w:r>
+      <w:r>
+        <w:rPr>
+          <w:lang w:val="pt-BR" w:eastAsia="pt-BR"/>
+        </w:rPr>
+        <w:t xml:space="preserve"> digita os dados necessários para realizar o cadastro:</w:t>
+      </w:r>
+      <w:r>
+        <w:rPr>
+          <w:lang w:val="pt-BR" w:eastAsia="pt-BR"/>
+        </w:rPr>
+        <w:t xml:space="preserve"> </w:t>
+      </w:r>
+      <w:r>
+        <w:rPr>
+          <w:lang w:val="pt-BR" w:eastAsia="pt-BR"/>
+        </w:rPr>
+        <w:t xml:space="preserve">[FA001] </w:t>
+      </w:r>
+      <w:r>
+        <w:rPr>
+          <w:lang w:val="pt-BR" w:eastAsia="pt-BR"/>
+        </w:rPr>
+        <w:t>[RN010];</w:t>
+      </w:r>
+    </w:p>
+    <w:p>
+      <w:pPr>
+        <w:numPr>
+          <w:ilvl w:val="2"/>
+          <w:numId w:val="16"/>
+        </w:numPr>
+        <w:shd w:val="clear" w:color="auto" w:fill="FFFFFF"/>
+        <w:tabs>
+          <w:tab w:val="left" w:pos="1985"/>
+        </w:tabs>
+        <w:suppressAutoHyphens/>
+        <w:ind w:left="1560" w:hanging="284"/>
+        <w:jc w:val="both"/>
+        <w:rPr>
+          <w:color w:val="000000"/>
+          <w:sz w:val="20"/>
+          <w:szCs w:val="20"/>
+          <w:lang w:val="pt-BR"/>
+        </w:rPr>
+      </w:pPr>
+      <w:r>
+        <w:rPr>
+          <w:sz w:val="20"/>
+          <w:szCs w:val="20"/>
+          <w:lang w:val="pt-BR" w:eastAsia="pt-BR"/>
+        </w:rPr>
+        <w:t>Descrição</w:t>
+      </w:r>
+      <w:r>
+        <w:rPr>
+          <w:sz w:val="20"/>
+          <w:szCs w:val="20"/>
+          <w:lang w:val="pt-BR" w:eastAsia="pt-BR"/>
+        </w:rPr>
+        <w:t xml:space="preserve">: </w:t>
+      </w:r>
+      <w:r>
+        <w:rPr>
+          <w:color w:val="FF0000"/>
+          <w:sz w:val="20"/>
+          <w:szCs w:val="20"/>
+          <w:lang w:val="pt-BR" w:eastAsia="pt-BR"/>
+        </w:rPr>
+        <w:t>----Texto Livre</w:t>
+      </w:r>
+      <w:r>
+        <w:rPr>
+          <w:color w:val="FF0000"/>
+          <w:sz w:val="20"/>
+          <w:szCs w:val="20"/>
+          <w:lang w:val="pt-BR" w:eastAsia="pt-BR"/>
+        </w:rPr>
+        <w:t xml:space="preserve">, contudo não pode ser igual a algum </w:t>
+      </w:r>
+      <w:proofErr w:type="gramStart"/>
+      <w:r>
+        <w:rPr>
+          <w:color w:val="FF0000"/>
+          <w:sz w:val="20"/>
+          <w:szCs w:val="20"/>
+          <w:lang w:val="pt-BR" w:eastAsia="pt-BR"/>
+        </w:rPr>
+        <w:t>existente</w:t>
+      </w:r>
+      <w:proofErr w:type="gramEnd"/>
+    </w:p>
+    <w:p>
+      <w:pPr>
+        <w:numPr>
+          <w:ilvl w:val="2"/>
+          <w:numId w:val="16"/>
+        </w:numPr>
+        <w:shd w:val="clear" w:color="auto" w:fill="FFFFFF"/>
+        <w:tabs>
+          <w:tab w:val="left" w:pos="1985"/>
+        </w:tabs>
+        <w:suppressAutoHyphens/>
+        <w:ind w:left="1560" w:hanging="284"/>
+        <w:jc w:val="both"/>
+        <w:rPr>
+          <w:color w:val="FF0000"/>
+          <w:sz w:val="20"/>
+          <w:szCs w:val="20"/>
+          <w:lang w:val="pt-BR"/>
+        </w:rPr>
+      </w:pPr>
+      <w:r>
+        <w:rPr>
+          <w:color w:val="000000"/>
+          <w:sz w:val="20"/>
+          <w:szCs w:val="20"/>
+          <w:lang w:val="pt-BR"/>
+        </w:rPr>
+        <w:t>N1</w:t>
+      </w:r>
+      <w:r>
+        <w:rPr>
+          <w:color w:val="000000"/>
+          <w:sz w:val="20"/>
+          <w:szCs w:val="20"/>
+          <w:lang w:val="pt-BR"/>
+        </w:rPr>
+        <w:t xml:space="preserve">: </w:t>
+      </w:r>
+      <w:r>
+        <w:rPr>
+          <w:color w:val="FF0000"/>
+          <w:sz w:val="20"/>
+          <w:szCs w:val="20"/>
+          <w:lang w:val="pt-BR"/>
+        </w:rPr>
+        <w:t>----Texto Livre</w:t>
+      </w:r>
+      <w:r>
+        <w:rPr>
+          <w:color w:val="FF0000"/>
+          <w:sz w:val="20"/>
+          <w:szCs w:val="20"/>
+          <w:lang w:val="pt-BR"/>
+        </w:rPr>
+        <w:t xml:space="preserve">, contudo não pode ser igual a algum </w:t>
+      </w:r>
+      <w:proofErr w:type="gramStart"/>
+      <w:r>
+        <w:rPr>
+          <w:color w:val="FF0000"/>
+          <w:sz w:val="20"/>
+          <w:szCs w:val="20"/>
+          <w:lang w:val="pt-BR"/>
+        </w:rPr>
+        <w:t>existente</w:t>
+      </w:r>
+      <w:proofErr w:type="gramEnd"/>
+    </w:p>
+    <w:p>
+      <w:pPr>
+        <w:numPr>
+          <w:ilvl w:val="2"/>
+          <w:numId w:val="16"/>
+        </w:numPr>
+        <w:shd w:val="clear" w:color="auto" w:fill="FFFFFF"/>
+        <w:tabs>
+          <w:tab w:val="left" w:pos="1985"/>
+        </w:tabs>
+        <w:suppressAutoHyphens/>
+        <w:ind w:left="1560" w:hanging="284"/>
+        <w:jc w:val="both"/>
+        <w:rPr>
+          <w:color w:val="FF0000"/>
+          <w:sz w:val="20"/>
+          <w:szCs w:val="20"/>
+          <w:lang w:val="pt-BR"/>
+        </w:rPr>
+      </w:pPr>
+      <w:r>
+        <w:rPr>
+          <w:color w:val="000000"/>
+          <w:sz w:val="20"/>
+          <w:szCs w:val="20"/>
+          <w:lang w:val="pt-BR"/>
+        </w:rPr>
+        <w:t>N2</w:t>
+      </w:r>
+      <w:r>
+        <w:rPr>
+          <w:color w:val="000000"/>
+          <w:sz w:val="20"/>
+          <w:szCs w:val="20"/>
+          <w:lang w:val="pt-BR"/>
+        </w:rPr>
+        <w:t xml:space="preserve">: </w:t>
+      </w:r>
+      <w:r>
+        <w:rPr>
+          <w:color w:val="FF0000"/>
+          <w:sz w:val="20"/>
+          <w:szCs w:val="20"/>
+          <w:lang w:val="pt-BR"/>
+        </w:rPr>
+        <w:t>----Texto Livre</w:t>
+      </w:r>
+      <w:r>
+        <w:rPr>
+          <w:color w:val="FF0000"/>
+          <w:sz w:val="20"/>
+          <w:szCs w:val="20"/>
+          <w:lang w:val="pt-BR"/>
+        </w:rPr>
+        <w:t xml:space="preserve">, contudo não pode ser igual a algum </w:t>
+      </w:r>
+      <w:proofErr w:type="gramStart"/>
+      <w:r>
+        <w:rPr>
+          <w:color w:val="FF0000"/>
+          <w:sz w:val="20"/>
+          <w:szCs w:val="20"/>
+          <w:lang w:val="pt-BR"/>
+        </w:rPr>
+        <w:t>existente</w:t>
+      </w:r>
+      <w:proofErr w:type="gramEnd"/>
+    </w:p>
+    <w:p>
+      <w:pPr>
+        <w:numPr>
+          <w:ilvl w:val="2"/>
+          <w:numId w:val="16"/>
+        </w:numPr>
+        <w:shd w:val="clear" w:color="auto" w:fill="FFFFFF"/>
+        <w:tabs>
+          <w:tab w:val="left" w:pos="1985"/>
+        </w:tabs>
+        <w:suppressAutoHyphens/>
+        <w:ind w:left="1560" w:hanging="284"/>
+        <w:jc w:val="both"/>
+        <w:rPr>
+          <w:color w:val="FF0000"/>
+          <w:sz w:val="20"/>
+          <w:szCs w:val="20"/>
+          <w:lang w:val="pt-BR"/>
+        </w:rPr>
+      </w:pPr>
+      <w:r>
+        <w:rPr>
+          <w:color w:val="000000"/>
+          <w:sz w:val="20"/>
+          <w:szCs w:val="20"/>
+          <w:lang w:val="pt-BR"/>
+        </w:rPr>
+        <w:t>N3</w:t>
+      </w:r>
+      <w:r>
+        <w:rPr>
+          <w:color w:val="000000"/>
+          <w:sz w:val="20"/>
+          <w:szCs w:val="20"/>
+          <w:lang w:val="pt-BR"/>
+        </w:rPr>
+        <w:t xml:space="preserve">: </w:t>
+      </w:r>
+      <w:r>
+        <w:rPr>
+          <w:color w:val="FF0000"/>
+          <w:sz w:val="20"/>
+          <w:szCs w:val="20"/>
+          <w:lang w:val="pt-BR"/>
+        </w:rPr>
+        <w:t>----Texto Livre</w:t>
+      </w:r>
+      <w:r>
+        <w:rPr>
+          <w:color w:val="FF0000"/>
+          <w:sz w:val="20"/>
+          <w:szCs w:val="20"/>
+          <w:lang w:val="pt-BR"/>
+        </w:rPr>
+        <w:t xml:space="preserve">, contudo não pode ser igual a algum </w:t>
+      </w:r>
+      <w:proofErr w:type="gramStart"/>
+      <w:r>
+        <w:rPr>
+          <w:color w:val="FF0000"/>
+          <w:sz w:val="20"/>
+          <w:szCs w:val="20"/>
+          <w:lang w:val="pt-BR"/>
+        </w:rPr>
+        <w:t>existente</w:t>
+      </w:r>
+      <w:proofErr w:type="gramEnd"/>
+    </w:p>
+    <w:p>
+      <w:pPr>
+        <w:numPr>
+          <w:ilvl w:val="2"/>
+          <w:numId w:val="16"/>
+        </w:numPr>
+        <w:shd w:val="clear" w:color="auto" w:fill="FFFFFF"/>
+        <w:tabs>
+          <w:tab w:val="left" w:pos="1985"/>
+        </w:tabs>
+        <w:suppressAutoHyphens/>
+        <w:ind w:left="1560" w:hanging="284"/>
+        <w:jc w:val="both"/>
+        <w:rPr>
+          <w:color w:val="FF0000"/>
+          <w:sz w:val="20"/>
+          <w:szCs w:val="20"/>
+          <w:lang w:val="pt-BR"/>
+        </w:rPr>
+      </w:pPr>
+      <w:r>
+        <w:rPr>
+          <w:color w:val="000000"/>
+          <w:sz w:val="20"/>
+          <w:szCs w:val="20"/>
+          <w:lang w:val="pt-BR"/>
+        </w:rPr>
+        <w:t xml:space="preserve">N4: </w:t>
+      </w:r>
+      <w:r>
+        <w:rPr>
+          <w:color w:val="FF0000"/>
+          <w:sz w:val="20"/>
+          <w:szCs w:val="20"/>
+          <w:lang w:val="pt-BR"/>
+        </w:rPr>
+        <w:t xml:space="preserve">----Texto Livre, contudo não pode ser igual a algum </w:t>
+      </w:r>
+      <w:proofErr w:type="gramStart"/>
+      <w:r>
+        <w:rPr>
+          <w:color w:val="FF0000"/>
+          <w:sz w:val="20"/>
+          <w:szCs w:val="20"/>
+          <w:lang w:val="pt-BR"/>
+        </w:rPr>
+        <w:t>existente</w:t>
+      </w:r>
+      <w:proofErr w:type="gramEnd"/>
+    </w:p>
+    <w:p>
+      <w:pPr>
+        <w:numPr>
+          <w:ilvl w:val="2"/>
+          <w:numId w:val="16"/>
+        </w:numPr>
+        <w:shd w:val="clear" w:color="auto" w:fill="FFFFFF"/>
+        <w:tabs>
+          <w:tab w:val="left" w:pos="1985"/>
+        </w:tabs>
+        <w:suppressAutoHyphens/>
+        <w:ind w:left="1560" w:hanging="284"/>
+        <w:jc w:val="both"/>
+        <w:rPr>
+          <w:color w:val="FF0000"/>
+          <w:sz w:val="20"/>
+          <w:szCs w:val="20"/>
+          <w:lang w:val="pt-BR"/>
+        </w:rPr>
+      </w:pPr>
+      <w:r>
+        <w:rPr>
+          <w:color w:val="000000"/>
+          <w:sz w:val="20"/>
+          <w:szCs w:val="20"/>
+          <w:lang w:val="pt-BR"/>
+        </w:rPr>
+        <w:t>N</w:t>
+      </w:r>
+      <w:r>
+        <w:rPr>
+          <w:color w:val="000000"/>
+          <w:sz w:val="20"/>
+          <w:szCs w:val="20"/>
+          <w:lang w:val="pt-BR"/>
+        </w:rPr>
+        <w:t>5</w:t>
+      </w:r>
+      <w:r>
+        <w:rPr>
+          <w:color w:val="000000"/>
+          <w:sz w:val="20"/>
+          <w:szCs w:val="20"/>
+          <w:lang w:val="pt-BR"/>
+        </w:rPr>
+        <w:t xml:space="preserve">: </w:t>
+      </w:r>
+      <w:r>
+        <w:rPr>
+          <w:color w:val="FF0000"/>
+          <w:sz w:val="20"/>
+          <w:szCs w:val="20"/>
+          <w:lang w:val="pt-BR"/>
+        </w:rPr>
+        <w:t xml:space="preserve">----Texto Livre, contudo não pode ser igual a algum </w:t>
+      </w:r>
+      <w:proofErr w:type="gramStart"/>
+      <w:r>
+        <w:rPr>
+          <w:color w:val="FF0000"/>
+          <w:sz w:val="20"/>
+          <w:szCs w:val="20"/>
+          <w:lang w:val="pt-BR"/>
+        </w:rPr>
+        <w:t>existente</w:t>
+      </w:r>
+      <w:proofErr w:type="gramEnd"/>
+    </w:p>
+    <w:p>
+      <w:pPr>
+        <w:numPr>
+          <w:ilvl w:val="2"/>
+          <w:numId w:val="16"/>
+        </w:numPr>
+        <w:shd w:val="clear" w:color="auto" w:fill="FFFFFF"/>
+        <w:tabs>
+          <w:tab w:val="left" w:pos="1985"/>
+        </w:tabs>
+        <w:suppressAutoHyphens/>
+        <w:ind w:left="1560" w:hanging="284"/>
+        <w:jc w:val="both"/>
+        <w:rPr>
+          <w:color w:val="FF0000"/>
+          <w:sz w:val="20"/>
+          <w:szCs w:val="20"/>
+          <w:lang w:val="pt-BR"/>
+        </w:rPr>
+      </w:pPr>
+      <w:r>
+        <w:rPr>
+          <w:color w:val="000000"/>
+          <w:sz w:val="20"/>
+          <w:szCs w:val="20"/>
+          <w:lang w:val="pt-BR"/>
+        </w:rPr>
+        <w:t>N</w:t>
+      </w:r>
+      <w:r>
+        <w:rPr>
+          <w:color w:val="000000"/>
+          <w:sz w:val="20"/>
+          <w:szCs w:val="20"/>
+          <w:lang w:val="pt-BR"/>
+        </w:rPr>
+        <w:t>6</w:t>
+      </w:r>
+      <w:r>
+        <w:rPr>
+          <w:color w:val="000000"/>
+          <w:sz w:val="20"/>
+          <w:szCs w:val="20"/>
+          <w:lang w:val="pt-BR"/>
+        </w:rPr>
+        <w:t xml:space="preserve">: </w:t>
+      </w:r>
+      <w:r>
+        <w:rPr>
+          <w:color w:val="FF0000"/>
+          <w:sz w:val="20"/>
+          <w:szCs w:val="20"/>
+          <w:lang w:val="pt-BR"/>
+        </w:rPr>
+        <w:t xml:space="preserve">----Texto Livre, contudo não pode ser igual a algum </w:t>
+      </w:r>
+      <w:proofErr w:type="gramStart"/>
+      <w:r>
+        <w:rPr>
+          <w:color w:val="FF0000"/>
+          <w:sz w:val="20"/>
+          <w:szCs w:val="20"/>
+          <w:lang w:val="pt-BR"/>
+        </w:rPr>
+        <w:t>existente</w:t>
+      </w:r>
+      <w:proofErr w:type="gramEnd"/>
+    </w:p>
+    <w:p>
+      <w:pPr>
+        <w:numPr>
+          <w:ilvl w:val="2"/>
+          <w:numId w:val="16"/>
+        </w:numPr>
+        <w:shd w:val="clear" w:color="auto" w:fill="FFFFFF"/>
+        <w:tabs>
+          <w:tab w:val="left" w:pos="1985"/>
+        </w:tabs>
+        <w:suppressAutoHyphens/>
+        <w:ind w:left="1560" w:hanging="284"/>
+        <w:jc w:val="both"/>
+        <w:rPr>
+          <w:color w:val="FF0000"/>
+          <w:sz w:val="20"/>
+          <w:szCs w:val="20"/>
+          <w:lang w:val="pt-BR"/>
+        </w:rPr>
+      </w:pPr>
+      <w:r>
+        <w:rPr>
+          <w:color w:val="000000"/>
+          <w:sz w:val="20"/>
+          <w:szCs w:val="20"/>
+          <w:lang w:val="pt-BR"/>
+        </w:rPr>
+        <w:t>N</w:t>
+      </w:r>
+      <w:r>
+        <w:rPr>
+          <w:color w:val="000000"/>
+          <w:sz w:val="20"/>
+          <w:szCs w:val="20"/>
+          <w:lang w:val="pt-BR"/>
+        </w:rPr>
+        <w:t>7</w:t>
+      </w:r>
+      <w:r>
+        <w:rPr>
+          <w:color w:val="000000"/>
+          <w:sz w:val="20"/>
+          <w:szCs w:val="20"/>
+          <w:lang w:val="pt-BR"/>
+        </w:rPr>
+        <w:t xml:space="preserve">: </w:t>
+      </w:r>
+      <w:r>
+        <w:rPr>
+          <w:color w:val="FF0000"/>
+          <w:sz w:val="20"/>
+          <w:szCs w:val="20"/>
+          <w:lang w:val="pt-BR"/>
+        </w:rPr>
+        <w:t xml:space="preserve">----Texto Livre, contudo não pode ser igual a algum </w:t>
+      </w:r>
+      <w:proofErr w:type="gramStart"/>
+      <w:r>
+        <w:rPr>
+          <w:color w:val="FF0000"/>
+          <w:sz w:val="20"/>
+          <w:szCs w:val="20"/>
+          <w:lang w:val="pt-BR"/>
+        </w:rPr>
+        <w:t>existente</w:t>
+      </w:r>
+      <w:proofErr w:type="gramEnd"/>
+    </w:p>
+    <w:p>
+      <w:pPr>
+        <w:numPr>
+          <w:ilvl w:val="2"/>
+          <w:numId w:val="16"/>
+        </w:numPr>
+        <w:shd w:val="clear" w:color="auto" w:fill="FFFFFF"/>
+        <w:tabs>
+          <w:tab w:val="left" w:pos="1985"/>
+        </w:tabs>
+        <w:suppressAutoHyphens/>
+        <w:ind w:left="1560" w:hanging="284"/>
+        <w:jc w:val="both"/>
+        <w:rPr>
+          <w:color w:val="FF0000"/>
+          <w:sz w:val="20"/>
+          <w:szCs w:val="20"/>
+          <w:lang w:val="pt-BR"/>
+        </w:rPr>
+      </w:pPr>
+      <w:r>
+        <w:rPr>
+          <w:color w:val="000000"/>
+          <w:sz w:val="20"/>
+          <w:szCs w:val="20"/>
+          <w:lang w:val="pt-BR"/>
+        </w:rPr>
+        <w:t>N</w:t>
+      </w:r>
+      <w:r>
+        <w:rPr>
+          <w:color w:val="000000"/>
+          <w:sz w:val="20"/>
+          <w:szCs w:val="20"/>
+          <w:lang w:val="pt-BR"/>
+        </w:rPr>
+        <w:t>8</w:t>
+      </w:r>
+      <w:r>
+        <w:rPr>
+          <w:color w:val="000000"/>
+          <w:sz w:val="20"/>
+          <w:szCs w:val="20"/>
+          <w:lang w:val="pt-BR"/>
+        </w:rPr>
+        <w:t xml:space="preserve">: </w:t>
+      </w:r>
+      <w:r>
+        <w:rPr>
+          <w:color w:val="FF0000"/>
+          <w:sz w:val="20"/>
+          <w:szCs w:val="20"/>
+          <w:lang w:val="pt-BR"/>
+        </w:rPr>
+        <w:t xml:space="preserve">----Texto Livre, contudo não pode ser igual a algum </w:t>
+      </w:r>
+      <w:proofErr w:type="gramStart"/>
+      <w:r>
+        <w:rPr>
+          <w:color w:val="FF0000"/>
+          <w:sz w:val="20"/>
+          <w:szCs w:val="20"/>
+          <w:lang w:val="pt-BR"/>
+        </w:rPr>
+        <w:t>existente</w:t>
+      </w:r>
+      <w:proofErr w:type="gramEnd"/>
+    </w:p>
+    <w:p>
+      <w:pPr>
+        <w:pStyle w:val="Corpodetexto"/>
+        <w:ind w:left="0"/>
+        <w:rPr>
+          <w:lang w:val="pt-BR" w:eastAsia="pt-BR"/>
+        </w:rPr>
+      </w:pPr>
+      <w:proofErr w:type="gramStart"/>
+      <w:r>
+        <w:rPr>
+          <w:lang w:val="pt-BR"/>
+        </w:rPr>
+        <w:t>4.5 Na aba “Porta</w:t>
+      </w:r>
+      <w:proofErr w:type="gramEnd"/>
+      <w:r>
+        <w:rPr>
+          <w:lang w:val="pt-BR"/>
+        </w:rPr>
+        <w:t xml:space="preserve"> Saída” o</w:t>
+      </w:r>
+      <w:r>
+        <w:rPr>
+          <w:lang w:val="pt-BR" w:eastAsia="pt-BR"/>
+        </w:rPr>
+        <w:t xml:space="preserve"> ator</w:t>
+      </w:r>
+      <w:r>
+        <w:rPr>
+          <w:lang w:val="pt-BR" w:eastAsia="pt-BR"/>
+        </w:rPr>
+        <w:t xml:space="preserve"> digita os dados necessários para realizar o cadastro:</w:t>
+      </w:r>
+      <w:r>
+        <w:rPr>
+          <w:lang w:val="pt-BR" w:eastAsia="pt-BR"/>
+        </w:rPr>
+        <w:t xml:space="preserve"> </w:t>
+      </w:r>
+      <w:r>
+        <w:rPr>
+          <w:lang w:val="pt-BR" w:eastAsia="pt-BR"/>
+        </w:rPr>
+        <w:t xml:space="preserve">[FA001] </w:t>
+      </w:r>
+      <w:r>
+        <w:rPr>
+          <w:lang w:val="pt-BR" w:eastAsia="pt-BR"/>
+        </w:rPr>
+        <w:t>[RN010];</w:t>
+      </w:r>
+    </w:p>
+    <w:p>
+      <w:pPr>
+        <w:numPr>
+          <w:ilvl w:val="0"/>
+          <w:numId w:val="16"/>
+        </w:numPr>
+        <w:shd w:val="clear" w:color="auto" w:fill="FFFFFF"/>
+        <w:tabs>
+          <w:tab w:val="left" w:pos="1985"/>
+        </w:tabs>
+        <w:suppressAutoHyphens/>
+        <w:ind w:left="1560" w:hanging="284"/>
+        <w:jc w:val="both"/>
+        <w:rPr>
+          <w:color w:val="FF0000"/>
+          <w:sz w:val="20"/>
+          <w:szCs w:val="20"/>
+          <w:lang w:val="pt-BR"/>
+        </w:rPr>
+      </w:pPr>
+      <w:r>
+        <w:rPr>
+          <w:color w:val="000000"/>
+          <w:sz w:val="20"/>
+          <w:szCs w:val="20"/>
+          <w:lang w:val="pt-BR"/>
+        </w:rPr>
+        <w:t xml:space="preserve">OUT1: </w:t>
+      </w:r>
+      <w:r>
+        <w:rPr>
+          <w:color w:val="FF0000"/>
+          <w:sz w:val="20"/>
+          <w:szCs w:val="20"/>
+          <w:lang w:val="pt-BR"/>
+        </w:rPr>
+        <w:t xml:space="preserve">----Texto Livre, contudo não pode ser igual a algum </w:t>
+      </w:r>
+      <w:proofErr w:type="gramStart"/>
+      <w:r>
+        <w:rPr>
+          <w:color w:val="FF0000"/>
+          <w:sz w:val="20"/>
+          <w:szCs w:val="20"/>
+          <w:lang w:val="pt-BR"/>
+        </w:rPr>
+        <w:t>existente</w:t>
+      </w:r>
+      <w:proofErr w:type="gramEnd"/>
+    </w:p>
+    <w:p>
+      <w:pPr>
+        <w:numPr>
+          <w:ilvl w:val="0"/>
+          <w:numId w:val="16"/>
+        </w:numPr>
+        <w:shd w:val="clear" w:color="auto" w:fill="FFFFFF"/>
+        <w:tabs>
+          <w:tab w:val="left" w:pos="1985"/>
+        </w:tabs>
+        <w:suppressAutoHyphens/>
+        <w:ind w:left="1560" w:hanging="284"/>
+        <w:jc w:val="both"/>
+        <w:rPr>
+          <w:color w:val="FF0000"/>
+          <w:sz w:val="20"/>
+          <w:szCs w:val="20"/>
+          <w:lang w:val="pt-BR"/>
+        </w:rPr>
+      </w:pPr>
+      <w:r>
+        <w:rPr>
+          <w:color w:val="000000"/>
+          <w:sz w:val="20"/>
+          <w:szCs w:val="20"/>
+          <w:lang w:val="pt-BR"/>
+        </w:rPr>
+        <w:t>OUT</w:t>
+      </w:r>
+      <w:r>
+        <w:rPr>
+          <w:color w:val="000000"/>
+          <w:sz w:val="20"/>
+          <w:szCs w:val="20"/>
+          <w:lang w:val="pt-BR"/>
+        </w:rPr>
+        <w:t>2</w:t>
+      </w:r>
+      <w:r>
+        <w:rPr>
+          <w:color w:val="000000"/>
+          <w:sz w:val="20"/>
+          <w:szCs w:val="20"/>
+          <w:lang w:val="pt-BR"/>
+        </w:rPr>
+        <w:t xml:space="preserve">: </w:t>
+      </w:r>
+      <w:r>
+        <w:rPr>
+          <w:color w:val="FF0000"/>
+          <w:sz w:val="20"/>
+          <w:szCs w:val="20"/>
+          <w:lang w:val="pt-BR"/>
+        </w:rPr>
+        <w:t xml:space="preserve">----Texto Livre, contudo não pode ser igual a algum </w:t>
+      </w:r>
+      <w:proofErr w:type="gramStart"/>
+      <w:r>
+        <w:rPr>
+          <w:color w:val="FF0000"/>
+          <w:sz w:val="20"/>
+          <w:szCs w:val="20"/>
+          <w:lang w:val="pt-BR"/>
+        </w:rPr>
+        <w:t>existente</w:t>
+      </w:r>
+      <w:proofErr w:type="gramEnd"/>
+    </w:p>
+    <w:p>
+      <w:pPr>
+        <w:numPr>
+          <w:ilvl w:val="0"/>
+          <w:numId w:val="16"/>
+        </w:numPr>
+        <w:shd w:val="clear" w:color="auto" w:fill="FFFFFF"/>
+        <w:tabs>
+          <w:tab w:val="left" w:pos="1985"/>
+        </w:tabs>
+        <w:suppressAutoHyphens/>
+        <w:ind w:left="1560" w:hanging="284"/>
+        <w:jc w:val="both"/>
+        <w:rPr>
+          <w:color w:val="FF0000"/>
+          <w:sz w:val="20"/>
+          <w:szCs w:val="20"/>
+          <w:lang w:val="pt-BR"/>
+        </w:rPr>
+      </w:pPr>
+      <w:r>
+        <w:rPr>
+          <w:color w:val="000000"/>
+          <w:sz w:val="20"/>
+          <w:szCs w:val="20"/>
+          <w:lang w:val="pt-BR"/>
+        </w:rPr>
+        <w:t>OUT</w:t>
+      </w:r>
+      <w:r>
+        <w:rPr>
+          <w:color w:val="000000"/>
+          <w:sz w:val="20"/>
+          <w:szCs w:val="20"/>
+          <w:lang w:val="pt-BR"/>
+        </w:rPr>
+        <w:t>3</w:t>
+      </w:r>
+      <w:r>
+        <w:rPr>
+          <w:color w:val="000000"/>
+          <w:sz w:val="20"/>
+          <w:szCs w:val="20"/>
+          <w:lang w:val="pt-BR"/>
+        </w:rPr>
+        <w:t xml:space="preserve">: </w:t>
+      </w:r>
+      <w:r>
+        <w:rPr>
+          <w:color w:val="FF0000"/>
+          <w:sz w:val="20"/>
+          <w:szCs w:val="20"/>
+          <w:lang w:val="pt-BR"/>
+        </w:rPr>
+        <w:t xml:space="preserve">----Texto Livre, contudo não pode ser igual a algum </w:t>
+      </w:r>
+      <w:proofErr w:type="gramStart"/>
+      <w:r>
+        <w:rPr>
+          <w:color w:val="FF0000"/>
+          <w:sz w:val="20"/>
+          <w:szCs w:val="20"/>
+          <w:lang w:val="pt-BR"/>
+        </w:rPr>
+        <w:t>existente</w:t>
+      </w:r>
+      <w:proofErr w:type="gramEnd"/>
+    </w:p>
+    <w:p>
+      <w:pPr>
+        <w:numPr>
+          <w:ilvl w:val="0"/>
+          <w:numId w:val="16"/>
+        </w:numPr>
+        <w:shd w:val="clear" w:color="auto" w:fill="FFFFFF"/>
+        <w:tabs>
+          <w:tab w:val="left" w:pos="1985"/>
+        </w:tabs>
+        <w:suppressAutoHyphens/>
+        <w:ind w:left="1560" w:hanging="284"/>
+        <w:jc w:val="both"/>
+        <w:rPr>
+          <w:color w:val="FF0000"/>
+          <w:sz w:val="20"/>
+          <w:szCs w:val="20"/>
+          <w:lang w:val="pt-BR"/>
+        </w:rPr>
+      </w:pPr>
+      <w:r>
+        <w:rPr>
+          <w:color w:val="000000"/>
+          <w:sz w:val="20"/>
+          <w:szCs w:val="20"/>
+          <w:lang w:val="pt-BR"/>
+        </w:rPr>
+        <w:t>OUT</w:t>
+      </w:r>
+      <w:r>
+        <w:rPr>
+          <w:color w:val="000000"/>
+          <w:sz w:val="20"/>
+          <w:szCs w:val="20"/>
+          <w:lang w:val="pt-BR"/>
+        </w:rPr>
+        <w:t>4</w:t>
+      </w:r>
+      <w:r>
+        <w:rPr>
+          <w:color w:val="000000"/>
+          <w:sz w:val="20"/>
+          <w:szCs w:val="20"/>
+          <w:lang w:val="pt-BR"/>
+        </w:rPr>
+        <w:t xml:space="preserve">: </w:t>
+      </w:r>
+      <w:r>
+        <w:rPr>
+          <w:color w:val="FF0000"/>
+          <w:sz w:val="20"/>
+          <w:szCs w:val="20"/>
+          <w:lang w:val="pt-BR"/>
+        </w:rPr>
+        <w:t xml:space="preserve">----Texto Livre, contudo não pode ser igual a algum </w:t>
+      </w:r>
+      <w:proofErr w:type="gramStart"/>
+      <w:r>
+        <w:rPr>
+          <w:color w:val="FF0000"/>
+          <w:sz w:val="20"/>
+          <w:szCs w:val="20"/>
+          <w:lang w:val="pt-BR"/>
+        </w:rPr>
+        <w:t>existente</w:t>
+      </w:r>
+      <w:proofErr w:type="gramEnd"/>
+    </w:p>
+    <w:p>
+      <w:pPr>
+        <w:numPr>
+          <w:ilvl w:val="0"/>
+          <w:numId w:val="16"/>
+        </w:numPr>
+        <w:shd w:val="clear" w:color="auto" w:fill="FFFFFF"/>
+        <w:tabs>
+          <w:tab w:val="left" w:pos="1985"/>
+        </w:tabs>
+        <w:suppressAutoHyphens/>
+        <w:ind w:left="1560" w:hanging="284"/>
+        <w:jc w:val="both"/>
+        <w:rPr>
+          <w:color w:val="FF0000"/>
+          <w:sz w:val="20"/>
+          <w:szCs w:val="20"/>
+          <w:lang w:val="pt-BR"/>
+        </w:rPr>
+      </w:pPr>
+      <w:r>
+        <w:rPr>
+          <w:color w:val="000000"/>
+          <w:sz w:val="20"/>
+          <w:szCs w:val="20"/>
+          <w:lang w:val="pt-BR"/>
+        </w:rPr>
+        <w:t>OUT</w:t>
+      </w:r>
+      <w:r>
+        <w:rPr>
+          <w:color w:val="000000"/>
+          <w:sz w:val="20"/>
+          <w:szCs w:val="20"/>
+          <w:lang w:val="pt-BR"/>
+        </w:rPr>
+        <w:t>5</w:t>
+      </w:r>
+      <w:r>
+        <w:rPr>
+          <w:color w:val="000000"/>
+          <w:sz w:val="20"/>
+          <w:szCs w:val="20"/>
+          <w:lang w:val="pt-BR"/>
+        </w:rPr>
+        <w:t xml:space="preserve">: </w:t>
+      </w:r>
+      <w:r>
+        <w:rPr>
+          <w:color w:val="FF0000"/>
+          <w:sz w:val="20"/>
+          <w:szCs w:val="20"/>
+          <w:lang w:val="pt-BR"/>
+        </w:rPr>
+        <w:t xml:space="preserve">----Texto Livre, contudo não pode ser igual a algum </w:t>
+      </w:r>
+      <w:proofErr w:type="gramStart"/>
+      <w:r>
+        <w:rPr>
+          <w:color w:val="FF0000"/>
+          <w:sz w:val="20"/>
+          <w:szCs w:val="20"/>
+          <w:lang w:val="pt-BR"/>
+        </w:rPr>
+        <w:t>existente</w:t>
+      </w:r>
+      <w:proofErr w:type="gramEnd"/>
+    </w:p>
+    <w:p>
+      <w:pPr>
+        <w:numPr>
+          <w:ilvl w:val="0"/>
+          <w:numId w:val="16"/>
+        </w:numPr>
+        <w:shd w:val="clear" w:color="auto" w:fill="FFFFFF"/>
+        <w:tabs>
+          <w:tab w:val="left" w:pos="1985"/>
+        </w:tabs>
+        <w:suppressAutoHyphens/>
+        <w:ind w:left="1560" w:hanging="284"/>
+        <w:jc w:val="both"/>
+        <w:rPr>
+          <w:color w:val="FF0000"/>
+          <w:sz w:val="20"/>
+          <w:szCs w:val="20"/>
+          <w:lang w:val="pt-BR"/>
+        </w:rPr>
+      </w:pPr>
+      <w:r>
+        <w:rPr>
+          <w:color w:val="000000"/>
+          <w:sz w:val="20"/>
+          <w:szCs w:val="20"/>
+          <w:lang w:val="pt-BR"/>
+        </w:rPr>
+        <w:t>OUT</w:t>
+      </w:r>
+      <w:r>
+        <w:rPr>
+          <w:color w:val="000000"/>
+          <w:sz w:val="20"/>
+          <w:szCs w:val="20"/>
+          <w:lang w:val="pt-BR"/>
+        </w:rPr>
+        <w:t>6</w:t>
+      </w:r>
+      <w:r>
+        <w:rPr>
+          <w:color w:val="000000"/>
+          <w:sz w:val="20"/>
+          <w:szCs w:val="20"/>
+          <w:lang w:val="pt-BR"/>
+        </w:rPr>
+        <w:t xml:space="preserve">: </w:t>
+      </w:r>
+      <w:r>
+        <w:rPr>
+          <w:color w:val="FF0000"/>
+          <w:sz w:val="20"/>
+          <w:szCs w:val="20"/>
+          <w:lang w:val="pt-BR"/>
+        </w:rPr>
+        <w:t xml:space="preserve">----Texto Livre, contudo não pode ser igual a algum </w:t>
+      </w:r>
+      <w:proofErr w:type="gramStart"/>
+      <w:r>
+        <w:rPr>
+          <w:color w:val="FF0000"/>
+          <w:sz w:val="20"/>
+          <w:szCs w:val="20"/>
+          <w:lang w:val="pt-BR"/>
+        </w:rPr>
+        <w:t>existente</w:t>
+      </w:r>
+      <w:proofErr w:type="gramEnd"/>
+    </w:p>
+    <w:p>
+      <w:pPr>
+        <w:numPr>
+          <w:ilvl w:val="0"/>
+          <w:numId w:val="16"/>
+        </w:numPr>
+        <w:shd w:val="clear" w:color="auto" w:fill="FFFFFF"/>
+        <w:tabs>
+          <w:tab w:val="left" w:pos="1985"/>
+        </w:tabs>
+        <w:suppressAutoHyphens/>
+        <w:ind w:left="1560" w:hanging="284"/>
+        <w:jc w:val="both"/>
+        <w:rPr>
+          <w:color w:val="FF0000"/>
+          <w:sz w:val="20"/>
+          <w:szCs w:val="20"/>
+          <w:lang w:val="pt-BR"/>
+        </w:rPr>
+      </w:pPr>
+      <w:r>
+        <w:rPr>
+          <w:color w:val="000000"/>
+          <w:sz w:val="20"/>
+          <w:szCs w:val="20"/>
+          <w:lang w:val="pt-BR"/>
+        </w:rPr>
+        <w:t>OUT</w:t>
+      </w:r>
+      <w:r>
+        <w:rPr>
+          <w:color w:val="000000"/>
+          <w:sz w:val="20"/>
+          <w:szCs w:val="20"/>
+          <w:lang w:val="pt-BR"/>
+        </w:rPr>
+        <w:t>7</w:t>
+      </w:r>
+      <w:r>
+        <w:rPr>
+          <w:color w:val="000000"/>
+          <w:sz w:val="20"/>
+          <w:szCs w:val="20"/>
+          <w:lang w:val="pt-BR"/>
+        </w:rPr>
+        <w:t xml:space="preserve">: </w:t>
+      </w:r>
+      <w:r>
+        <w:rPr>
+          <w:color w:val="FF0000"/>
+          <w:sz w:val="20"/>
+          <w:szCs w:val="20"/>
+          <w:lang w:val="pt-BR"/>
+        </w:rPr>
+        <w:t xml:space="preserve">----Texto Livre, contudo não pode ser igual a algum </w:t>
+      </w:r>
+      <w:proofErr w:type="gramStart"/>
+      <w:r>
+        <w:rPr>
+          <w:color w:val="FF0000"/>
+          <w:sz w:val="20"/>
+          <w:szCs w:val="20"/>
+          <w:lang w:val="pt-BR"/>
+        </w:rPr>
+        <w:t>existente</w:t>
+      </w:r>
+      <w:proofErr w:type="gramEnd"/>
+    </w:p>
+    <w:p>
+      <w:pPr>
+        <w:numPr>
+          <w:ilvl w:val="0"/>
+          <w:numId w:val="16"/>
+        </w:numPr>
+        <w:shd w:val="clear" w:color="auto" w:fill="FFFFFF"/>
+        <w:tabs>
+          <w:tab w:val="left" w:pos="1985"/>
+        </w:tabs>
+        <w:suppressAutoHyphens/>
+        <w:ind w:left="1560" w:hanging="284"/>
+        <w:jc w:val="both"/>
+        <w:rPr>
+          <w:color w:val="FF0000"/>
+          <w:sz w:val="20"/>
+          <w:szCs w:val="20"/>
+          <w:lang w:val="pt-BR"/>
+        </w:rPr>
+      </w:pPr>
+      <w:r>
+        <w:rPr>
+          <w:color w:val="000000"/>
+          <w:sz w:val="20"/>
+          <w:szCs w:val="20"/>
+          <w:lang w:val="pt-BR"/>
+        </w:rPr>
+        <w:t>OUT</w:t>
+      </w:r>
+      <w:r>
+        <w:rPr>
+          <w:color w:val="000000"/>
+          <w:sz w:val="20"/>
+          <w:szCs w:val="20"/>
+          <w:lang w:val="pt-BR"/>
+        </w:rPr>
+        <w:t>8</w:t>
+      </w:r>
+      <w:r>
+        <w:rPr>
+          <w:color w:val="000000"/>
+          <w:sz w:val="20"/>
+          <w:szCs w:val="20"/>
+          <w:lang w:val="pt-BR"/>
+        </w:rPr>
+        <w:t xml:space="preserve">: </w:t>
+      </w:r>
+      <w:r>
+        <w:rPr>
+          <w:color w:val="FF0000"/>
+          <w:sz w:val="20"/>
+          <w:szCs w:val="20"/>
+          <w:lang w:val="pt-BR"/>
+        </w:rPr>
+        <w:t xml:space="preserve">----Texto Livre, contudo não pode ser igual a algum </w:t>
+      </w:r>
+      <w:proofErr w:type="gramStart"/>
+      <w:r>
+        <w:rPr>
+          <w:color w:val="FF0000"/>
+          <w:sz w:val="20"/>
+          <w:szCs w:val="20"/>
+          <w:lang w:val="pt-BR"/>
+        </w:rPr>
+        <w:t>existente</w:t>
+      </w:r>
+      <w:proofErr w:type="gramEnd"/>
+    </w:p>
+    <w:p>
+      <w:pPr>
+        <w:pStyle w:val="Corpodetexto"/>
+        <w:ind w:left="0"/>
+        <w:rPr>
+          <w:lang w:val="pt-BR" w:eastAsia="pt-BR"/>
+        </w:rPr>
+      </w:pPr>
+      <w:proofErr w:type="gramStart"/>
+      <w:r>
+        <w:rPr>
+          <w:lang w:val="pt-BR"/>
+        </w:rPr>
+        <w:t>4.6 Na aba “Observação”</w:t>
+      </w:r>
+      <w:proofErr w:type="gramEnd"/>
+      <w:r>
+        <w:rPr>
+          <w:lang w:val="pt-BR"/>
+        </w:rPr>
+        <w:t xml:space="preserve"> o</w:t>
+      </w:r>
+      <w:r>
+        <w:rPr>
+          <w:lang w:val="pt-BR" w:eastAsia="pt-BR"/>
+        </w:rPr>
+        <w:t xml:space="preserve"> ator</w:t>
+      </w:r>
+      <w:r>
+        <w:rPr>
+          <w:lang w:val="pt-BR" w:eastAsia="pt-BR"/>
+        </w:rPr>
+        <w:t xml:space="preserve"> digita os dados neces</w:t>
+      </w:r>
+      <w:r>
+        <w:rPr>
+          <w:lang w:val="pt-BR" w:eastAsia="pt-BR"/>
+        </w:rPr>
+        <w:t>sários para realizar o cadastro</w:t>
+      </w:r>
+      <w:r>
+        <w:rPr>
+          <w:lang w:val="pt-BR" w:eastAsia="pt-BR"/>
+        </w:rPr>
+        <w:t xml:space="preserve"> [FA001</w:t>
+      </w:r>
+      <w:r>
+        <w:rPr>
+          <w:lang w:val="pt-BR" w:eastAsia="pt-BR"/>
+        </w:rPr>
+        <w:t>]</w:t>
+      </w:r>
+      <w:r>
+        <w:rPr>
+          <w:lang w:val="pt-BR" w:eastAsia="pt-BR"/>
+        </w:rPr>
+        <w:t xml:space="preserve"> [FA002]</w:t>
+      </w:r>
+      <w:r>
+        <w:rPr>
+          <w:lang w:val="pt-BR" w:eastAsia="pt-BR"/>
+        </w:rPr>
+        <w:t>;</w:t>
+      </w:r>
+    </w:p>
+    <w:p>
+      <w:pPr>
+        <w:pStyle w:val="Corpodetexto"/>
+        <w:ind w:left="0"/>
+        <w:rPr>
+          <w:lang w:val="pt-BR"/>
+        </w:rPr>
+      </w:pPr>
+      <w:r>
+        <w:rPr>
+          <w:lang w:val="pt-BR"/>
+        </w:rPr>
+        <w:t>4</w:t>
+      </w:r>
+      <w:r>
+        <w:rPr>
+          <w:lang w:val="pt-BR"/>
+        </w:rPr>
+        <w:t>.7</w:t>
+      </w:r>
+      <w:r>
+        <w:rPr>
+          <w:lang w:val="pt-BR"/>
+        </w:rPr>
+        <w:t xml:space="preserve"> O ator clica em “Incluir” para que o </w:t>
+      </w:r>
+      <w:r>
+        <w:rPr>
+          <w:rFonts w:ascii="Calibri" w:hAnsi="Calibri" w:cs="Calibri"/>
+          <w:lang w:val="pt-BR" w:eastAsia="pt-BR"/>
+        </w:rPr>
+        <w:t>sistema valide os dados inseridos</w:t>
+      </w:r>
+      <w:r>
+        <w:rPr>
+          <w:lang w:val="pt-BR"/>
+        </w:rPr>
+        <w:t>;</w:t>
+      </w:r>
+    </w:p>
+    <w:p>
+      <w:pPr>
+        <w:pStyle w:val="Corpodetexto"/>
+        <w:ind w:left="0"/>
+        <w:rPr>
+          <w:lang w:val="pt-BR"/>
+        </w:rPr>
+      </w:pPr>
+      <w:r>
+        <w:rPr>
+          <w:lang w:val="pt-BR"/>
+        </w:rPr>
+        <w:t>4</w:t>
+      </w:r>
+      <w:r>
+        <w:rPr>
+          <w:lang w:val="pt-BR"/>
+        </w:rPr>
+        <w:t>.8</w:t>
+      </w:r>
+      <w:r>
+        <w:rPr>
+          <w:lang w:val="pt-BR"/>
+        </w:rPr>
+        <w:t xml:space="preserve"> O sistema exibe o Equipamento Instalado no sistema de rastreamento.</w:t>
+      </w:r>
+    </w:p>
+    <w:p>
+      <w:pPr>
+        <w:pStyle w:val="Corpodetexto"/>
+        <w:ind w:left="0"/>
+        <w:rPr>
+          <w:lang w:val="pt-BR"/>
+        </w:rPr>
+      </w:pPr>
+      <w:r>
+        <w:rPr>
+          <w:lang w:val="pt-BR"/>
+        </w:rPr>
+        <w:t>4</w:t>
+      </w:r>
+      <w:r>
+        <w:rPr>
+          <w:lang w:val="pt-BR"/>
+        </w:rPr>
+        <w:t>.9</w:t>
+      </w:r>
+      <w:r>
+        <w:rPr>
+          <w:lang w:val="pt-BR"/>
+        </w:rPr>
+        <w:t xml:space="preserve"> </w:t>
+      </w:r>
+      <w:r>
+        <w:rPr>
+          <w:lang w:val="pt-BR"/>
+        </w:rPr>
+        <w:t>O caso de uso é encerrado.</w:t>
+      </w:r>
+    </w:p>
+    <w:p>
+      <w:pPr>
+        <w:pStyle w:val="Corpodetexto"/>
+        <w:ind w:left="0"/>
+        <w:rPr>
+          <w:lang w:val="pt-BR"/>
+        </w:rPr>
+      </w:pPr>
+    </w:p>
+    <w:p>
+      <w:pPr>
+        <w:pStyle w:val="Corpodetexto"/>
+        <w:ind w:left="0"/>
+        <w:rPr>
+          <w:lang w:val="pt-BR"/>
+        </w:rPr>
+      </w:pPr>
+    </w:p>
+    <w:p>
+      <w:pPr>
+        <w:pStyle w:val="Corpodetexto"/>
+        <w:ind w:left="0"/>
+        <w:rPr>
+          <w:lang w:val="pt-BR"/>
+        </w:rPr>
+      </w:pPr>
+    </w:p>
+    <w:p>
+      <w:pPr>
+        <w:pStyle w:val="Corpodetexto"/>
+        <w:ind w:left="0"/>
+        <w:rPr>
+          <w:lang w:val="pt-BR"/>
+        </w:rPr>
+      </w:pPr>
+    </w:p>
+    <w:p>
+      <w:pPr>
+        <w:pStyle w:val="Ttulo"/>
+        <w:rPr>
+          <w:lang w:val="pt-BR"/>
+        </w:rPr>
+      </w:pPr>
+      <w:r>
+        <w:rPr>
+          <w:sz w:val="28"/>
+          <w:szCs w:val="28"/>
+          <w:lang w:val="pt-BR"/>
+        </w:rPr>
+        <w:lastRenderedPageBreak/>
+        <w:t>Sistema de Ra</w:t>
+      </w:r>
+      <w:r>
+        <w:rPr>
+          <w:sz w:val="28"/>
+          <w:szCs w:val="28"/>
+          <w:lang w:val="pt-BR"/>
+        </w:rPr>
+        <w:t xml:space="preserve">streamento          </w:t>
+      </w:r>
+      <w:r>
+        <w:rPr>
+          <w:sz w:val="28"/>
+          <w:szCs w:val="28"/>
+          <w:lang w:val="pt-BR"/>
+        </w:rPr>
+        <w:br/>
+        <w:t xml:space="preserve">Caso de Uso: </w:t>
+      </w:r>
+      <w:r>
+        <w:rPr>
+          <w:lang w:val="pt-BR"/>
+        </w:rPr>
+        <w:t>C</w:t>
+      </w:r>
+      <w:r>
+        <w:rPr>
+          <w:lang w:val="pt-BR"/>
+        </w:rPr>
+        <w:t xml:space="preserve">ad. </w:t>
+      </w:r>
+      <w:proofErr w:type="spellStart"/>
+      <w:proofErr w:type="gramStart"/>
+      <w:r>
+        <w:rPr>
+          <w:lang w:val="pt-BR"/>
+        </w:rPr>
+        <w:t>Auxiliar_Configuração</w:t>
+      </w:r>
+      <w:proofErr w:type="spellEnd"/>
+      <w:proofErr w:type="gramEnd"/>
+      <w:r>
+        <w:rPr>
+          <w:lang w:val="pt-BR"/>
+        </w:rPr>
+        <w:t xml:space="preserve"> das portas</w:t>
+      </w:r>
+    </w:p>
+    <w:p>
+      <w:pPr>
+        <w:pStyle w:val="Corpodetexto"/>
+        <w:ind w:left="0"/>
+        <w:rPr>
+          <w:lang w:val="pt-BR"/>
+        </w:rPr>
+      </w:pPr>
+    </w:p>
+    <w:p>
+      <w:pPr>
+        <w:pStyle w:val="Ttulo1"/>
+        <w:numPr>
+          <w:ilvl w:val="0"/>
+          <w:numId w:val="0"/>
+        </w:numPr>
+        <w:rPr>
+          <w:lang w:val="pt-BR"/>
+        </w:rPr>
+      </w:pPr>
+      <w:r>
+        <w:rPr>
+          <w:lang w:val="pt-BR"/>
+        </w:rPr>
+        <w:t xml:space="preserve">10 </w:t>
+      </w:r>
+      <w:r>
+        <w:rPr>
+          <w:lang w:val="pt-BR"/>
+        </w:rPr>
+        <w:t>Fluxos Alternativos</w:t>
+      </w:r>
+    </w:p>
+    <w:p>
+      <w:pPr>
+        <w:pStyle w:val="Ttulo2"/>
+        <w:autoSpaceDE w:val="0"/>
+        <w:autoSpaceDN w:val="0"/>
+        <w:adjustRightInd w:val="0"/>
+        <w:rPr>
+          <w:rFonts w:ascii="Calibri,Bold" w:hAnsi="Calibri,Bold" w:cs="Calibri,Bold"/>
+          <w:bCs/>
+          <w:lang w:val="pt-BR" w:eastAsia="pt-BR"/>
+        </w:rPr>
+      </w:pPr>
+      <w:r>
+        <w:rPr>
+          <w:lang w:val="pt-BR"/>
+        </w:rPr>
+        <w:t xml:space="preserve">Fluxo Alternativo [FA001] </w:t>
+      </w:r>
+    </w:p>
+    <w:p>
+      <w:pPr>
+        <w:pStyle w:val="Ttulo3"/>
+        <w:rPr>
+          <w:rFonts w:ascii="Times New Roman" w:hAnsi="Times New Roman"/>
+          <w:lang w:val="pt-BR" w:eastAsia="pt-BR"/>
+        </w:rPr>
+      </w:pPr>
+      <w:r>
+        <w:rPr>
+          <w:rFonts w:ascii="Times New Roman" w:hAnsi="Times New Roman"/>
+          <w:lang w:val="pt-BR" w:eastAsia="pt-BR"/>
+        </w:rPr>
+        <w:t>No passo 4</w:t>
+      </w:r>
+      <w:r>
+        <w:rPr>
+          <w:rFonts w:ascii="Times New Roman" w:hAnsi="Times New Roman"/>
+          <w:lang w:val="pt-BR" w:eastAsia="pt-BR"/>
+        </w:rPr>
+        <w:t xml:space="preserve">.4 / 4.5 / 4.6 </w:t>
+      </w:r>
+      <w:r>
+        <w:rPr>
+          <w:rFonts w:ascii="Times New Roman" w:hAnsi="Times New Roman"/>
+          <w:lang w:val="pt-BR" w:eastAsia="pt-BR"/>
+        </w:rPr>
+        <w:t>do fluxo principal</w:t>
+      </w:r>
+      <w:r>
+        <w:rPr>
+          <w:rFonts w:ascii="Times New Roman" w:hAnsi="Times New Roman"/>
+          <w:lang w:val="pt-BR" w:eastAsia="pt-BR"/>
+        </w:rPr>
+        <w:t xml:space="preserve"> em diante</w:t>
+      </w:r>
+      <w:r>
+        <w:rPr>
+          <w:rFonts w:ascii="Times New Roman" w:hAnsi="Times New Roman"/>
+          <w:lang w:val="pt-BR" w:eastAsia="pt-BR"/>
+        </w:rPr>
+        <w:t>, o ator pode cancelar o cadastro clicando no botão “voltar”.</w:t>
+      </w:r>
+    </w:p>
+    <w:p>
+      <w:pPr>
+        <w:pStyle w:val="Ttulo2"/>
+        <w:autoSpaceDE w:val="0"/>
+        <w:autoSpaceDN w:val="0"/>
+        <w:adjustRightInd w:val="0"/>
+        <w:rPr>
+          <w:rFonts w:ascii="Calibri,Bold" w:hAnsi="Calibri,Bold" w:cs="Calibri,Bold"/>
+          <w:bCs/>
+          <w:lang w:val="pt-BR" w:eastAsia="pt-BR"/>
+        </w:rPr>
+      </w:pPr>
+      <w:r>
+        <w:rPr>
+          <w:lang w:val="pt-BR"/>
+        </w:rPr>
+        <w:t>Fluxo Alternativo [FA002</w:t>
+      </w:r>
+      <w:r>
+        <w:rPr>
+          <w:lang w:val="pt-BR"/>
+        </w:rPr>
+        <w:t xml:space="preserve">] </w:t>
+      </w:r>
+    </w:p>
+    <w:p>
+      <w:pPr>
+        <w:pStyle w:val="Ttulo3"/>
+        <w:rPr>
+          <w:rFonts w:ascii="Times New Roman" w:hAnsi="Times New Roman"/>
+          <w:lang w:val="pt-BR" w:eastAsia="pt-BR"/>
+        </w:rPr>
+      </w:pPr>
+      <w:r>
+        <w:rPr>
+          <w:rFonts w:ascii="Times New Roman" w:hAnsi="Times New Roman"/>
+          <w:lang w:val="pt-BR" w:eastAsia="pt-BR"/>
+        </w:rPr>
+        <w:t>No passo</w:t>
+      </w:r>
+      <w:r>
+        <w:rPr>
+          <w:rFonts w:ascii="Times New Roman" w:hAnsi="Times New Roman"/>
+          <w:lang w:val="pt-BR" w:eastAsia="pt-BR"/>
+        </w:rPr>
+        <w:t xml:space="preserve"> 4.6 do fluxo principal o campo observação não é necessário ser preenchido</w:t>
+      </w:r>
+    </w:p>
+    <w:p>
+      <w:pPr>
+        <w:pStyle w:val="Ttulo3"/>
+        <w:rPr>
+          <w:rFonts w:ascii="Times New Roman" w:hAnsi="Times New Roman"/>
+          <w:lang w:val="pt-BR"/>
+        </w:rPr>
+      </w:pPr>
+      <w:r>
+        <w:rPr>
+          <w:rFonts w:ascii="Times New Roman" w:hAnsi="Times New Roman"/>
+          <w:lang w:val="pt-BR"/>
+        </w:rPr>
+        <w:t xml:space="preserve">Subfluxos </w:t>
+      </w:r>
+    </w:p>
+    <w:p>
+      <w:pPr>
+        <w:pStyle w:val="Corpodetexto"/>
+        <w:spacing w:after="0"/>
+        <w:rPr>
+          <w:lang w:val="pt-BR"/>
+        </w:rPr>
+      </w:pPr>
+      <w:r>
+        <w:rPr>
+          <w:lang w:val="pt-BR"/>
+        </w:rPr>
+        <w:t>10</w:t>
+      </w:r>
+      <w:r>
+        <w:rPr>
+          <w:lang w:val="pt-BR"/>
+        </w:rPr>
+        <w:t>.1</w:t>
+      </w:r>
+      <w:r>
+        <w:rPr>
+          <w:lang w:val="pt-BR"/>
+        </w:rPr>
+        <w:t>.2.1</w:t>
+      </w:r>
+      <w:r>
+        <w:rPr>
+          <w:lang w:val="pt-BR"/>
+        </w:rPr>
+        <w:t xml:space="preserve"> NÃO EXISTE</w:t>
+      </w:r>
+    </w:p>
+    <w:p>
+      <w:pPr>
+        <w:pStyle w:val="Corpodetexto"/>
+        <w:spacing w:after="0"/>
+        <w:rPr>
+          <w:lang w:val="pt-BR"/>
+        </w:rPr>
+      </w:pPr>
+    </w:p>
+    <w:p>
+      <w:pPr>
+        <w:pStyle w:val="Ttulo1"/>
+        <w:rPr>
+          <w:lang w:val="pt-BR"/>
+        </w:rPr>
+      </w:pPr>
+      <w:r>
+        <w:rPr>
+          <w:lang w:val="pt-BR"/>
+        </w:rPr>
+        <w:t>Pós-condições</w:t>
+      </w:r>
+    </w:p>
+    <w:p>
+      <w:pPr>
+        <w:pStyle w:val="Corpodetexto"/>
+        <w:spacing w:after="0"/>
+        <w:ind w:left="0" w:firstLine="720"/>
+        <w:rPr>
+          <w:lang w:val="pt-BR"/>
+        </w:rPr>
+      </w:pPr>
+      <w:r>
+        <w:rPr>
+          <w:lang w:val="pt-BR"/>
+        </w:rPr>
+        <w:t>11</w:t>
+      </w:r>
+      <w:r>
+        <w:rPr>
+          <w:lang w:val="pt-BR"/>
+        </w:rPr>
+        <w:t xml:space="preserve">.1 </w:t>
+      </w:r>
+      <w:r>
+        <w:rPr>
+          <w:lang w:val="pt-BR"/>
+        </w:rPr>
+        <w:t>C</w:t>
+      </w:r>
+      <w:r>
+        <w:rPr>
+          <w:lang w:val="pt-BR"/>
+        </w:rPr>
+        <w:t xml:space="preserve">ad. </w:t>
+      </w:r>
+      <w:proofErr w:type="spellStart"/>
+      <w:proofErr w:type="gramStart"/>
+      <w:r>
+        <w:rPr>
+          <w:lang w:val="pt-BR"/>
+        </w:rPr>
+        <w:t>Auxiliar_Configuração</w:t>
+      </w:r>
+      <w:proofErr w:type="spellEnd"/>
+      <w:proofErr w:type="gramEnd"/>
+      <w:r>
+        <w:rPr>
+          <w:lang w:val="pt-BR"/>
+        </w:rPr>
+        <w:t xml:space="preserve"> das portas</w:t>
+      </w:r>
+      <w:r>
+        <w:rPr>
+          <w:lang w:val="pt-BR"/>
+        </w:rPr>
+        <w:t xml:space="preserve"> inserido na aplicação Sistema de Rastreamento.</w:t>
+      </w:r>
+    </w:p>
+    <w:p>
+      <w:pPr>
+        <w:pStyle w:val="Corpodetexto"/>
+        <w:spacing w:after="0"/>
+        <w:ind w:left="0" w:firstLine="720"/>
+        <w:rPr>
+          <w:lang w:val="pt-BR"/>
+        </w:rPr>
+      </w:pPr>
+    </w:p>
+    <w:p>
+      <w:pPr>
+        <w:pStyle w:val="Ttulo1"/>
+        <w:rPr>
+          <w:lang w:val="pt-BR"/>
+        </w:rPr>
+      </w:pPr>
+      <w:r>
+        <w:rPr>
+          <w:lang w:val="pt-BR"/>
+        </w:rPr>
+        <w:t>Requisitos Adicionais</w:t>
+      </w:r>
+    </w:p>
+    <w:p>
+      <w:pPr>
+        <w:pStyle w:val="Corpodetexto"/>
+        <w:rPr>
+          <w:lang w:val="pt-BR"/>
+        </w:rPr>
+      </w:pPr>
+      <w:r>
+        <w:rPr>
+          <w:lang w:val="pt-BR"/>
+        </w:rPr>
+        <w:t>12</w:t>
+      </w:r>
+      <w:r>
+        <w:rPr>
+          <w:lang w:val="pt-BR"/>
+        </w:rPr>
+        <w:t>.1</w:t>
+      </w:r>
+      <w:r>
+        <w:rPr>
+          <w:lang w:val="pt-BR"/>
+        </w:rPr>
+        <w:t xml:space="preserve"> NÃO </w:t>
+      </w:r>
+      <w:proofErr w:type="gramStart"/>
+      <w:r>
+        <w:rPr>
+          <w:lang w:val="pt-BR"/>
+        </w:rPr>
+        <w:t>EXISTE</w:t>
+      </w:r>
+      <w:proofErr w:type="gramEnd"/>
+    </w:p>
+    <w:p>
+      <w:pPr>
+        <w:pStyle w:val="Corpodetexto"/>
+        <w:rPr>
+          <w:lang w:val="pt-BR"/>
+        </w:rPr>
+      </w:pPr>
+    </w:p>
+    <w:p>
+      <w:pPr>
+        <w:pStyle w:val="Corpodetexto"/>
+        <w:rPr>
+          <w:lang w:val="pt-BR"/>
+        </w:rPr>
+      </w:pPr>
+    </w:p>
+    <w:p>
+      <w:pPr>
+        <w:pStyle w:val="Corpodetexto"/>
+        <w:rPr>
+          <w:lang w:val="pt-BR"/>
+        </w:rPr>
+      </w:pPr>
+    </w:p>
     <w:sectPr>
-      <w:headerReference w:type="default" r:id="rId8"/>
-      <w:footerReference w:type="default" r:id="rId9"/>
+      <w:headerReference w:type="even" r:id="rId8"/>
+      <w:headerReference w:type="default" r:id="rId9"/>
+      <w:footerReference w:type="even" r:id="rId10"/>
+      <w:footerReference w:type="default" r:id="rId11"/>
+      <w:headerReference w:type="first" r:id="rId12"/>
+      <w:footerReference w:type="first" r:id="rId13"/>
       <w:pgSz w:w="12240" w:h="15840"/>
-      <w:pgMar w:top="1440" w:right="900" w:bottom="993" w:left="1276" w:header="720" w:footer="720" w:gutter="0"/>
+      <w:pgMar w:top="1239" w:right="900" w:bottom="993" w:left="1276" w:header="426" w:footer="720" w:gutter="0"/>
       <w:cols w:space="720"/>
       <w:docGrid w:linePitch="360"/>
     </w:sectPr>
@@ -10519,6 +12776,16 @@
 </file>
 
 <file path=word/footer1.xml><?xml version="1.0" encoding="utf-8"?>
+<w:ftr xmlns:ve="http://schemas.openxmlformats.org/markup-compatibility/2006" xmlns:o="urn:schemas-microsoft-com:office:office" xmlns:r="http://schemas.openxmlformats.org/officeDocument/2006/relationships" xmlns:m="http://schemas.openxmlformats.org/officeDocument/2006/math" xmlns:v="urn:schemas-microsoft-com:vml" xmlns:wp="http://schemas.openxmlformats.org/drawingml/2006/wordprocessingDrawing" xmlns:w10="urn:schemas-microsoft-com:office:word" xmlns:w="http://schemas.openxmlformats.org/wordprocessingml/2006/main" xmlns:wne="http://schemas.microsoft.com/office/word/2006/wordml">
+  <w:p>
+    <w:pPr>
+      <w:pStyle w:val="Rodap"/>
+    </w:pPr>
+  </w:p>
+</w:ftr>
+</file>
+
+<file path=word/footer2.xml><?xml version="1.0" encoding="utf-8"?>
 <w:ftr xmlns:ve="http://schemas.openxmlformats.org/markup-compatibility/2006" xmlns:o="urn:schemas-microsoft-com:office:office" xmlns:r="http://schemas.openxmlformats.org/officeDocument/2006/relationships" xmlns:m="http://schemas.openxmlformats.org/officeDocument/2006/math" xmlns:v="urn:schemas-microsoft-com:vml" xmlns:wp="http://schemas.openxmlformats.org/drawingml/2006/wordprocessingDrawing" xmlns:w10="urn:schemas-microsoft-com:office:word" xmlns:w="http://schemas.openxmlformats.org/wordprocessingml/2006/main" xmlns:wne="http://schemas.microsoft.com/office/word/2006/wordml">
   <w:tbl>
     <w:tblPr>
@@ -10636,7 +12903,7 @@
               <w:noProof/>
               <w:sz w:val="20"/>
             </w:rPr>
-            <w:t>10</w:t>
+            <w:t>11</w:t>
           </w:r>
           <w:r>
             <w:rPr>
@@ -10650,14 +12917,7 @@
               <w:rStyle w:val="Nmerodepgina"/>
               <w:sz w:val="20"/>
             </w:rPr>
-            <w:t xml:space="preserve"> de</w:t>
-          </w:r>
-          <w:r>
-            <w:rPr>
-              <w:rStyle w:val="Nmerodepgina"/>
-              <w:sz w:val="20"/>
-            </w:rPr>
-            <w:t xml:space="preserve"> </w:t>
+            <w:t xml:space="preserve"> de </w:t>
           </w:r>
           <w:r>
             <w:rPr>
@@ -10690,7 +12950,7 @@
               <w:sz w:val="20"/>
               <w:szCs w:val="20"/>
             </w:rPr>
-            <w:t>10</w:t>
+            <w:t>12</w:t>
           </w:r>
           <w:r>
             <w:rPr>
@@ -10712,6 +12972,16 @@
 </w:ftr>
 </file>
 
+<file path=word/footer3.xml><?xml version="1.0" encoding="utf-8"?>
+<w:ftr xmlns:ve="http://schemas.openxmlformats.org/markup-compatibility/2006" xmlns:o="urn:schemas-microsoft-com:office:office" xmlns:r="http://schemas.openxmlformats.org/officeDocument/2006/relationships" xmlns:m="http://schemas.openxmlformats.org/officeDocument/2006/math" xmlns:v="urn:schemas-microsoft-com:vml" xmlns:wp="http://schemas.openxmlformats.org/drawingml/2006/wordprocessingDrawing" xmlns:w10="urn:schemas-microsoft-com:office:word" xmlns:w="http://schemas.openxmlformats.org/wordprocessingml/2006/main" xmlns:wne="http://schemas.microsoft.com/office/word/2006/wordml">
+  <w:p>
+    <w:pPr>
+      <w:pStyle w:val="Rodap"/>
+    </w:pPr>
+  </w:p>
+</w:ftr>
+</file>
+
 <file path=word/footnotes.xml><?xml version="1.0" encoding="utf-8"?>
 <w:footnotes xmlns:ve="http://schemas.openxmlformats.org/markup-compatibility/2006" xmlns:o="urn:schemas-microsoft-com:office:office" xmlns:r="http://schemas.openxmlformats.org/officeDocument/2006/relationships" xmlns:m="http://schemas.openxmlformats.org/officeDocument/2006/math" xmlns:v="urn:schemas-microsoft-com:vml" xmlns:wp="http://schemas.openxmlformats.org/drawingml/2006/wordprocessingDrawing" xmlns:w10="urn:schemas-microsoft-com:office:word" xmlns:w="http://schemas.openxmlformats.org/wordprocessingml/2006/main" xmlns:wne="http://schemas.microsoft.com/office/word/2006/wordml">
   <w:footnote w:type="separator" w:id="-1">
@@ -10732,6 +13002,16 @@
 </file>
 
 <file path=word/header1.xml><?xml version="1.0" encoding="utf-8"?>
+<w:hdr xmlns:ve="http://schemas.openxmlformats.org/markup-compatibility/2006" xmlns:o="urn:schemas-microsoft-com:office:office" xmlns:r="http://schemas.openxmlformats.org/officeDocument/2006/relationships" xmlns:m="http://schemas.openxmlformats.org/officeDocument/2006/math" xmlns:v="urn:schemas-microsoft-com:vml" xmlns:wp="http://schemas.openxmlformats.org/drawingml/2006/wordprocessingDrawing" xmlns:w10="urn:schemas-microsoft-com:office:word" xmlns:w="http://schemas.openxmlformats.org/wordprocessingml/2006/main" xmlns:wne="http://schemas.microsoft.com/office/word/2006/wordml">
+  <w:p>
+    <w:pPr>
+      <w:pStyle w:val="Cabealho"/>
+    </w:pPr>
+  </w:p>
+</w:hdr>
+</file>
+
+<file path=word/header2.xml><?xml version="1.0" encoding="utf-8"?>
 <w:hdr xmlns:ve="http://schemas.openxmlformats.org/markup-compatibility/2006" xmlns:o="urn:schemas-microsoft-com:office:office" xmlns:r="http://schemas.openxmlformats.org/officeDocument/2006/relationships" xmlns:m="http://schemas.openxmlformats.org/officeDocument/2006/math" xmlns:v="urn:schemas-microsoft-com:vml" xmlns:wp="http://schemas.openxmlformats.org/drawingml/2006/wordprocessingDrawing" xmlns:w10="urn:schemas-microsoft-com:office:word" xmlns:w="http://schemas.openxmlformats.org/wordprocessingml/2006/main" xmlns:wne="http://schemas.microsoft.com/office/word/2006/wordml">
   <w:tbl>
     <w:tblPr>
@@ -10894,21 +13174,7 @@
               <w:sz w:val="20"/>
               <w:lang w:val="pt-BR"/>
             </w:rPr>
-            <w:t xml:space="preserve">  Data: </w:t>
-          </w:r>
-          <w:r>
-            <w:rPr>
-              <w:sz w:val="20"/>
-              <w:lang w:val="pt-BR"/>
-            </w:rPr>
-            <w:t>03/12</w:t>
-          </w:r>
-          <w:r>
-            <w:rPr>
-              <w:sz w:val="20"/>
-              <w:lang w:val="pt-BR"/>
-            </w:rPr>
-            <w:t>/2013</w:t>
+            <w:t xml:space="preserve">  Data: 03/12/2013</w:t>
           </w:r>
         </w:p>
       </w:tc>
@@ -10920,6 +13186,16 @@
       <w:rPr>
         <w:lang w:val="pt-BR"/>
       </w:rPr>
+    </w:pPr>
+  </w:p>
+</w:hdr>
+</file>
+
+<file path=word/header3.xml><?xml version="1.0" encoding="utf-8"?>
+<w:hdr xmlns:ve="http://schemas.openxmlformats.org/markup-compatibility/2006" xmlns:o="urn:schemas-microsoft-com:office:office" xmlns:r="http://schemas.openxmlformats.org/officeDocument/2006/relationships" xmlns:m="http://schemas.openxmlformats.org/officeDocument/2006/math" xmlns:v="urn:schemas-microsoft-com:vml" xmlns:wp="http://schemas.openxmlformats.org/drawingml/2006/wordprocessingDrawing" xmlns:w10="urn:schemas-microsoft-com:office:word" xmlns:w="http://schemas.openxmlformats.org/wordprocessingml/2006/main" xmlns:wne="http://schemas.microsoft.com/office/word/2006/wordml">
+  <w:p>
+    <w:pPr>
+      <w:pStyle w:val="Cabealho"/>
     </w:pPr>
   </w:p>
 </w:hdr>
@@ -11866,7 +14142,7 @@
         <w:rFonts w:ascii="Symbol" w:hAnsi="Symbol" w:hint="default"/>
       </w:rPr>
     </w:lvl>
-    <w:lvl w:ilvl="1" w:tplc="04160003" w:tentative="1">
+    <w:lvl w:ilvl="1" w:tplc="04160003">
       <w:start w:val="1"/>
       <w:numFmt w:val="bullet"/>
       <w:lvlText w:val="o"/>
@@ -12910,6 +15186,17 @@
       <w:szCs w:val="32"/>
       <w:lang w:val="en-US" w:eastAsia="en-US"/>
     </w:rPr>
+  </w:style>
+  <w:style w:type="paragraph" w:styleId="PargrafodaLista">
+    <w:name w:val="List Paragraph"/>
+    <w:basedOn w:val="Normal"/>
+    <w:uiPriority w:val="34"/>
+    <w:qFormat/>
+    <w:rsid w:val="00207243"/>
+    <w:pPr>
+      <w:ind w:left="720"/>
+      <w:contextualSpacing/>
+    </w:pPr>
   </w:style>
 </w:styles>
 </file>
@@ -13639,7 +15926,7 @@
 </file>
 
 <file path=customXml/itemProps1.xml><?xml version="1.0" encoding="utf-8"?>
-<ds:datastoreItem xmlns:ds="http://schemas.openxmlformats.org/officeDocument/2006/customXml" ds:itemID="{E186E51A-ADD6-4884-AA95-4E2EDA9923FB}">
+<ds:datastoreItem xmlns:ds="http://schemas.openxmlformats.org/officeDocument/2006/customXml" ds:itemID="{D22CCF01-C100-4663-AF1D-77BF49554B4D}">
   <ds:schemaRefs>
     <ds:schemaRef ds:uri="http://schemas.openxmlformats.org/officeDocument/2006/bibliography"/>
   </ds:schemaRefs>

</xml_diff>

<commit_message>
atualizações de novos testes.
</commit_message>
<xml_diff>
--- a/Requisitos/Especificação de Caso de Uso.docx
+++ b/Requisitos/Especificação de Caso de Uso.docx
@@ -674,15 +674,7 @@
       <w:proofErr w:type="spellEnd"/>
       <w:proofErr w:type="gramEnd"/>
       <w:r>
-        <w:t xml:space="preserve"> </w:t>
-      </w:r>
-      <w:proofErr w:type="spellStart"/>
-      <w:r>
-        <w:t>logado</w:t>
-      </w:r>
-      <w:proofErr w:type="spellEnd"/>
-      <w:r>
-        <w:t xml:space="preserve"> com </w:t>
+        <w:t xml:space="preserve"> logado com </w:t>
       </w:r>
       <w:proofErr w:type="spellStart"/>
       <w:r>
@@ -10500,6 +10492,12 @@
         </w:rPr>
         <w:t>Pré-condições</w:t>
       </w:r>
+      <w:r>
+        <w:rPr>
+          <w:lang w:val="pt-BR"/>
+        </w:rPr>
+        <w:tab/>
+      </w:r>
     </w:p>
     <w:p>
       <w:pPr>
@@ -11874,67 +11872,70 @@
     <w:p>
       <w:pPr>
         <w:pStyle w:val="Corpodetexto"/>
+        <w:tabs>
+          <w:tab w:val="left" w:pos="8582"/>
+        </w:tabs>
         <w:ind w:left="0"/>
         <w:rPr>
           <w:lang w:val="pt-BR" w:eastAsia="pt-BR"/>
         </w:rPr>
       </w:pPr>
+      <w:r>
+        <w:rPr>
+          <w:lang w:val="pt-BR"/>
+        </w:rPr>
+        <w:t>4.6 Na aba “Observação” o</w:t>
+      </w:r>
+      <w:r>
+        <w:rPr>
+          <w:lang w:val="pt-BR" w:eastAsia="pt-BR"/>
+        </w:rPr>
+        <w:t xml:space="preserve"> ator</w:t>
+      </w:r>
+      <w:r>
+        <w:rPr>
+          <w:lang w:val="pt-BR" w:eastAsia="pt-BR"/>
+        </w:rPr>
+        <w:t xml:space="preserve"> digita os dados neces</w:t>
+      </w:r>
+      <w:r>
+        <w:rPr>
+          <w:lang w:val="pt-BR" w:eastAsia="pt-BR"/>
+        </w:rPr>
+        <w:t>sários para realizar o cadastro</w:t>
+      </w:r>
+      <w:r>
+        <w:rPr>
+          <w:lang w:val="pt-BR" w:eastAsia="pt-BR"/>
+        </w:rPr>
+        <w:t xml:space="preserve"> [FA001</w:t>
+      </w:r>
+      <w:r>
+        <w:rPr>
+          <w:lang w:val="pt-BR" w:eastAsia="pt-BR"/>
+        </w:rPr>
+        <w:t>]</w:t>
+      </w:r>
+      <w:r>
+        <w:rPr>
+          <w:lang w:val="pt-BR" w:eastAsia="pt-BR"/>
+        </w:rPr>
+        <w:t xml:space="preserve"> [FA002]</w:t>
+      </w:r>
+      <w:r>
+        <w:rPr>
+          <w:lang w:val="pt-BR" w:eastAsia="pt-BR"/>
+        </w:rPr>
+        <w:t>;</w:t>
+      </w:r>
       <w:proofErr w:type="gramStart"/>
       <w:r>
         <w:rPr>
-          <w:lang w:val="pt-BR"/>
-        </w:rPr>
-        <w:t>4.6 Na aba “Observação”</w:t>
+          <w:lang w:val="pt-BR" w:eastAsia="pt-BR"/>
+        </w:rPr>
+        <w:tab/>
       </w:r>
       <w:proofErr w:type="gramEnd"/>
-      <w:r>
-        <w:rPr>
-          <w:lang w:val="pt-BR"/>
-        </w:rPr>
-        <w:t xml:space="preserve"> o</w:t>
-      </w:r>
-      <w:r>
-        <w:rPr>
-          <w:lang w:val="pt-BR" w:eastAsia="pt-BR"/>
-        </w:rPr>
-        <w:t xml:space="preserve"> ator</w:t>
-      </w:r>
-      <w:r>
-        <w:rPr>
-          <w:lang w:val="pt-BR" w:eastAsia="pt-BR"/>
-        </w:rPr>
-        <w:t xml:space="preserve"> digita os dados neces</w:t>
-      </w:r>
-      <w:r>
-        <w:rPr>
-          <w:lang w:val="pt-BR" w:eastAsia="pt-BR"/>
-        </w:rPr>
-        <w:t>sários para realizar o cadastro</w:t>
-      </w:r>
-      <w:r>
-        <w:rPr>
-          <w:lang w:val="pt-BR" w:eastAsia="pt-BR"/>
-        </w:rPr>
-        <w:t xml:space="preserve"> [FA001</w:t>
-      </w:r>
-      <w:r>
-        <w:rPr>
-          <w:lang w:val="pt-BR" w:eastAsia="pt-BR"/>
-        </w:rPr>
-        <w:t>]</w:t>
-      </w:r>
-      <w:r>
-        <w:rPr>
-          <w:lang w:val="pt-BR" w:eastAsia="pt-BR"/>
-        </w:rPr>
-        <w:t xml:space="preserve"> [FA002]</w:t>
-      </w:r>
-      <w:r>
-        <w:rPr>
-          <w:lang w:val="pt-BR" w:eastAsia="pt-BR"/>
-        </w:rPr>
-        <w:t>;</w:t>
-      </w:r>
     </w:p>
     <w:p>
       <w:pPr>
@@ -22365,7 +22366,6 @@
         </w:rPr>
         <w:t xml:space="preserve">Cad. </w:t>
       </w:r>
-      <w:proofErr w:type="spellStart"/>
       <w:proofErr w:type="gramStart"/>
       <w:r>
         <w:rPr>
@@ -22373,7 +22373,6 @@
         </w:rPr>
         <w:t>Auxiliar_Tipo</w:t>
       </w:r>
-      <w:proofErr w:type="spellEnd"/>
       <w:proofErr w:type="gramEnd"/>
       <w:r>
         <w:rPr>
@@ -23365,7 +23364,7 @@
               <w:noProof/>
               <w:sz w:val="20"/>
             </w:rPr>
-            <w:t>23</w:t>
+            <w:t>11</w:t>
           </w:r>
           <w:r>
             <w:rPr>
@@ -26441,7 +26440,7 @@
 </file>
 
 <file path=customXml/itemProps1.xml><?xml version="1.0" encoding="utf-8"?>
-<ds:datastoreItem xmlns:ds="http://schemas.openxmlformats.org/officeDocument/2006/customXml" ds:itemID="{63824C32-C44D-42BF-9BA8-66982AFFB127}">
+<ds:datastoreItem xmlns:ds="http://schemas.openxmlformats.org/officeDocument/2006/customXml" ds:itemID="{188E5015-E40B-42C7-9E9D-C64640AE1037}">
   <ds:schemaRefs>
     <ds:schemaRef ds:uri="http://schemas.openxmlformats.org/officeDocument/2006/bibliography"/>
   </ds:schemaRefs>

</xml_diff>

<commit_message>
Atualização de teste e Regra de negócio.
</commit_message>
<xml_diff>
--- a/Requisitos/Especificação de Caso de Uso.docx
+++ b/Requisitos/Especificação de Caso de Uso.docx
@@ -12062,7 +12062,6 @@
         </w:rPr>
         <w:t xml:space="preserve">Cad. </w:t>
       </w:r>
-      <w:proofErr w:type="spellStart"/>
       <w:proofErr w:type="gramStart"/>
       <w:r>
         <w:rPr>
@@ -12070,7 +12069,6 @@
         </w:rPr>
         <w:t>Auxiliar_Chip</w:t>
       </w:r>
-      <w:proofErr w:type="spellEnd"/>
       <w:proofErr w:type="gramEnd"/>
       <w:r>
         <w:rPr>
@@ -12215,7 +12213,13 @@
         <w:rPr>
           <w:lang w:val="pt-BR"/>
         </w:rPr>
-        <w:t>Usuário Gerente logado no Sistema de Rastreamento.</w:t>
+        <w:t>Chip GSM cadastrado corretamente no sistema</w:t>
+      </w:r>
+      <w:r>
+        <w:rPr>
+          <w:lang w:val="pt-BR"/>
+        </w:rPr>
+        <w:t>.</w:t>
       </w:r>
     </w:p>
     <w:p>
@@ -12341,7 +12345,19 @@
         <w:rPr>
           <w:lang w:val="pt-BR" w:eastAsia="pt-BR"/>
         </w:rPr>
-        <w:t xml:space="preserve"> [FA001] [RN010];</w:t>
+        <w:t xml:space="preserve"> [FA001] [RN01</w:t>
+      </w:r>
+      <w:r>
+        <w:rPr>
+          <w:lang w:val="pt-BR" w:eastAsia="pt-BR"/>
+        </w:rPr>
+        <w:t>2</w:t>
+      </w:r>
+      <w:r>
+        <w:rPr>
+          <w:lang w:val="pt-BR" w:eastAsia="pt-BR"/>
+        </w:rPr>
+        <w:t>];</w:t>
       </w:r>
     </w:p>
     <w:p>
@@ -12380,35 +12396,6 @@
         </w:rPr>
         <w:t xml:space="preserve">: </w:t>
       </w:r>
-      <w:r>
-        <w:rPr>
-          <w:color w:val="FF0000"/>
-          <w:sz w:val="20"/>
-          <w:szCs w:val="20"/>
-          <w:lang w:val="pt-BR" w:eastAsia="pt-BR"/>
-        </w:rPr>
-        <w:t>----</w:t>
-      </w:r>
-      <w:r>
-        <w:rPr>
-          <w:color w:val="FF0000"/>
-          <w:sz w:val="20"/>
-          <w:szCs w:val="20"/>
-          <w:lang w:val="pt-BR" w:eastAsia="pt-BR"/>
-        </w:rPr>
-        <w:t xml:space="preserve">Seleciona a operadora, </w:t>
-      </w:r>
-      <w:proofErr w:type="gramStart"/>
-      <w:r>
-        <w:rPr>
-          <w:color w:val="FF0000"/>
-          <w:sz w:val="20"/>
-          <w:szCs w:val="20"/>
-          <w:lang w:val="pt-BR" w:eastAsia="pt-BR"/>
-        </w:rPr>
-        <w:t>obrigatório</w:t>
-      </w:r>
-      <w:proofErr w:type="gramEnd"/>
     </w:p>
     <w:p>
       <w:pPr>
@@ -12448,35 +12435,6 @@
         </w:rPr>
         <w:t xml:space="preserve">: </w:t>
       </w:r>
-      <w:r>
-        <w:rPr>
-          <w:color w:val="FF0000"/>
-          <w:sz w:val="20"/>
-          <w:szCs w:val="20"/>
-          <w:lang w:val="pt-BR"/>
-        </w:rPr>
-        <w:t>----</w:t>
-      </w:r>
-      <w:r>
-        <w:rPr>
-          <w:color w:val="FF0000"/>
-          <w:sz w:val="20"/>
-          <w:szCs w:val="20"/>
-          <w:lang w:val="pt-BR"/>
-        </w:rPr>
-        <w:t xml:space="preserve">Seleciona o plano, </w:t>
-      </w:r>
-      <w:proofErr w:type="gramStart"/>
-      <w:r>
-        <w:rPr>
-          <w:color w:val="FF0000"/>
-          <w:sz w:val="20"/>
-          <w:szCs w:val="20"/>
-          <w:lang w:val="pt-BR"/>
-        </w:rPr>
-        <w:t>obrigatório</w:t>
-      </w:r>
-      <w:proofErr w:type="gramEnd"/>
     </w:p>
     <w:p>
       <w:pPr>
@@ -12533,7 +12491,15 @@
           <w:szCs w:val="20"/>
           <w:lang w:val="pt-BR" w:eastAsia="pt-BR"/>
         </w:rPr>
-        <w:t>[RN010]</w:t>
+        <w:t>[RN011</w:t>
+      </w:r>
+      <w:r>
+        <w:rPr>
+          <w:sz w:val="20"/>
+          <w:szCs w:val="20"/>
+          <w:lang w:val="pt-BR" w:eastAsia="pt-BR"/>
+        </w:rPr>
+        <w:t>]</w:t>
       </w:r>
       <w:r>
         <w:rPr>
@@ -12542,25 +12508,6 @@
           <w:lang w:val="pt-BR" w:eastAsia="pt-BR"/>
         </w:rPr>
         <w:t>;</w:t>
-      </w:r>
-      <w:proofErr w:type="gramStart"/>
-      <w:r>
-        <w:rPr>
-          <w:sz w:val="20"/>
-          <w:szCs w:val="20"/>
-          <w:lang w:val="pt-BR" w:eastAsia="pt-BR"/>
-        </w:rPr>
-        <w:t xml:space="preserve">  </w:t>
-      </w:r>
-      <w:proofErr w:type="gramEnd"/>
-      <w:r>
-        <w:rPr>
-          <w:color w:val="FF0000"/>
-          <w:sz w:val="20"/>
-          <w:szCs w:val="20"/>
-          <w:lang w:val="pt-BR" w:eastAsia="pt-BR"/>
-        </w:rPr>
-        <w:t>-----Obrigatório</w:t>
       </w:r>
     </w:p>
     <w:p>
@@ -12600,15 +12547,6 @@
         </w:rPr>
         <w:t xml:space="preserve">: </w:t>
       </w:r>
-      <w:r>
-        <w:rPr>
-          <w:color w:val="FF0000"/>
-          <w:sz w:val="20"/>
-          <w:szCs w:val="20"/>
-          <w:lang w:val="pt-BR"/>
-        </w:rPr>
-        <w:t>------Não obrigatório</w:t>
-      </w:r>
     </w:p>
     <w:p>
       <w:pPr>
@@ -12648,15 +12586,6 @@
         </w:rPr>
         <w:t xml:space="preserve">: </w:t>
       </w:r>
-      <w:r>
-        <w:rPr>
-          <w:color w:val="FF0000"/>
-          <w:sz w:val="20"/>
-          <w:szCs w:val="20"/>
-          <w:lang w:val="pt-BR"/>
-        </w:rPr>
-        <w:t>-----Não obrigatório</w:t>
-      </w:r>
     </w:p>
     <w:p>
       <w:pPr>
@@ -12696,7 +12625,7 @@
           <w:szCs w:val="20"/>
           <w:lang w:val="pt-BR"/>
         </w:rPr>
-        <w:t xml:space="preserve"> de Compra:</w:t>
+        <w:t xml:space="preserve"> de Compra</w:t>
       </w:r>
       <w:r>
         <w:rPr>
@@ -12705,16 +12634,24 @@
           <w:szCs w:val="20"/>
           <w:lang w:val="pt-BR"/>
         </w:rPr>
-        <w:t xml:space="preserve"> </w:t>
-      </w:r>
-      <w:r>
-        <w:rPr>
-          <w:color w:val="FF0000"/>
-          <w:sz w:val="20"/>
-          <w:szCs w:val="20"/>
-          <w:lang w:val="pt-BR"/>
-        </w:rPr>
-        <w:t>-----Não obrigatório</w:t>
+        <w:t xml:space="preserve"> [</w:t>
+      </w:r>
+      <w:r>
+        <w:rPr>
+          <w:sz w:val="20"/>
+          <w:szCs w:val="20"/>
+          <w:lang w:val="pt-BR" w:eastAsia="pt-BR"/>
+        </w:rPr>
+        <w:t>RN011]</w:t>
+      </w:r>
+      <w:r>
+        <w:rPr>
+          <w:color w:val="000000"/>
+          <w:sz w:val="20"/>
+          <w:szCs w:val="20"/>
+          <w:lang w:val="pt-BR"/>
+        </w:rPr>
+        <w:t>:</w:t>
       </w:r>
     </w:p>
     <w:p>
@@ -12757,35 +12694,6 @@
         </w:rPr>
         <w:t>. Ativação:</w:t>
       </w:r>
-      <w:proofErr w:type="gramStart"/>
-      <w:r>
-        <w:rPr>
-          <w:color w:val="000000" w:themeColor="text1"/>
-          <w:sz w:val="20"/>
-          <w:szCs w:val="20"/>
-          <w:lang w:val="pt-BR"/>
-        </w:rPr>
-        <w:t xml:space="preserve"> </w:t>
-      </w:r>
-      <w:r>
-        <w:rPr>
-          <w:color w:val="000000"/>
-          <w:sz w:val="20"/>
-          <w:szCs w:val="20"/>
-          <w:lang w:val="pt-BR"/>
-        </w:rPr>
-        <w:t xml:space="preserve"> </w:t>
-      </w:r>
-      <w:proofErr w:type="gramEnd"/>
-      <w:r>
-        <w:rPr>
-          <w:color w:val="FF0000"/>
-          <w:sz w:val="20"/>
-          <w:szCs w:val="20"/>
-          <w:lang w:val="pt-BR"/>
-        </w:rPr>
-        <w:t>-----Não obrigatório</w:t>
-      </w:r>
     </w:p>
     <w:p>
       <w:pPr>
@@ -12814,9 +12722,8 @@
           <w:szCs w:val="20"/>
           <w:lang w:val="pt-BR"/>
         </w:rPr>
-        <w:t>Observação:</w:t>
-      </w:r>
-      <w:proofErr w:type="gramStart"/>
+        <w:t>Observação</w:t>
+      </w:r>
       <w:r>
         <w:rPr>
           <w:color w:val="000000" w:themeColor="text1"/>
@@ -12824,27 +12731,33 @@
           <w:szCs w:val="20"/>
           <w:lang w:val="pt-BR"/>
         </w:rPr>
-        <w:t xml:space="preserve"> </w:t>
-      </w:r>
-      <w:r>
+        <w:t>: [</w:t>
+      </w:r>
+      <w:r>
+        <w:rPr>
+          <w:sz w:val="20"/>
+          <w:szCs w:val="20"/>
+          <w:lang w:val="pt-BR" w:eastAsia="pt-BR"/>
+        </w:rPr>
+        <w:t>RN011].</w:t>
+      </w:r>
+    </w:p>
+    <w:p>
+      <w:pPr>
+        <w:shd w:val="clear" w:color="auto" w:fill="FFFFFF"/>
+        <w:tabs>
+          <w:tab w:val="left" w:pos="1985"/>
+        </w:tabs>
+        <w:suppressAutoHyphens/>
+        <w:ind w:left="1560"/>
+        <w:jc w:val="both"/>
         <w:rPr>
           <w:color w:val="000000"/>
           <w:sz w:val="20"/>
           <w:szCs w:val="20"/>
           <w:lang w:val="pt-BR"/>
         </w:rPr>
-        <w:t xml:space="preserve"> </w:t>
-      </w:r>
-      <w:proofErr w:type="gramEnd"/>
-      <w:r>
-        <w:rPr>
-          <w:color w:val="FF0000"/>
-          <w:sz w:val="20"/>
-          <w:szCs w:val="20"/>
-          <w:lang w:val="pt-BR"/>
-        </w:rPr>
-        <w:t>-----Não obrigatório</w:t>
-      </w:r>
+      </w:pPr>
     </w:p>
     <w:p>
       <w:pPr>
@@ -13250,7 +13163,6 @@
         </w:rPr>
         <w:t xml:space="preserve">ad. </w:t>
       </w:r>
-      <w:proofErr w:type="spellStart"/>
       <w:proofErr w:type="gramStart"/>
       <w:r>
         <w:rPr>
@@ -13258,7 +13170,6 @@
         </w:rPr>
         <w:t>Auxiliar_Chip</w:t>
       </w:r>
-      <w:proofErr w:type="spellEnd"/>
       <w:proofErr w:type="gramEnd"/>
       <w:r>
         <w:rPr>
@@ -13368,7 +13279,6 @@
           <w:szCs w:val="28"/>
           <w:lang w:val="pt-BR"/>
         </w:rPr>
-        <w:lastRenderedPageBreak/>
         <w:t>Sistema de Ra</w:t>
       </w:r>
       <w:r>
@@ -13394,13 +13304,9 @@
         </w:rPr>
         <w:t xml:space="preserve">Cad. </w:t>
       </w:r>
-      <w:proofErr w:type="spellStart"/>
-      <w:proofErr w:type="gramStart"/>
       <w:r>
         <w:t>Auxiliar_Operadora</w:t>
       </w:r>
-      <w:proofErr w:type="spellEnd"/>
-      <w:proofErr w:type="gramEnd"/>
     </w:p>
     <w:p>
       <w:pPr>
@@ -13468,7 +13374,7 @@
         <w:pStyle w:val="Ttulo1"/>
         <w:numPr>
           <w:ilvl w:val="0"/>
-          <w:numId w:val="23"/>
+          <w:numId w:val="37"/>
         </w:numPr>
       </w:pPr>
       <w:proofErr w:type="spellStart"/>
@@ -13513,7 +13419,7 @@
         <w:pStyle w:val="Ttulo1"/>
         <w:numPr>
           <w:ilvl w:val="0"/>
-          <w:numId w:val="23"/>
+          <w:numId w:val="37"/>
         </w:numPr>
         <w:rPr>
           <w:lang w:val="pt-BR"/>
@@ -13581,7 +13487,6 @@
         </w:rPr>
         <w:t xml:space="preserve">ad. </w:t>
       </w:r>
-      <w:proofErr w:type="spellStart"/>
       <w:proofErr w:type="gramStart"/>
       <w:r>
         <w:rPr>
@@ -13589,7 +13494,6 @@
         </w:rPr>
         <w:t>Auxiliar_Operadora</w:t>
       </w:r>
-      <w:proofErr w:type="spellEnd"/>
       <w:proofErr w:type="gramEnd"/>
       <w:r>
         <w:rPr>
@@ -13672,7 +13576,13 @@
         <w:rPr>
           <w:lang w:val="pt-BR" w:eastAsia="pt-BR"/>
         </w:rPr>
-        <w:t xml:space="preserve"> [FA001] [RN010];</w:t>
+        <w:t xml:space="preserve"> [RN013</w:t>
+      </w:r>
+      <w:r>
+        <w:rPr>
+          <w:lang w:val="pt-BR" w:eastAsia="pt-BR"/>
+        </w:rPr>
+        <w:t>];</w:t>
       </w:r>
     </w:p>
     <w:p>
@@ -13709,16 +13619,7 @@
           <w:szCs w:val="20"/>
           <w:lang w:val="pt-BR" w:eastAsia="pt-BR"/>
         </w:rPr>
-        <w:t xml:space="preserve">: </w:t>
-      </w:r>
-      <w:r>
-        <w:rPr>
-          <w:color w:val="FF0000"/>
-          <w:sz w:val="20"/>
-          <w:szCs w:val="20"/>
-          <w:lang w:val="pt-BR" w:eastAsia="pt-BR"/>
-        </w:rPr>
-        <w:t>---obrigatório</w:t>
+        <w:t>:</w:t>
       </w:r>
     </w:p>
     <w:p>
@@ -13757,16 +13658,7 @@
           <w:szCs w:val="20"/>
           <w:lang w:val="pt-BR"/>
         </w:rPr>
-        <w:t xml:space="preserve">: </w:t>
-      </w:r>
-      <w:r>
-        <w:rPr>
-          <w:color w:val="FF0000"/>
-          <w:sz w:val="20"/>
-          <w:szCs w:val="20"/>
-          <w:lang w:val="pt-BR"/>
-        </w:rPr>
-        <w:t>---obrigatório</w:t>
+        <w:t>:</w:t>
       </w:r>
     </w:p>
     <w:p>
@@ -13804,53 +13696,7 @@
           <w:szCs w:val="20"/>
           <w:lang w:val="pt-BR" w:eastAsia="pt-BR"/>
         </w:rPr>
-        <w:t>;</w:t>
-      </w:r>
-      <w:proofErr w:type="gramStart"/>
-      <w:r>
-        <w:rPr>
-          <w:sz w:val="20"/>
-          <w:szCs w:val="20"/>
-          <w:lang w:val="pt-BR" w:eastAsia="pt-BR"/>
-        </w:rPr>
-        <w:t xml:space="preserve">  </w:t>
-      </w:r>
-      <w:proofErr w:type="gramEnd"/>
-      <w:r>
-        <w:rPr>
-          <w:color w:val="FF0000"/>
-          <w:sz w:val="20"/>
-          <w:szCs w:val="20"/>
-          <w:lang w:val="pt-BR" w:eastAsia="pt-BR"/>
-        </w:rPr>
-        <w:t>-----</w:t>
-      </w:r>
-      <w:r>
-        <w:rPr>
-          <w:color w:val="FF0000"/>
-          <w:sz w:val="20"/>
-          <w:szCs w:val="20"/>
-          <w:lang w:val="pt-BR"/>
-        </w:rPr>
-        <w:t xml:space="preserve"> </w:t>
-      </w:r>
-      <w:r>
-        <w:rPr>
-          <w:color w:val="FF0000"/>
-          <w:sz w:val="20"/>
-          <w:szCs w:val="20"/>
-          <w:lang w:val="pt-BR"/>
-        </w:rPr>
-        <w:t>Não obrigatório</w:t>
-      </w:r>
-      <w:r>
-        <w:rPr>
-          <w:color w:val="000000"/>
-          <w:sz w:val="20"/>
-          <w:szCs w:val="20"/>
-          <w:lang w:val="pt-BR"/>
-        </w:rPr>
-        <w:t xml:space="preserve"> </w:t>
+        <w:t xml:space="preserve">; </w:t>
       </w:r>
     </w:p>
     <w:p>
@@ -13888,16 +13734,7 @@
           <w:szCs w:val="20"/>
           <w:lang w:val="pt-BR"/>
         </w:rPr>
-        <w:t xml:space="preserve">: </w:t>
-      </w:r>
-      <w:r>
-        <w:rPr>
-          <w:color w:val="FF0000"/>
-          <w:sz w:val="20"/>
-          <w:szCs w:val="20"/>
-          <w:lang w:val="pt-BR"/>
-        </w:rPr>
-        <w:t>------Não obrigatório</w:t>
+        <w:t>:</w:t>
       </w:r>
     </w:p>
     <w:p>
@@ -13927,37 +13764,25 @@
           <w:szCs w:val="20"/>
           <w:lang w:val="pt-BR"/>
         </w:rPr>
-        <w:t>Observação:</w:t>
-      </w:r>
-      <w:proofErr w:type="gramStart"/>
-      <w:r>
-        <w:rPr>
-          <w:color w:val="000000" w:themeColor="text1"/>
-          <w:sz w:val="20"/>
-          <w:szCs w:val="20"/>
-          <w:lang w:val="pt-BR"/>
-        </w:rPr>
-        <w:t xml:space="preserve"> </w:t>
-      </w:r>
-      <w:r>
+        <w:t xml:space="preserve">Observação: </w:t>
+      </w:r>
+    </w:p>
+    <w:p>
+      <w:pPr>
+        <w:shd w:val="clear" w:color="auto" w:fill="FFFFFF"/>
+        <w:tabs>
+          <w:tab w:val="left" w:pos="1985"/>
+        </w:tabs>
+        <w:suppressAutoHyphens/>
+        <w:ind w:left="1560"/>
+        <w:jc w:val="both"/>
         <w:rPr>
           <w:color w:val="000000"/>
           <w:sz w:val="20"/>
           <w:szCs w:val="20"/>
           <w:lang w:val="pt-BR"/>
         </w:rPr>
-        <w:t xml:space="preserve"> </w:t>
-      </w:r>
-      <w:proofErr w:type="gramEnd"/>
-      <w:r>
-        <w:rPr>
-          <w:color w:val="FF0000"/>
-          <w:sz w:val="20"/>
-          <w:szCs w:val="20"/>
-          <w:lang w:val="pt-BR"/>
-        </w:rPr>
-        <w:t>-----Não obrigatório</w:t>
-      </w:r>
+      </w:pPr>
     </w:p>
     <w:p>
       <w:pPr>
@@ -14343,7 +14168,6 @@
         </w:rPr>
         <w:t xml:space="preserve">ad. </w:t>
       </w:r>
-      <w:proofErr w:type="spellStart"/>
       <w:proofErr w:type="gramStart"/>
       <w:r>
         <w:rPr>
@@ -14351,7 +14175,6 @@
         </w:rPr>
         <w:t>Auxiliar_Operadora</w:t>
       </w:r>
-      <w:proofErr w:type="spellEnd"/>
       <w:proofErr w:type="gramEnd"/>
       <w:r>
         <w:rPr>
@@ -20852,7 +20675,6 @@
           <w:szCs w:val="28"/>
           <w:lang w:val="pt-BR"/>
         </w:rPr>
-        <w:lastRenderedPageBreak/>
         <w:t>Sistema de Ra</w:t>
       </w:r>
       <w:r>
@@ -22762,7 +22584,7 @@
               <w:noProof/>
               <w:sz w:val="20"/>
             </w:rPr>
-            <w:t>11</w:t>
+            <w:t>14</w:t>
           </w:r>
           <w:r>
             <w:rPr>
@@ -22809,7 +22631,7 @@
               <w:sz w:val="20"/>
               <w:szCs w:val="20"/>
             </w:rPr>
-            <w:t>23</w:t>
+            <w:t>24</w:t>
           </w:r>
           <w:r>
             <w:rPr>
@@ -23989,7 +23811,7 @@
       <w:lvlText w:val=""/>
       <w:lvlJc w:val="left"/>
       <w:pPr>
-        <w:ind w:left="1778" w:hanging="360"/>
+        <w:ind w:left="1494" w:hanging="360"/>
       </w:pPr>
       <w:rPr>
         <w:rFonts w:ascii="Wingdings" w:hAnsi="Wingdings" w:hint="default"/>
@@ -24478,9 +24300,7 @@
   </w:num>
   <w:num w:numId="23">
     <w:abstractNumId w:val="0"/>
-    <w:lvlOverride w:ilvl="0">
-      <w:startOverride w:val="2"/>
-    </w:lvlOverride>
+    <w:lvlOverride w:ilvl="0"/>
   </w:num>
   <w:num w:numId="24">
     <w:abstractNumId w:val="0"/>
@@ -24555,6 +24375,12 @@
     </w:lvlOverride>
   </w:num>
   <w:num w:numId="36">
+    <w:abstractNumId w:val="0"/>
+    <w:lvlOverride w:ilvl="0">
+      <w:startOverride w:val="2"/>
+    </w:lvlOverride>
+  </w:num>
+  <w:num w:numId="37">
     <w:abstractNumId w:val="0"/>
     <w:lvlOverride w:ilvl="0">
       <w:startOverride w:val="2"/>
@@ -25838,7 +25664,7 @@
 </file>
 
 <file path=customXml/itemProps1.xml><?xml version="1.0" encoding="utf-8"?>
-<ds:datastoreItem xmlns:ds="http://schemas.openxmlformats.org/officeDocument/2006/customXml" ds:itemID="{9D7BD908-CF9B-445D-A658-7A3386F61F90}">
+<ds:datastoreItem xmlns:ds="http://schemas.openxmlformats.org/officeDocument/2006/customXml" ds:itemID="{9BF714AB-39B7-43C9-AC8A-255930EE4041}">
   <ds:schemaRefs>
     <ds:schemaRef ds:uri="http://schemas.openxmlformats.org/officeDocument/2006/bibliography"/>
   </ds:schemaRefs>

</xml_diff>